<commit_message>
Gary's channges emailed to me.
</commit_message>
<xml_diff>
--- a/Presentations/SIRIUS software for ECP.docx
+++ b/Presentations/SIRIUS software for ECP.docx
@@ -1,6 +1,6 @@
 
 <file path=word/document.xml><?xml version="1.0" encoding="utf-8"?>
-<w:document xmlns:wpc="http://schemas.microsoft.com/office/word/2010/wordprocessingCanvas" xmlns:cx="http://schemas.microsoft.com/office/drawing/2014/chartex" xmlns:cx1="http://schemas.microsoft.com/office/drawing/2015/9/8/chartex" xmlns:mc="http://schemas.openxmlformats.org/markup-compatibility/2006" xmlns:o="urn:schemas-microsoft-com:office:office" xmlns:r="http://schemas.openxmlformats.org/officeDocument/2006/relationships" xmlns:m="http://schemas.openxmlformats.org/officeDocument/2006/math" xmlns:v="urn:schemas-microsoft-com:vml" xmlns:wp14="http://schemas.microsoft.com/office/word/2010/wordprocessingDrawing" xmlns:wp="http://schemas.openxmlformats.org/drawingml/2006/wordprocessingDrawing" xmlns:w10="urn:schemas-microsoft-com:office:word" xmlns:w="http://schemas.openxmlformats.org/wordprocessingml/2006/main" xmlns:w14="http://schemas.microsoft.com/office/word/2010/wordml" xmlns:w15="http://schemas.microsoft.com/office/word/2012/wordml" xmlns:w16se="http://schemas.microsoft.com/office/word/2015/wordml/symex" xmlns:wpg="http://schemas.microsoft.com/office/word/2010/wordprocessingGroup" xmlns:wpi="http://schemas.microsoft.com/office/word/2010/wordprocessingInk" xmlns:wne="http://schemas.microsoft.com/office/word/2006/wordml" xmlns:wps="http://schemas.microsoft.com/office/word/2010/wordprocessingShape" mc:Ignorable="w14 w15 w16se wp14">
+<w:document xmlns:wpc="http://schemas.microsoft.com/office/word/2010/wordprocessingCanvas" xmlns:mo="http://schemas.microsoft.com/office/mac/office/2008/main" xmlns:mc="http://schemas.openxmlformats.org/markup-compatibility/2006" xmlns:mv="urn:schemas-microsoft-com:mac:vml" xmlns:o="urn:schemas-microsoft-com:office:office" xmlns:r="http://schemas.openxmlformats.org/officeDocument/2006/relationships" xmlns:m="http://schemas.openxmlformats.org/officeDocument/2006/math" xmlns:v="urn:schemas-microsoft-com:vml" xmlns:wp14="http://schemas.microsoft.com/office/word/2010/wordprocessingDrawing" xmlns:wp="http://schemas.openxmlformats.org/drawingml/2006/wordprocessingDrawing" xmlns:w10="urn:schemas-microsoft-com:office:word" xmlns:w="http://schemas.openxmlformats.org/wordprocessingml/2006/main" xmlns:w14="http://schemas.microsoft.com/office/word/2010/wordml" xmlns:wpg="http://schemas.microsoft.com/office/word/2010/wordprocessingGroup" xmlns:wpi="http://schemas.microsoft.com/office/word/2010/wordprocessingInk" xmlns:wne="http://schemas.microsoft.com/office/word/2006/wordml" xmlns:wps="http://schemas.microsoft.com/office/word/2010/wordprocessingShape" mc:Ignorable="w14 wp14">
   <w:body>
     <w:p>
       <w:pPr>
@@ -61,6 +61,12 @@
         <w:rPr>
           <w:rFonts w:cs="Times New Roman"/>
         </w:rPr>
+        <w:t>multi-tier storage system and I/O framework</w:t>
+      </w:r>
+      <w:r>
+        <w:rPr>
+          <w:rFonts w:cs="Times New Roman"/>
+        </w:rPr>
         <w:t>.</w:t>
       </w:r>
       <w:r>
@@ -105,6 +111,25 @@
         </w:rPr>
         <w:t xml:space="preserve"> spend in moving, storing, and processing data. </w:t>
       </w:r>
+      <w:r>
+        <w:rPr>
+          <w:rFonts w:cs="Times New Roman"/>
+        </w:rPr>
+        <w:t xml:space="preserve"> To that end we are performing research to </w:t>
+      </w:r>
+    </w:p>
+    <w:p>
+      <w:pPr>
+        <w:pStyle w:val="ListParagraph"/>
+        <w:numPr>
+          <w:ilvl w:val="0"/>
+          <w:numId w:val="14"/>
+        </w:numPr>
+        <w:jc w:val="both"/>
+        <w:rPr>
+          <w:rFonts w:cs="Times New Roman"/>
+        </w:rPr>
+      </w:pPr>
     </w:p>
     <w:p>
       <w:pPr>
@@ -142,6 +167,7 @@
           <w:rFonts w:cs="Times New Roman"/>
         </w:rPr>
       </w:pPr>
+      <w:proofErr w:type="gramStart"/>
       <w:r>
         <w:rPr>
           <w:rFonts w:cs="Times New Roman"/>
@@ -160,6 +186,7 @@
         </w:rPr>
         <w:t>SNL, Rutgers, UCSC, and Brown University</w:t>
       </w:r>
+      <w:proofErr w:type="gramEnd"/>
       <w:r>
         <w:rPr>
           <w:rFonts w:cs="Times New Roman"/>
@@ -217,7 +244,21 @@
         <w:rPr>
           <w:rFonts w:cs="Times New Roman"/>
         </w:rPr>
-        <w:t>will be openly available on GitHub:</w:t>
+        <w:t xml:space="preserve">will be openly available on </w:t>
+      </w:r>
+      <w:proofErr w:type="spellStart"/>
+      <w:r>
+        <w:rPr>
+          <w:rFonts w:cs="Times New Roman"/>
+        </w:rPr>
+        <w:t>GitHub</w:t>
+      </w:r>
+      <w:proofErr w:type="spellEnd"/>
+      <w:r>
+        <w:rPr>
+          <w:rFonts w:cs="Times New Roman"/>
+        </w:rPr>
+        <w:t>:</w:t>
       </w:r>
     </w:p>
     <w:p>
@@ -236,12 +277,20 @@
           <w:rFonts w:cs="Times New Roman"/>
         </w:rPr>
       </w:pPr>
-      <w:r>
-        <w:rPr>
-          <w:rFonts w:cs="Times New Roman"/>
-        </w:rPr>
-        <w:t>SIRIUS</w:t>
-      </w:r>
+      <w:proofErr w:type="gramStart"/>
+      <w:r>
+        <w:rPr>
+          <w:rFonts w:cs="Times New Roman"/>
+        </w:rPr>
+        <w:t xml:space="preserve">Fusion </w:t>
+      </w:r>
+      <w:r>
+        <w:rPr>
+          <w:rFonts w:cs="Times New Roman"/>
+        </w:rPr>
+        <w:t>Pixie3D, XGC1, GTC, and etc.</w:t>
+      </w:r>
+      <w:proofErr w:type="gramEnd"/>
     </w:p>
     <w:p>
       <w:pPr>
@@ -253,6 +302,14 @@
       </w:r>
     </w:p>
     <w:p>
+      <w:r>
+        <w:t xml:space="preserve">SIRIUS is under development and the public release will be available at DOE Leadership </w:t>
+      </w:r>
+      <w:r>
+        <w:t>Computing Facilities, and NERSC.</w:t>
+      </w:r>
+    </w:p>
+    <w:p>
       <w:pPr>
         <w:pStyle w:val="Heading1"/>
         <w:jc w:val="both"/>
@@ -262,6 +319,42 @@
       </w:r>
     </w:p>
     <w:p>
+      <w:r>
+        <w:t xml:space="preserve">The </w:t>
+      </w:r>
+      <w:proofErr w:type="gramStart"/>
+      <w:r>
+        <w:t>initial releases of SIRIUS will be primarily supported by the core SIRIUS team</w:t>
+      </w:r>
+      <w:proofErr w:type="gramEnd"/>
+      <w:r>
+        <w:t xml:space="preserve">. </w:t>
+      </w:r>
+      <w:r>
+        <w:t>After the completion of the project, t</w:t>
+      </w:r>
+      <w:r>
+        <w:t>he support will transition to user assistance groups at various computing facilities</w:t>
+      </w:r>
+      <w:r>
+        <w:t>,</w:t>
+      </w:r>
+      <w:r>
+        <w:t xml:space="preserve"> who the SIRIUS team will </w:t>
+      </w:r>
+      <w:r>
+        <w:t xml:space="preserve">train and interact with on a regular basis. Eventually SIRIUS will be developed and maintained on </w:t>
+      </w:r>
+      <w:proofErr w:type="spellStart"/>
+      <w:r>
+        <w:t>Github</w:t>
+      </w:r>
+      <w:proofErr w:type="spellEnd"/>
+      <w:r>
+        <w:t xml:space="preserve"> by the open source and user communities.</w:t>
+      </w:r>
+    </w:p>
+    <w:p>
       <w:pPr>
         <w:pStyle w:val="Heading1"/>
         <w:jc w:val="both"/>
@@ -272,6 +365,45 @@
     </w:p>
     <w:p>
       <w:pPr>
+        <w:rPr>
+          <w:color w:val="FF0000"/>
+        </w:rPr>
+      </w:pPr>
+      <w:r>
+        <w:rPr>
+          <w:color w:val="FF0000"/>
+        </w:rPr>
+        <w:t xml:space="preserve">This project targets all Exascale </w:t>
+      </w:r>
+      <w:proofErr w:type="gramStart"/>
+      <w:r>
+        <w:rPr>
+          <w:color w:val="FF0000"/>
+        </w:rPr>
+        <w:t>applications which</w:t>
+      </w:r>
+      <w:proofErr w:type="gramEnd"/>
+      <w:r>
+        <w:rPr>
+          <w:color w:val="FF0000"/>
+        </w:rPr>
+        <w:t xml:space="preserve"> generate large amounts of </w:t>
+      </w:r>
+      <w:r>
+        <w:rPr>
+          <w:color w:val="FF0000"/>
+        </w:rPr>
+        <w:t xml:space="preserve">analysis </w:t>
+      </w:r>
+      <w:r>
+        <w:rPr>
+          <w:color w:val="FF0000"/>
+        </w:rPr>
+        <w:t>data.</w:t>
+      </w:r>
+    </w:p>
+    <w:p>
+      <w:pPr>
         <w:pStyle w:val="Heading1"/>
         <w:jc w:val="both"/>
       </w:pPr>
@@ -280,20 +412,76 @@
       </w:r>
     </w:p>
     <w:p>
+      <w:r>
+        <w:rPr>
+          <w:bCs/>
+        </w:rPr>
+        <w:t>SIRIUS is driven by the fact that</w:t>
+      </w:r>
+      <w:r>
+        <w:rPr>
+          <w:bCs/>
+        </w:rPr>
+        <w:t xml:space="preserve"> many DOE applications generate</w:t>
+      </w:r>
+      <w:r>
+        <w:rPr>
+          <w:bCs/>
+        </w:rPr>
+        <w:t xml:space="preserve"> large amounts of analysis data that need to be </w:t>
+      </w:r>
+      <w:r>
+        <w:rPr>
+          <w:bCs/>
+        </w:rPr>
+        <w:t>prioritized/reduced/</w:t>
+      </w:r>
+      <w:r>
+        <w:rPr>
+          <w:bCs/>
+        </w:rPr>
+        <w:t xml:space="preserve">mapped to storage hierarchy efficiently. </w:t>
+      </w:r>
+    </w:p>
+    <w:p/>
+    <w:p>
       <w:pPr>
         <w:pStyle w:val="Heading1"/>
         <w:jc w:val="both"/>
       </w:pPr>
       <w:r>
+        <w:lastRenderedPageBreak/>
         <w:t>Your plan for ensuring that the developed software technologies be mature enough to be part of the software stack on exascale systems expected to be selected in 2019 and installed in 2023?</w:t>
       </w:r>
     </w:p>
     <w:p>
+      <w:r>
+        <w:t xml:space="preserve">To ensure that SIRIUS will be ready for exascale software stack, we will identify and resolve major research challenges in the next 3 years, and leverage ECP as well as other future projects (e.g., </w:t>
+      </w:r>
+      <w:proofErr w:type="spellStart"/>
+      <w:r>
+        <w:t>SciDAC</w:t>
+      </w:r>
+      <w:proofErr w:type="spellEnd"/>
+      <w:r>
+        <w:t xml:space="preserve">, LCF), and work closely with applications to harden the software. </w:t>
+      </w:r>
+    </w:p>
+    <w:p/>
+    <w:p>
       <w:pPr>
         <w:pStyle w:val="Heading1"/>
       </w:pPr>
       <w:r>
-        <w:t>What do you feel are the key challenges posed and opportunities offered by exascale systems for your specific area?</w:t>
+        <w:t xml:space="preserve">What do you feel are the key challenges posed and opportunities offered </w:t>
+      </w:r>
+      <w:proofErr w:type="gramStart"/>
+      <w:r>
+        <w:t>by</w:t>
+      </w:r>
+      <w:proofErr w:type="gramEnd"/>
+      <w:r>
+        <w:t xml:space="preserve"> exascale systems for your specific area?</w:t>
       </w:r>
     </w:p>
     <w:p>
@@ -308,6 +496,26 @@
           <w:rFonts w:cs="Times New Roman"/>
         </w:rPr>
         <w:t xml:space="preserve"> </w:t>
+      </w:r>
+      <w:r>
+        <w:rPr>
+          <w:rFonts w:cs="Times New Roman"/>
+        </w:rPr>
+        <w:t xml:space="preserve">Exascale system will feature large capacity of memory including HBM, NVRAM as well as GPU memory. </w:t>
+      </w:r>
+      <w:r>
+        <w:rPr>
+          <w:rFonts w:cs="Times New Roman"/>
+        </w:rPr>
+        <w:t>With these new memory technologies, application can generate even larger amount of data that need to be stored and analyzed efficiently. This offers challenges and opportunities for new data management techniques that can prioritize and map data to storage hierarchy.</w:t>
+      </w:r>
+      <w:bookmarkStart w:id="0" w:name="_GoBack"/>
+      <w:bookmarkEnd w:id="0"/>
+      <w:r>
+        <w:rPr>
+          <w:rFonts w:cs="Times New Roman"/>
+        </w:rPr>
+        <w:t xml:space="preserve">  </w:t>
       </w:r>
     </w:p>
     <w:p>
@@ -401,7 +609,6 @@
         <w:rPr>
           <w:i/>
         </w:rPr>
-        <w:lastRenderedPageBreak/>
         <w:t>Data Lifecycle Management:</w:t>
       </w:r>
       <w:r>
@@ -473,6 +680,29 @@
       </w:r>
     </w:p>
     <w:p>
+      <w:r>
+        <w:t xml:space="preserve">The success of SIRIUS project will benefit key DOE applications. </w:t>
+      </w:r>
+      <w:r>
+        <w:t xml:space="preserve">There are </w:t>
+      </w:r>
+      <w:r>
+        <w:t xml:space="preserve">still </w:t>
+      </w:r>
+      <w:r>
+        <w:t xml:space="preserve">a few possible </w:t>
+      </w:r>
+      <w:r>
+        <w:t xml:space="preserve">research directions </w:t>
+      </w:r>
+      <w:r>
+        <w:t xml:space="preserve">that </w:t>
+      </w:r>
+      <w:r>
+        <w:t>can be further pursed in order to better serve applications, such as usability, more intuitive programming models.</w:t>
+      </w:r>
+    </w:p>
+    <w:p>
       <w:pPr>
         <w:pStyle w:val="Heading1"/>
         <w:jc w:val="both"/>
@@ -489,15 +719,65 @@
           <w:color w:val="000000" w:themeColor="text1"/>
         </w:rPr>
       </w:pPr>
-    </w:p>
-    <w:p>
-      <w:pPr>
-        <w:jc w:val="both"/>
+      <w:r>
         <w:rPr>
           <w:rFonts w:cs="Times New Roman"/>
           <w:color w:val="000000" w:themeColor="text1"/>
         </w:rPr>
-      </w:pPr>
+        <w:t xml:space="preserve">SIRIUS will build upon key capabilities that were/have been funded by ASCR. </w:t>
+      </w:r>
+    </w:p>
+    <w:p>
+      <w:pPr>
+        <w:numPr>
+          <w:ilvl w:val="1"/>
+          <w:numId w:val="16"/>
+        </w:numPr>
+        <w:spacing w:before="0"/>
+        <w:rPr>
+          <w:rFonts w:cs="Times New Roman"/>
+          <w:color w:val="000000" w:themeColor="text1"/>
+        </w:rPr>
+      </w:pPr>
+      <w:r>
+        <w:rPr>
+          <w:rFonts w:cs="Times New Roman"/>
+          <w:color w:val="000000" w:themeColor="text1"/>
+        </w:rPr>
+        <w:t xml:space="preserve">Include ADIOS, </w:t>
+      </w:r>
+      <w:proofErr w:type="spellStart"/>
+      <w:r>
+        <w:rPr>
+          <w:rFonts w:cs="Times New Roman"/>
+          <w:color w:val="000000" w:themeColor="text1"/>
+        </w:rPr>
+        <w:t>DataSpaces</w:t>
+      </w:r>
+      <w:proofErr w:type="spellEnd"/>
+      <w:r>
+        <w:rPr>
+          <w:rFonts w:cs="Times New Roman"/>
+          <w:color w:val="000000" w:themeColor="text1"/>
+        </w:rPr>
+        <w:t>, Sirocco and DAOS</w:t>
+      </w:r>
+    </w:p>
+    <w:p>
+      <w:pPr>
+        <w:spacing w:before="0"/>
+        <w:rPr>
+          <w:rFonts w:cs="Times New Roman"/>
+          <w:color w:val="000000" w:themeColor="text1"/>
+        </w:rPr>
+      </w:pPr>
+      <w:r>
+        <w:rPr>
+          <w:rFonts w:cs="Times New Roman"/>
+          <w:color w:val="000000" w:themeColor="text1"/>
+        </w:rPr>
+        <w:t>SIRIUS will further build upon these successes and further integration and advance data storage and analysis capabilities.</w:t>
+      </w:r>
     </w:p>
     <w:p>
       <w:pPr>
@@ -505,6 +785,7 @@
         <w:jc w:val="both"/>
       </w:pPr>
       <w:r>
+        <w:lastRenderedPageBreak/>
         <w:t>What are the proposed activities that you believe would contribute to the ECP?</w:t>
       </w:r>
     </w:p>
@@ -522,8 +803,86 @@
         <w:pStyle w:val="Heading1"/>
         <w:jc w:val="both"/>
       </w:pPr>
-      <w:r>
-        <w:t xml:space="preserve">Your roadmap/timeline for maturing the software technologies and deploying them on exascale platforms, with a few intermediate milestones or decision points (forks in the roadmap). The timeline is of particular importance in selecting what the ECP will include in the development plans. </w:t>
+      <w:proofErr w:type="gramStart"/>
+      <w:r>
+        <w:t xml:space="preserve">Your </w:t>
+      </w:r>
+      <w:r>
+        <w:t>roadmap/timeline for maturing the software technologies and deploying them on exascale platforms, with a few intermediate milestones or decision points (forks in the roadmap).</w:t>
+      </w:r>
+      <w:proofErr w:type="gramEnd"/>
+      <w:r>
+        <w:t xml:space="preserve"> The timeline is of particular importance in selecting what the ECP will include in the development plans. </w:t>
+      </w:r>
+    </w:p>
+    <w:p>
+      <w:r>
+        <w:t>For this project, we divide up our tasks by making the following distinctions</w:t>
+      </w:r>
+    </w:p>
+    <w:p>
+      <w:pPr>
+        <w:pStyle w:val="ListParagraph"/>
+        <w:numPr>
+          <w:ilvl w:val="0"/>
+          <w:numId w:val="11"/>
+        </w:numPr>
+      </w:pPr>
+      <w:r>
+        <w:t>API: creating new APIS for I/O for the Sirius SSIO project.</w:t>
+      </w:r>
+    </w:p>
+    <w:p>
+      <w:pPr>
+        <w:pStyle w:val="ListParagraph"/>
+        <w:numPr>
+          <w:ilvl w:val="0"/>
+          <w:numId w:val="11"/>
+        </w:numPr>
+      </w:pPr>
+      <w:r>
+        <w:t>Metadata: naming and discovery of the metadata on the multi-tier storage system.</w:t>
+      </w:r>
+    </w:p>
+    <w:p>
+      <w:pPr>
+        <w:pStyle w:val="ListParagraph"/>
+        <w:numPr>
+          <w:ilvl w:val="0"/>
+          <w:numId w:val="11"/>
+        </w:numPr>
+      </w:pPr>
+      <w:proofErr w:type="spellStart"/>
+      <w:r>
+        <w:t>QoS</w:t>
+      </w:r>
+      <w:proofErr w:type="spellEnd"/>
+      <w:r>
+        <w:t>: Predictable performance, performance isolation, performance optimization.</w:t>
+      </w:r>
+    </w:p>
+    <w:p>
+      <w:pPr>
+        <w:pStyle w:val="ListParagraph"/>
+        <w:numPr>
+          <w:ilvl w:val="0"/>
+          <w:numId w:val="11"/>
+        </w:numPr>
+      </w:pPr>
+      <w:r>
+        <w:t>Refactoring: Techniques to re-order, reduce, and bin data into different levels of importance.</w:t>
+      </w:r>
+    </w:p>
+    <w:p>
+      <w:pPr>
+        <w:pStyle w:val="ListParagraph"/>
+        <w:numPr>
+          <w:ilvl w:val="0"/>
+          <w:numId w:val="11"/>
+        </w:numPr>
+      </w:pPr>
+      <w:r>
+        <w:t>Storage: The management of the persistent resources.</w:t>
       </w:r>
     </w:p>
     <w:p>
@@ -531,14 +890,206 @@
         <w:jc w:val="both"/>
         <w:rPr>
           <w:rFonts w:cs="Times New Roman"/>
-        </w:rPr>
-      </w:pPr>
-    </w:p>
-    <w:p>
-      <w:pPr>
+          <w:b/>
+        </w:rPr>
+      </w:pPr>
+      <w:r>
+        <w:rPr>
+          <w:rFonts w:cs="Times New Roman"/>
+          <w:b/>
+        </w:rPr>
+        <w:t>2016</w:t>
+      </w:r>
+    </w:p>
+    <w:p>
+      <w:pPr>
+        <w:pStyle w:val="ListParagraph"/>
+        <w:numPr>
+          <w:ilvl w:val="0"/>
+          <w:numId w:val="12"/>
+        </w:numPr>
         <w:jc w:val="both"/>
         <w:rPr>
           <w:rFonts w:cs="Times New Roman"/>
+        </w:rPr>
+      </w:pPr>
+      <w:r>
+        <w:rPr>
+          <w:rFonts w:cs="Times New Roman"/>
+        </w:rPr>
+        <w:t>[</w:t>
+      </w:r>
+      <w:r>
+        <w:rPr>
+          <w:rFonts w:cs="Times New Roman"/>
+        </w:rPr>
+        <w:t>API] SIRIUS API</w:t>
+      </w:r>
+      <w:r>
+        <w:rPr>
+          <w:rFonts w:cs="Times New Roman"/>
+        </w:rPr>
+        <w:t>s that are</w:t>
+      </w:r>
+      <w:r>
+        <w:rPr>
+          <w:rFonts w:cs="Times New Roman"/>
+        </w:rPr>
+        <w:t xml:space="preserve"> capable of communicating user intentions to SIRIUS</w:t>
+      </w:r>
+      <w:r>
+        <w:rPr>
+          <w:rFonts w:cs="Times New Roman"/>
+        </w:rPr>
+        <w:t>.</w:t>
+      </w:r>
+    </w:p>
+    <w:p>
+      <w:pPr>
+        <w:pStyle w:val="ListParagraph"/>
+        <w:numPr>
+          <w:ilvl w:val="0"/>
+          <w:numId w:val="12"/>
+        </w:numPr>
+        <w:jc w:val="both"/>
+        <w:rPr>
+          <w:rFonts w:cs="Times New Roman"/>
+        </w:rPr>
+      </w:pPr>
+      <w:r>
+        <w:rPr>
+          <w:rFonts w:cs="Times New Roman"/>
+        </w:rPr>
+        <w:t>[STORAGE] example storage mechanism capable of storing and retrieving "objects".</w:t>
+      </w:r>
+    </w:p>
+    <w:p>
+      <w:pPr>
+        <w:pStyle w:val="ListParagraph"/>
+        <w:numPr>
+          <w:ilvl w:val="0"/>
+          <w:numId w:val="12"/>
+        </w:numPr>
+        <w:jc w:val="both"/>
+        <w:rPr>
+          <w:rFonts w:cs="Times New Roman"/>
+        </w:rPr>
+      </w:pPr>
+      <w:r>
+        <w:rPr>
+          <w:rFonts w:cs="Times New Roman"/>
+        </w:rPr>
+        <w:t>[METADATA] metadata support for basic refactoring information</w:t>
+      </w:r>
+      <w:r>
+        <w:rPr>
+          <w:rFonts w:cs="Times New Roman"/>
+        </w:rPr>
+        <w:t>.</w:t>
+      </w:r>
+    </w:p>
+    <w:p>
+      <w:pPr>
+        <w:pStyle w:val="ListParagraph"/>
+        <w:numPr>
+          <w:ilvl w:val="0"/>
+          <w:numId w:val="12"/>
+        </w:numPr>
+        <w:jc w:val="both"/>
+        <w:rPr>
+          <w:rFonts w:cs="Times New Roman"/>
+        </w:rPr>
+      </w:pPr>
+      <w:r>
+        <w:rPr>
+          <w:rFonts w:cs="Times New Roman"/>
+        </w:rPr>
+        <w:t>[REFACTOR] simple refactoring functionality (e.g., precis</w:t>
+      </w:r>
+      <w:r>
+        <w:rPr>
+          <w:rFonts w:cs="Times New Roman"/>
+        </w:rPr>
+        <w:t>ion-based refactoring and multi-resolution refactoring).</w:t>
+      </w:r>
+    </w:p>
+    <w:p>
+      <w:pPr>
+        <w:pStyle w:val="ListParagraph"/>
+        <w:numPr>
+          <w:ilvl w:val="0"/>
+          <w:numId w:val="12"/>
+        </w:numPr>
+        <w:jc w:val="both"/>
+        <w:rPr>
+          <w:rFonts w:cs="Times New Roman"/>
+        </w:rPr>
+      </w:pPr>
+      <w:r>
+        <w:rPr>
+          <w:rFonts w:cs="Times New Roman"/>
+        </w:rPr>
+        <w:t>[STORAGE] M</w:t>
+      </w:r>
+      <w:r>
+        <w:rPr>
+          <w:rFonts w:cs="Times New Roman"/>
+        </w:rPr>
+        <w:t>ultiple simultaneous direc</w:t>
+      </w:r>
+      <w:r>
+        <w:rPr>
+          <w:rFonts w:cs="Times New Roman"/>
+        </w:rPr>
+        <w:t xml:space="preserve">t tier access from a single API, exploring Sirocco and </w:t>
+      </w:r>
+      <w:proofErr w:type="spellStart"/>
+      <w:r>
+        <w:rPr>
+          <w:rFonts w:cs="Times New Roman"/>
+        </w:rPr>
+        <w:t>Ceph</w:t>
+      </w:r>
+      <w:proofErr w:type="spellEnd"/>
+    </w:p>
+    <w:p>
+      <w:pPr>
+        <w:pStyle w:val="ListParagraph"/>
+        <w:numPr>
+          <w:ilvl w:val="0"/>
+          <w:numId w:val="12"/>
+        </w:numPr>
+        <w:jc w:val="both"/>
+        <w:rPr>
+          <w:rFonts w:cs="Times New Roman"/>
+        </w:rPr>
+      </w:pPr>
+      <w:r>
+        <w:rPr>
+          <w:rFonts w:cs="Times New Roman"/>
+        </w:rPr>
+        <w:t>[</w:t>
+      </w:r>
+      <w:proofErr w:type="spellStart"/>
+      <w:r>
+        <w:rPr>
+          <w:rFonts w:cs="Times New Roman"/>
+        </w:rPr>
+        <w:t>QoS</w:t>
+      </w:r>
+      <w:proofErr w:type="spellEnd"/>
+      <w:r>
+        <w:rPr>
+          <w:rFonts w:cs="Times New Roman"/>
+        </w:rPr>
+        <w:t xml:space="preserve"> - optimization] Extension to data format and metadata service to evaluate, store and query utility of data blocks based on frequency of access.</w:t>
+      </w:r>
+    </w:p>
+    <w:p>
+      <w:pPr>
+        <w:jc w:val="both"/>
+        <w:rPr>
+          <w:rFonts w:cs="Times New Roman"/>
           <w:b/>
         </w:rPr>
       </w:pPr>
@@ -547,14 +1098,189 @@
           <w:rFonts w:cs="Times New Roman"/>
           <w:b/>
         </w:rPr>
-        <w:t>Year 2017</w:t>
-      </w:r>
-    </w:p>
-    <w:p>
-      <w:pPr>
+        <w:t>2017</w:t>
+      </w:r>
+    </w:p>
+    <w:p>
+      <w:pPr>
+        <w:pStyle w:val="ListParagraph"/>
+        <w:numPr>
+          <w:ilvl w:val="0"/>
+          <w:numId w:val="13"/>
+        </w:numPr>
         <w:jc w:val="both"/>
         <w:rPr>
           <w:rFonts w:cs="Times New Roman"/>
+        </w:rPr>
+      </w:pPr>
+      <w:r>
+        <w:rPr>
+          <w:rFonts w:cs="Times New Roman"/>
+        </w:rPr>
+        <w:t>[METADATA] M</w:t>
+      </w:r>
+      <w:r>
+        <w:rPr>
+          <w:rFonts w:cs="Times New Roman"/>
+        </w:rPr>
+        <w:t>etadata support for custom metadata</w:t>
+      </w:r>
+      <w:r>
+        <w:rPr>
+          <w:rFonts w:cs="Times New Roman"/>
+        </w:rPr>
+        <w:t xml:space="preserve"> that includes refactoring code, to regenerate data, along with file/pile (index/search) tradeoffs, along with8 support for </w:t>
+      </w:r>
+      <w:proofErr w:type="spellStart"/>
+      <w:r>
+        <w:rPr>
+          <w:rFonts w:cs="Times New Roman"/>
+        </w:rPr>
+        <w:t>resiient</w:t>
+      </w:r>
+      <w:proofErr w:type="spellEnd"/>
+      <w:r>
+        <w:rPr>
+          <w:rFonts w:cs="Times New Roman"/>
+        </w:rPr>
+        <w:t xml:space="preserve"> copies </w:t>
+      </w:r>
+    </w:p>
+    <w:p>
+      <w:pPr>
+        <w:pStyle w:val="ListParagraph"/>
+        <w:numPr>
+          <w:ilvl w:val="0"/>
+          <w:numId w:val="13"/>
+        </w:numPr>
+        <w:jc w:val="both"/>
+        <w:rPr>
+          <w:rFonts w:cs="Times New Roman"/>
+        </w:rPr>
+      </w:pPr>
+      <w:r>
+        <w:rPr>
+          <w:rFonts w:cs="Times New Roman"/>
+        </w:rPr>
+        <w:t>[STORAGE] D</w:t>
+      </w:r>
+      <w:r>
+        <w:rPr>
+          <w:rFonts w:cs="Times New Roman"/>
+        </w:rPr>
+        <w:t>ata migration for performance based on request</w:t>
+      </w:r>
+      <w:r>
+        <w:rPr>
+          <w:rFonts w:cs="Times New Roman"/>
+        </w:rPr>
+        <w:t>, along with support of the querying for I/O performance estimates based on data locality.</w:t>
+      </w:r>
+    </w:p>
+    <w:p>
+      <w:pPr>
+        <w:pStyle w:val="ListParagraph"/>
+        <w:numPr>
+          <w:ilvl w:val="0"/>
+          <w:numId w:val="0"/>
+        </w:numPr>
+        <w:ind w:left="720"/>
+        <w:jc w:val="both"/>
+        <w:rPr>
+          <w:rFonts w:cs="Times New Roman"/>
+        </w:rPr>
+      </w:pPr>
+      <w:r>
+        <w:rPr>
+          <w:rFonts w:cs="Times New Roman"/>
+        </w:rPr>
+        <w:t>[</w:t>
+      </w:r>
+      <w:proofErr w:type="spellStart"/>
+      <w:r>
+        <w:rPr>
+          <w:rFonts w:cs="Times New Roman"/>
+        </w:rPr>
+        <w:t>QoS</w:t>
+      </w:r>
+      <w:proofErr w:type="spellEnd"/>
+      <w:r>
+        <w:rPr>
+          <w:rFonts w:cs="Times New Roman"/>
+        </w:rPr>
+        <w:t xml:space="preserve">] </w:t>
+      </w:r>
+      <w:proofErr w:type="gramStart"/>
+      <w:r>
+        <w:rPr>
+          <w:rFonts w:cs="Times New Roman"/>
+        </w:rPr>
+        <w:t>Expanded description of data utility to guide tradeoffs between performance and accuracy.</w:t>
+      </w:r>
+      <w:proofErr w:type="gramEnd"/>
+    </w:p>
+    <w:p>
+      <w:pPr>
+        <w:pStyle w:val="ListParagraph"/>
+        <w:numPr>
+          <w:ilvl w:val="0"/>
+          <w:numId w:val="13"/>
+        </w:numPr>
+        <w:jc w:val="both"/>
+        <w:rPr>
+          <w:rFonts w:cs="Times New Roman"/>
+        </w:rPr>
+      </w:pPr>
+      <w:r>
+        <w:rPr>
+          <w:rFonts w:cs="Times New Roman"/>
+        </w:rPr>
+        <w:t>[METADATA] metadata support for resilience copies</w:t>
+      </w:r>
+    </w:p>
+    <w:p>
+      <w:pPr>
+        <w:pStyle w:val="ListParagraph"/>
+        <w:numPr>
+          <w:ilvl w:val="0"/>
+          <w:numId w:val="13"/>
+        </w:numPr>
+        <w:jc w:val="both"/>
+        <w:rPr>
+          <w:rFonts w:cs="Times New Roman"/>
+        </w:rPr>
+      </w:pPr>
+      <w:r>
+        <w:rPr>
+          <w:rFonts w:cs="Times New Roman"/>
+        </w:rPr>
+        <w:t>[STORAGE] data placement based on training</w:t>
+      </w:r>
+    </w:p>
+    <w:p>
+      <w:pPr>
+        <w:pStyle w:val="ListParagraph"/>
+        <w:numPr>
+          <w:ilvl w:val="0"/>
+          <w:numId w:val="13"/>
+        </w:numPr>
+        <w:jc w:val="both"/>
+        <w:rPr>
+          <w:rFonts w:cs="Times New Roman"/>
+        </w:rPr>
+      </w:pPr>
+      <w:r>
+        <w:rPr>
+          <w:rFonts w:cs="Times New Roman"/>
+        </w:rPr>
+        <w:t>[API/METADATA/STORAGE] bounded search time prototype</w:t>
+      </w:r>
+    </w:p>
+    <w:p>
+      <w:pPr>
+        <w:jc w:val="both"/>
+        <w:rPr>
+          <w:rFonts w:cs="Times New Roman"/>
           <w:b/>
         </w:rPr>
       </w:pPr>
@@ -563,61 +1289,7 @@
           <w:rFonts w:cs="Times New Roman"/>
           <w:b/>
         </w:rPr>
-        <w:t>Year 2018</w:t>
-      </w:r>
-    </w:p>
-    <w:p>
-      <w:pPr>
-        <w:jc w:val="both"/>
-        <w:rPr>
-          <w:rFonts w:cs="Times New Roman"/>
-        </w:rPr>
-      </w:pPr>
-      <w:r>
-        <w:rPr>
-          <w:rFonts w:cs="Times New Roman"/>
-        </w:rPr>
-        <w:tab/>
-      </w:r>
-    </w:p>
-    <w:p>
-      <w:pPr>
-        <w:jc w:val="both"/>
-        <w:rPr>
-          <w:rFonts w:cs="Times New Roman"/>
-          <w:b/>
-        </w:rPr>
-      </w:pPr>
-      <w:r>
-        <w:rPr>
-          <w:rFonts w:cs="Times New Roman"/>
-          <w:b/>
-        </w:rPr>
-        <w:t>Year 2019</w:t>
-      </w:r>
-    </w:p>
-    <w:p>
-      <w:pPr>
-        <w:jc w:val="both"/>
-        <w:rPr>
-          <w:rFonts w:cs="Times New Roman"/>
-        </w:rPr>
-      </w:pPr>
-    </w:p>
-    <w:p>
-      <w:pPr>
-        <w:jc w:val="both"/>
-        <w:rPr>
-          <w:rFonts w:cs="Times New Roman"/>
-          <w:b/>
-        </w:rPr>
-      </w:pPr>
-      <w:r>
-        <w:rPr>
-          <w:rFonts w:cs="Times New Roman"/>
-          <w:b/>
-        </w:rPr>
-        <w:t>Roadmap beyond 2019</w:t>
+        <w:t>2018</w:t>
       </w:r>
     </w:p>
     <w:p>
@@ -634,10 +1306,9 @@
         <w:jc w:val="both"/>
       </w:pPr>
       <w:r>
+        <w:lastRenderedPageBreak/>
         <w:t xml:space="preserve">Highlight your activities that would help DOE exascale apps achieve ECP performance, efficiency and resilience performance goals on 2023 hardware and system architectures </w:t>
       </w:r>
-      <w:bookmarkStart w:id="0" w:name="_GoBack"/>
-      <w:bookmarkEnd w:id="0"/>
     </w:p>
     <w:p>
       <w:pPr>
@@ -664,8 +1335,8 @@
       </w:pPr>
     </w:p>
     <w:sectPr>
-      <w:headerReference w:type="default" r:id="rId8"/>
-      <w:footerReference w:type="default" r:id="rId9"/>
+      <w:headerReference w:type="default" r:id="rId9"/>
+      <w:footerReference w:type="default" r:id="rId10"/>
       <w:pgSz w:w="12240" w:h="15840"/>
       <w:pgMar w:top="1440" w:right="1440" w:bottom="1440" w:left="1440" w:header="720" w:footer="720" w:gutter="0"/>
       <w:cols w:space="720"/>
@@ -676,7 +1347,7 @@
 </file>
 
 <file path=word/endnotes.xml><?xml version="1.0" encoding="utf-8"?>
-<w:endnotes xmlns:wpc="http://schemas.microsoft.com/office/word/2010/wordprocessingCanvas" xmlns:cx="http://schemas.microsoft.com/office/drawing/2014/chartex" xmlns:cx1="http://schemas.microsoft.com/office/drawing/2015/9/8/chartex" xmlns:mc="http://schemas.openxmlformats.org/markup-compatibility/2006" xmlns:o="urn:schemas-microsoft-com:office:office" xmlns:r="http://schemas.openxmlformats.org/officeDocument/2006/relationships" xmlns:m="http://schemas.openxmlformats.org/officeDocument/2006/math" xmlns:v="urn:schemas-microsoft-com:vml" xmlns:wp14="http://schemas.microsoft.com/office/word/2010/wordprocessingDrawing" xmlns:wp="http://schemas.openxmlformats.org/drawingml/2006/wordprocessingDrawing" xmlns:w10="urn:schemas-microsoft-com:office:word" xmlns:w="http://schemas.openxmlformats.org/wordprocessingml/2006/main" xmlns:w14="http://schemas.microsoft.com/office/word/2010/wordml" xmlns:w15="http://schemas.microsoft.com/office/word/2012/wordml" xmlns:w16se="http://schemas.microsoft.com/office/word/2015/wordml/symex" xmlns:wpg="http://schemas.microsoft.com/office/word/2010/wordprocessingGroup" xmlns:wpi="http://schemas.microsoft.com/office/word/2010/wordprocessingInk" xmlns:wne="http://schemas.microsoft.com/office/word/2006/wordml" xmlns:wps="http://schemas.microsoft.com/office/word/2010/wordprocessingShape" mc:Ignorable="w14 w15 w16se wp14">
+<w:endnotes xmlns:wpc="http://schemas.microsoft.com/office/word/2010/wordprocessingCanvas" xmlns:mo="http://schemas.microsoft.com/office/mac/office/2008/main" xmlns:mc="http://schemas.openxmlformats.org/markup-compatibility/2006" xmlns:mv="urn:schemas-microsoft-com:mac:vml" xmlns:o="urn:schemas-microsoft-com:office:office" xmlns:r="http://schemas.openxmlformats.org/officeDocument/2006/relationships" xmlns:m="http://schemas.openxmlformats.org/officeDocument/2006/math" xmlns:v="urn:schemas-microsoft-com:vml" xmlns:wp14="http://schemas.microsoft.com/office/word/2010/wordprocessingDrawing" xmlns:wp="http://schemas.openxmlformats.org/drawingml/2006/wordprocessingDrawing" xmlns:w10="urn:schemas-microsoft-com:office:word" xmlns:w="http://schemas.openxmlformats.org/wordprocessingml/2006/main" xmlns:w14="http://schemas.microsoft.com/office/word/2010/wordml" xmlns:wpg="http://schemas.microsoft.com/office/word/2010/wordprocessingGroup" xmlns:wpi="http://schemas.microsoft.com/office/word/2010/wordprocessingInk" xmlns:wne="http://schemas.microsoft.com/office/word/2006/wordml" xmlns:wps="http://schemas.microsoft.com/office/word/2010/wordprocessingShape" mc:Ignorable="w14 wp14">
   <w:endnote w:type="separator" w:id="-1">
     <w:p>
       <w:pPr>
@@ -708,7 +1379,7 @@
 </file>
 
 <file path=word/footer1.xml><?xml version="1.0" encoding="utf-8"?>
-<w:ftr xmlns:wpc="http://schemas.microsoft.com/office/word/2010/wordprocessingCanvas" xmlns:cx="http://schemas.microsoft.com/office/drawing/2014/chartex" xmlns:cx1="http://schemas.microsoft.com/office/drawing/2015/9/8/chartex" xmlns:mc="http://schemas.openxmlformats.org/markup-compatibility/2006" xmlns:o="urn:schemas-microsoft-com:office:office" xmlns:r="http://schemas.openxmlformats.org/officeDocument/2006/relationships" xmlns:m="http://schemas.openxmlformats.org/officeDocument/2006/math" xmlns:v="urn:schemas-microsoft-com:vml" xmlns:wp14="http://schemas.microsoft.com/office/word/2010/wordprocessingDrawing" xmlns:wp="http://schemas.openxmlformats.org/drawingml/2006/wordprocessingDrawing" xmlns:w10="urn:schemas-microsoft-com:office:word" xmlns:w="http://schemas.openxmlformats.org/wordprocessingml/2006/main" xmlns:w14="http://schemas.microsoft.com/office/word/2010/wordml" xmlns:w15="http://schemas.microsoft.com/office/word/2012/wordml" xmlns:w16se="http://schemas.microsoft.com/office/word/2015/wordml/symex" xmlns:wpg="http://schemas.microsoft.com/office/word/2010/wordprocessingGroup" xmlns:wpi="http://schemas.microsoft.com/office/word/2010/wordprocessingInk" xmlns:wne="http://schemas.microsoft.com/office/word/2006/wordml" xmlns:wps="http://schemas.microsoft.com/office/word/2010/wordprocessingShape" mc:Ignorable="w14 w15 w16se wp14">
+<w:ftr xmlns:wpc="http://schemas.microsoft.com/office/word/2010/wordprocessingCanvas" xmlns:mo="http://schemas.microsoft.com/office/mac/office/2008/main" xmlns:mc="http://schemas.openxmlformats.org/markup-compatibility/2006" xmlns:mv="urn:schemas-microsoft-com:mac:vml" xmlns:o="urn:schemas-microsoft-com:office:office" xmlns:r="http://schemas.openxmlformats.org/officeDocument/2006/relationships" xmlns:m="http://schemas.openxmlformats.org/officeDocument/2006/math" xmlns:v="urn:schemas-microsoft-com:vml" xmlns:wp14="http://schemas.microsoft.com/office/word/2010/wordprocessingDrawing" xmlns:wp="http://schemas.openxmlformats.org/drawingml/2006/wordprocessingDrawing" xmlns:w10="urn:schemas-microsoft-com:office:word" xmlns:w="http://schemas.openxmlformats.org/wordprocessingml/2006/main" xmlns:w14="http://schemas.microsoft.com/office/word/2010/wordml" xmlns:wpg="http://schemas.microsoft.com/office/word/2010/wordprocessingGroup" xmlns:wpi="http://schemas.microsoft.com/office/word/2010/wordprocessingInk" xmlns:wne="http://schemas.microsoft.com/office/word/2006/wordml" xmlns:wps="http://schemas.microsoft.com/office/word/2010/wordprocessingShape" mc:Ignorable="w14 wp14">
   <w:p>
     <w:pPr>
       <w:pStyle w:val="Footer"/>
@@ -718,7 +1389,7 @@
 </file>
 
 <file path=word/footnotes.xml><?xml version="1.0" encoding="utf-8"?>
-<w:footnotes xmlns:wpc="http://schemas.microsoft.com/office/word/2010/wordprocessingCanvas" xmlns:cx="http://schemas.microsoft.com/office/drawing/2014/chartex" xmlns:cx1="http://schemas.microsoft.com/office/drawing/2015/9/8/chartex" xmlns:mc="http://schemas.openxmlformats.org/markup-compatibility/2006" xmlns:o="urn:schemas-microsoft-com:office:office" xmlns:r="http://schemas.openxmlformats.org/officeDocument/2006/relationships" xmlns:m="http://schemas.openxmlformats.org/officeDocument/2006/math" xmlns:v="urn:schemas-microsoft-com:vml" xmlns:wp14="http://schemas.microsoft.com/office/word/2010/wordprocessingDrawing" xmlns:wp="http://schemas.openxmlformats.org/drawingml/2006/wordprocessingDrawing" xmlns:w10="urn:schemas-microsoft-com:office:word" xmlns:w="http://schemas.openxmlformats.org/wordprocessingml/2006/main" xmlns:w14="http://schemas.microsoft.com/office/word/2010/wordml" xmlns:w15="http://schemas.microsoft.com/office/word/2012/wordml" xmlns:w16se="http://schemas.microsoft.com/office/word/2015/wordml/symex" xmlns:wpg="http://schemas.microsoft.com/office/word/2010/wordprocessingGroup" xmlns:wpi="http://schemas.microsoft.com/office/word/2010/wordprocessingInk" xmlns:wne="http://schemas.microsoft.com/office/word/2006/wordml" xmlns:wps="http://schemas.microsoft.com/office/word/2010/wordprocessingShape" mc:Ignorable="w14 w15 w16se wp14">
+<w:footnotes xmlns:wpc="http://schemas.microsoft.com/office/word/2010/wordprocessingCanvas" xmlns:mo="http://schemas.microsoft.com/office/mac/office/2008/main" xmlns:mc="http://schemas.openxmlformats.org/markup-compatibility/2006" xmlns:mv="urn:schemas-microsoft-com:mac:vml" xmlns:o="urn:schemas-microsoft-com:office:office" xmlns:r="http://schemas.openxmlformats.org/officeDocument/2006/relationships" xmlns:m="http://schemas.openxmlformats.org/officeDocument/2006/math" xmlns:v="urn:schemas-microsoft-com:vml" xmlns:wp14="http://schemas.microsoft.com/office/word/2010/wordprocessingDrawing" xmlns:wp="http://schemas.openxmlformats.org/drawingml/2006/wordprocessingDrawing" xmlns:w10="urn:schemas-microsoft-com:office:word" xmlns:w="http://schemas.openxmlformats.org/wordprocessingml/2006/main" xmlns:w14="http://schemas.microsoft.com/office/word/2010/wordml" xmlns:wpg="http://schemas.microsoft.com/office/word/2010/wordprocessingGroup" xmlns:wpi="http://schemas.microsoft.com/office/word/2010/wordprocessingInk" xmlns:wne="http://schemas.microsoft.com/office/word/2006/wordml" xmlns:wps="http://schemas.microsoft.com/office/word/2010/wordprocessingShape" mc:Ignorable="w14 wp14">
   <w:footnote w:type="separator" w:id="-1">
     <w:p>
       <w:pPr>
@@ -750,7 +1421,7 @@
 </file>
 
 <file path=word/header1.xml><?xml version="1.0" encoding="utf-8"?>
-<w:hdr xmlns:wpc="http://schemas.microsoft.com/office/word/2010/wordprocessingCanvas" xmlns:cx="http://schemas.microsoft.com/office/drawing/2014/chartex" xmlns:cx1="http://schemas.microsoft.com/office/drawing/2015/9/8/chartex" xmlns:mc="http://schemas.openxmlformats.org/markup-compatibility/2006" xmlns:o="urn:schemas-microsoft-com:office:office" xmlns:r="http://schemas.openxmlformats.org/officeDocument/2006/relationships" xmlns:m="http://schemas.openxmlformats.org/officeDocument/2006/math" xmlns:v="urn:schemas-microsoft-com:vml" xmlns:wp14="http://schemas.microsoft.com/office/word/2010/wordprocessingDrawing" xmlns:wp="http://schemas.openxmlformats.org/drawingml/2006/wordprocessingDrawing" xmlns:w10="urn:schemas-microsoft-com:office:word" xmlns:w="http://schemas.openxmlformats.org/wordprocessingml/2006/main" xmlns:w14="http://schemas.microsoft.com/office/word/2010/wordml" xmlns:w15="http://schemas.microsoft.com/office/word/2012/wordml" xmlns:w16se="http://schemas.microsoft.com/office/word/2015/wordml/symex" xmlns:wpg="http://schemas.microsoft.com/office/word/2010/wordprocessingGroup" xmlns:wpi="http://schemas.microsoft.com/office/word/2010/wordprocessingInk" xmlns:wne="http://schemas.microsoft.com/office/word/2006/wordml" xmlns:wps="http://schemas.microsoft.com/office/word/2010/wordprocessingShape" mc:Ignorable="w14 w15 w16se wp14">
+<w:hdr xmlns:wpc="http://schemas.microsoft.com/office/word/2010/wordprocessingCanvas" xmlns:mo="http://schemas.microsoft.com/office/mac/office/2008/main" xmlns:mc="http://schemas.openxmlformats.org/markup-compatibility/2006" xmlns:mv="urn:schemas-microsoft-com:mac:vml" xmlns:o="urn:schemas-microsoft-com:office:office" xmlns:r="http://schemas.openxmlformats.org/officeDocument/2006/relationships" xmlns:m="http://schemas.openxmlformats.org/officeDocument/2006/math" xmlns:v="urn:schemas-microsoft-com:vml" xmlns:wp14="http://schemas.microsoft.com/office/word/2010/wordprocessingDrawing" xmlns:wp="http://schemas.openxmlformats.org/drawingml/2006/wordprocessingDrawing" xmlns:w10="urn:schemas-microsoft-com:office:word" xmlns:w="http://schemas.openxmlformats.org/wordprocessingml/2006/main" xmlns:w14="http://schemas.microsoft.com/office/word/2010/wordml" xmlns:wpg="http://schemas.microsoft.com/office/word/2010/wordprocessingGroup" xmlns:wpi="http://schemas.microsoft.com/office/word/2010/wordprocessingInk" xmlns:wne="http://schemas.microsoft.com/office/word/2006/wordml" xmlns:wps="http://schemas.microsoft.com/office/word/2010/wordprocessingShape" mc:Ignorable="w14 wp14">
   <w:p>
     <w:pPr>
       <w:pStyle w:val="Header"/>
@@ -760,8 +1431,401 @@
 </file>
 
 <file path=word/numbering.xml><?xml version="1.0" encoding="utf-8"?>
-<w:numbering xmlns:wpc="http://schemas.microsoft.com/office/word/2010/wordprocessingCanvas" xmlns:cx="http://schemas.microsoft.com/office/drawing/2014/chartex" xmlns:cx1="http://schemas.microsoft.com/office/drawing/2015/9/8/chartex" xmlns:mc="http://schemas.openxmlformats.org/markup-compatibility/2006" xmlns:o="urn:schemas-microsoft-com:office:office" xmlns:r="http://schemas.openxmlformats.org/officeDocument/2006/relationships" xmlns:m="http://schemas.openxmlformats.org/officeDocument/2006/math" xmlns:v="urn:schemas-microsoft-com:vml" xmlns:wp14="http://schemas.microsoft.com/office/word/2010/wordprocessingDrawing" xmlns:wp="http://schemas.openxmlformats.org/drawingml/2006/wordprocessingDrawing" xmlns:w10="urn:schemas-microsoft-com:office:word" xmlns:w="http://schemas.openxmlformats.org/wordprocessingml/2006/main" xmlns:w14="http://schemas.microsoft.com/office/word/2010/wordml" xmlns:w15="http://schemas.microsoft.com/office/word/2012/wordml" xmlns:w16se="http://schemas.microsoft.com/office/word/2015/wordml/symex" xmlns:wpg="http://schemas.microsoft.com/office/word/2010/wordprocessingGroup" xmlns:wpi="http://schemas.microsoft.com/office/word/2010/wordprocessingInk" xmlns:wne="http://schemas.microsoft.com/office/word/2006/wordml" xmlns:wps="http://schemas.microsoft.com/office/word/2010/wordprocessingShape" mc:Ignorable="w14 w15 w16se wp14">
-  <w:abstractNum w:abstractNumId="0" w15:restartNumberingAfterBreak="0">
+<w:numbering xmlns:wpc="http://schemas.microsoft.com/office/word/2010/wordprocessingCanvas" xmlns:mo="http://schemas.microsoft.com/office/mac/office/2008/main" xmlns:mc="http://schemas.openxmlformats.org/markup-compatibility/2006" xmlns:mv="urn:schemas-microsoft-com:mac:vml" xmlns:o="urn:schemas-microsoft-com:office:office" xmlns:r="http://schemas.openxmlformats.org/officeDocument/2006/relationships" xmlns:m="http://schemas.openxmlformats.org/officeDocument/2006/math" xmlns:v="urn:schemas-microsoft-com:vml" xmlns:wp14="http://schemas.microsoft.com/office/word/2010/wordprocessingDrawing" xmlns:wp="http://schemas.openxmlformats.org/drawingml/2006/wordprocessingDrawing" xmlns:w10="urn:schemas-microsoft-com:office:word" xmlns:w="http://schemas.openxmlformats.org/wordprocessingml/2006/main" xmlns:w14="http://schemas.microsoft.com/office/word/2010/wordml" xmlns:wpg="http://schemas.microsoft.com/office/word/2010/wordprocessingGroup" xmlns:wpi="http://schemas.microsoft.com/office/word/2010/wordprocessingInk" xmlns:wne="http://schemas.microsoft.com/office/word/2006/wordml" xmlns:wps="http://schemas.microsoft.com/office/word/2010/wordprocessingShape" mc:Ignorable="w14 wp14">
+  <w:abstractNum w:abstractNumId="0">
+    <w:nsid w:val="03DB289F"/>
+    <w:multiLevelType w:val="hybridMultilevel"/>
+    <w:tmpl w:val="2D0C8BD4"/>
+    <w:lvl w:ilvl="0" w:tplc="B52AC0BE">
+      <w:start w:val="1"/>
+      <w:numFmt w:val="bullet"/>
+      <w:lvlText w:val="•"/>
+      <w:lvlJc w:val="left"/>
+      <w:pPr>
+        <w:tabs>
+          <w:tab w:val="num" w:pos="720"/>
+        </w:tabs>
+        <w:ind w:left="720" w:hanging="360"/>
+      </w:pPr>
+      <w:rPr>
+        <w:rFonts w:ascii="Arial" w:hAnsi="Arial" w:hint="default"/>
+      </w:rPr>
+    </w:lvl>
+    <w:lvl w:ilvl="1" w:tplc="D48CB3EC">
+      <w:start w:val="1"/>
+      <w:numFmt w:val="bullet"/>
+      <w:lvlText w:val="•"/>
+      <w:lvlJc w:val="left"/>
+      <w:pPr>
+        <w:tabs>
+          <w:tab w:val="num" w:pos="1440"/>
+        </w:tabs>
+        <w:ind w:left="1440" w:hanging="360"/>
+      </w:pPr>
+      <w:rPr>
+        <w:rFonts w:ascii="Arial" w:hAnsi="Arial" w:hint="default"/>
+      </w:rPr>
+    </w:lvl>
+    <w:lvl w:ilvl="2" w:tplc="FB884FA6" w:tentative="1">
+      <w:start w:val="1"/>
+      <w:numFmt w:val="bullet"/>
+      <w:lvlText w:val="•"/>
+      <w:lvlJc w:val="left"/>
+      <w:pPr>
+        <w:tabs>
+          <w:tab w:val="num" w:pos="2160"/>
+        </w:tabs>
+        <w:ind w:left="2160" w:hanging="360"/>
+      </w:pPr>
+      <w:rPr>
+        <w:rFonts w:ascii="Arial" w:hAnsi="Arial" w:hint="default"/>
+      </w:rPr>
+    </w:lvl>
+    <w:lvl w:ilvl="3" w:tplc="16CAC63C" w:tentative="1">
+      <w:start w:val="1"/>
+      <w:numFmt w:val="bullet"/>
+      <w:lvlText w:val="•"/>
+      <w:lvlJc w:val="left"/>
+      <w:pPr>
+        <w:tabs>
+          <w:tab w:val="num" w:pos="2880"/>
+        </w:tabs>
+        <w:ind w:left="2880" w:hanging="360"/>
+      </w:pPr>
+      <w:rPr>
+        <w:rFonts w:ascii="Arial" w:hAnsi="Arial" w:hint="default"/>
+      </w:rPr>
+    </w:lvl>
+    <w:lvl w:ilvl="4" w:tplc="A0AEB2CA" w:tentative="1">
+      <w:start w:val="1"/>
+      <w:numFmt w:val="bullet"/>
+      <w:lvlText w:val="•"/>
+      <w:lvlJc w:val="left"/>
+      <w:pPr>
+        <w:tabs>
+          <w:tab w:val="num" w:pos="3600"/>
+        </w:tabs>
+        <w:ind w:left="3600" w:hanging="360"/>
+      </w:pPr>
+      <w:rPr>
+        <w:rFonts w:ascii="Arial" w:hAnsi="Arial" w:hint="default"/>
+      </w:rPr>
+    </w:lvl>
+    <w:lvl w:ilvl="5" w:tplc="72CECC9C" w:tentative="1">
+      <w:start w:val="1"/>
+      <w:numFmt w:val="bullet"/>
+      <w:lvlText w:val="•"/>
+      <w:lvlJc w:val="left"/>
+      <w:pPr>
+        <w:tabs>
+          <w:tab w:val="num" w:pos="4320"/>
+        </w:tabs>
+        <w:ind w:left="4320" w:hanging="360"/>
+      </w:pPr>
+      <w:rPr>
+        <w:rFonts w:ascii="Arial" w:hAnsi="Arial" w:hint="default"/>
+      </w:rPr>
+    </w:lvl>
+    <w:lvl w:ilvl="6" w:tplc="FAE0E7C0" w:tentative="1">
+      <w:start w:val="1"/>
+      <w:numFmt w:val="bullet"/>
+      <w:lvlText w:val="•"/>
+      <w:lvlJc w:val="left"/>
+      <w:pPr>
+        <w:tabs>
+          <w:tab w:val="num" w:pos="5040"/>
+        </w:tabs>
+        <w:ind w:left="5040" w:hanging="360"/>
+      </w:pPr>
+      <w:rPr>
+        <w:rFonts w:ascii="Arial" w:hAnsi="Arial" w:hint="default"/>
+      </w:rPr>
+    </w:lvl>
+    <w:lvl w:ilvl="7" w:tplc="64C2CF22" w:tentative="1">
+      <w:start w:val="1"/>
+      <w:numFmt w:val="bullet"/>
+      <w:lvlText w:val="•"/>
+      <w:lvlJc w:val="left"/>
+      <w:pPr>
+        <w:tabs>
+          <w:tab w:val="num" w:pos="5760"/>
+        </w:tabs>
+        <w:ind w:left="5760" w:hanging="360"/>
+      </w:pPr>
+      <w:rPr>
+        <w:rFonts w:ascii="Arial" w:hAnsi="Arial" w:hint="default"/>
+      </w:rPr>
+    </w:lvl>
+    <w:lvl w:ilvl="8" w:tplc="C18814D6" w:tentative="1">
+      <w:start w:val="1"/>
+      <w:numFmt w:val="bullet"/>
+      <w:lvlText w:val="•"/>
+      <w:lvlJc w:val="left"/>
+      <w:pPr>
+        <w:tabs>
+          <w:tab w:val="num" w:pos="6480"/>
+        </w:tabs>
+        <w:ind w:left="6480" w:hanging="360"/>
+      </w:pPr>
+      <w:rPr>
+        <w:rFonts w:ascii="Arial" w:hAnsi="Arial" w:hint="default"/>
+      </w:rPr>
+    </w:lvl>
+  </w:abstractNum>
+  <w:abstractNum w:abstractNumId="1">
+    <w:nsid w:val="060B7D48"/>
+    <w:multiLevelType w:val="hybridMultilevel"/>
+    <w:tmpl w:val="0D527F8A"/>
+    <w:lvl w:ilvl="0" w:tplc="04090001">
+      <w:start w:val="1"/>
+      <w:numFmt w:val="bullet"/>
+      <w:lvlText w:val=""/>
+      <w:lvlJc w:val="left"/>
+      <w:pPr>
+        <w:ind w:left="720" w:hanging="360"/>
+      </w:pPr>
+      <w:rPr>
+        <w:rFonts w:ascii="Symbol" w:hAnsi="Symbol" w:hint="default"/>
+      </w:rPr>
+    </w:lvl>
+    <w:lvl w:ilvl="1" w:tplc="04090003" w:tentative="1">
+      <w:start w:val="1"/>
+      <w:numFmt w:val="bullet"/>
+      <w:lvlText w:val="o"/>
+      <w:lvlJc w:val="left"/>
+      <w:pPr>
+        <w:ind w:left="1440" w:hanging="360"/>
+      </w:pPr>
+      <w:rPr>
+        <w:rFonts w:ascii="Courier New" w:hAnsi="Courier New" w:cs="Courier New" w:hint="default"/>
+      </w:rPr>
+    </w:lvl>
+    <w:lvl w:ilvl="2" w:tplc="04090005" w:tentative="1">
+      <w:start w:val="1"/>
+      <w:numFmt w:val="bullet"/>
+      <w:lvlText w:val=""/>
+      <w:lvlJc w:val="left"/>
+      <w:pPr>
+        <w:ind w:left="2160" w:hanging="360"/>
+      </w:pPr>
+      <w:rPr>
+        <w:rFonts w:ascii="Wingdings" w:hAnsi="Wingdings" w:hint="default"/>
+      </w:rPr>
+    </w:lvl>
+    <w:lvl w:ilvl="3" w:tplc="04090001" w:tentative="1">
+      <w:start w:val="1"/>
+      <w:numFmt w:val="bullet"/>
+      <w:lvlText w:val=""/>
+      <w:lvlJc w:val="left"/>
+      <w:pPr>
+        <w:ind w:left="2880" w:hanging="360"/>
+      </w:pPr>
+      <w:rPr>
+        <w:rFonts w:ascii="Symbol" w:hAnsi="Symbol" w:hint="default"/>
+      </w:rPr>
+    </w:lvl>
+    <w:lvl w:ilvl="4" w:tplc="04090003" w:tentative="1">
+      <w:start w:val="1"/>
+      <w:numFmt w:val="bullet"/>
+      <w:lvlText w:val="o"/>
+      <w:lvlJc w:val="left"/>
+      <w:pPr>
+        <w:ind w:left="3600" w:hanging="360"/>
+      </w:pPr>
+      <w:rPr>
+        <w:rFonts w:ascii="Courier New" w:hAnsi="Courier New" w:cs="Courier New" w:hint="default"/>
+      </w:rPr>
+    </w:lvl>
+    <w:lvl w:ilvl="5" w:tplc="04090005" w:tentative="1">
+      <w:start w:val="1"/>
+      <w:numFmt w:val="bullet"/>
+      <w:lvlText w:val=""/>
+      <w:lvlJc w:val="left"/>
+      <w:pPr>
+        <w:ind w:left="4320" w:hanging="360"/>
+      </w:pPr>
+      <w:rPr>
+        <w:rFonts w:ascii="Wingdings" w:hAnsi="Wingdings" w:hint="default"/>
+      </w:rPr>
+    </w:lvl>
+    <w:lvl w:ilvl="6" w:tplc="04090001" w:tentative="1">
+      <w:start w:val="1"/>
+      <w:numFmt w:val="bullet"/>
+      <w:lvlText w:val=""/>
+      <w:lvlJc w:val="left"/>
+      <w:pPr>
+        <w:ind w:left="5040" w:hanging="360"/>
+      </w:pPr>
+      <w:rPr>
+        <w:rFonts w:ascii="Symbol" w:hAnsi="Symbol" w:hint="default"/>
+      </w:rPr>
+    </w:lvl>
+    <w:lvl w:ilvl="7" w:tplc="04090003" w:tentative="1">
+      <w:start w:val="1"/>
+      <w:numFmt w:val="bullet"/>
+      <w:lvlText w:val="o"/>
+      <w:lvlJc w:val="left"/>
+      <w:pPr>
+        <w:ind w:left="5760" w:hanging="360"/>
+      </w:pPr>
+      <w:rPr>
+        <w:rFonts w:ascii="Courier New" w:hAnsi="Courier New" w:cs="Courier New" w:hint="default"/>
+      </w:rPr>
+    </w:lvl>
+    <w:lvl w:ilvl="8" w:tplc="04090005" w:tentative="1">
+      <w:start w:val="1"/>
+      <w:numFmt w:val="bullet"/>
+      <w:lvlText w:val=""/>
+      <w:lvlJc w:val="left"/>
+      <w:pPr>
+        <w:ind w:left="6480" w:hanging="360"/>
+      </w:pPr>
+      <w:rPr>
+        <w:rFonts w:ascii="Wingdings" w:hAnsi="Wingdings" w:hint="default"/>
+      </w:rPr>
+    </w:lvl>
+  </w:abstractNum>
+  <w:abstractNum w:abstractNumId="2">
+    <w:nsid w:val="07667290"/>
+    <w:multiLevelType w:val="hybridMultilevel"/>
+    <w:tmpl w:val="82BE2708"/>
+    <w:lvl w:ilvl="0" w:tplc="C9D6C8BC">
+      <w:start w:val="1"/>
+      <w:numFmt w:val="bullet"/>
+      <w:lvlText w:val="•"/>
+      <w:lvlJc w:val="left"/>
+      <w:pPr>
+        <w:tabs>
+          <w:tab w:val="num" w:pos="720"/>
+        </w:tabs>
+        <w:ind w:left="720" w:hanging="360"/>
+      </w:pPr>
+      <w:rPr>
+        <w:rFonts w:ascii="Arial" w:hAnsi="Arial" w:hint="default"/>
+      </w:rPr>
+    </w:lvl>
+    <w:lvl w:ilvl="1" w:tplc="716E1BFE">
+      <w:start w:val="-16391"/>
+      <w:numFmt w:val="bullet"/>
+      <w:lvlText w:val="•"/>
+      <w:lvlJc w:val="left"/>
+      <w:pPr>
+        <w:tabs>
+          <w:tab w:val="num" w:pos="1440"/>
+        </w:tabs>
+        <w:ind w:left="1440" w:hanging="360"/>
+      </w:pPr>
+      <w:rPr>
+        <w:rFonts w:ascii="Arial" w:hAnsi="Arial" w:hint="default"/>
+      </w:rPr>
+    </w:lvl>
+    <w:lvl w:ilvl="2" w:tplc="3984DFF8" w:tentative="1">
+      <w:start w:val="1"/>
+      <w:numFmt w:val="bullet"/>
+      <w:lvlText w:val="•"/>
+      <w:lvlJc w:val="left"/>
+      <w:pPr>
+        <w:tabs>
+          <w:tab w:val="num" w:pos="2160"/>
+        </w:tabs>
+        <w:ind w:left="2160" w:hanging="360"/>
+      </w:pPr>
+      <w:rPr>
+        <w:rFonts w:ascii="Arial" w:hAnsi="Arial" w:hint="default"/>
+      </w:rPr>
+    </w:lvl>
+    <w:lvl w:ilvl="3" w:tplc="C4DCA880" w:tentative="1">
+      <w:start w:val="1"/>
+      <w:numFmt w:val="bullet"/>
+      <w:lvlText w:val="•"/>
+      <w:lvlJc w:val="left"/>
+      <w:pPr>
+        <w:tabs>
+          <w:tab w:val="num" w:pos="2880"/>
+        </w:tabs>
+        <w:ind w:left="2880" w:hanging="360"/>
+      </w:pPr>
+      <w:rPr>
+        <w:rFonts w:ascii="Arial" w:hAnsi="Arial" w:hint="default"/>
+      </w:rPr>
+    </w:lvl>
+    <w:lvl w:ilvl="4" w:tplc="CB563A62" w:tentative="1">
+      <w:start w:val="1"/>
+      <w:numFmt w:val="bullet"/>
+      <w:lvlText w:val="•"/>
+      <w:lvlJc w:val="left"/>
+      <w:pPr>
+        <w:tabs>
+          <w:tab w:val="num" w:pos="3600"/>
+        </w:tabs>
+        <w:ind w:left="3600" w:hanging="360"/>
+      </w:pPr>
+      <w:rPr>
+        <w:rFonts w:ascii="Arial" w:hAnsi="Arial" w:hint="default"/>
+      </w:rPr>
+    </w:lvl>
+    <w:lvl w:ilvl="5" w:tplc="26BEB9AE" w:tentative="1">
+      <w:start w:val="1"/>
+      <w:numFmt w:val="bullet"/>
+      <w:lvlText w:val="•"/>
+      <w:lvlJc w:val="left"/>
+      <w:pPr>
+        <w:tabs>
+          <w:tab w:val="num" w:pos="4320"/>
+        </w:tabs>
+        <w:ind w:left="4320" w:hanging="360"/>
+      </w:pPr>
+      <w:rPr>
+        <w:rFonts w:ascii="Arial" w:hAnsi="Arial" w:hint="default"/>
+      </w:rPr>
+    </w:lvl>
+    <w:lvl w:ilvl="6" w:tplc="EA4E5B08" w:tentative="1">
+      <w:start w:val="1"/>
+      <w:numFmt w:val="bullet"/>
+      <w:lvlText w:val="•"/>
+      <w:lvlJc w:val="left"/>
+      <w:pPr>
+        <w:tabs>
+          <w:tab w:val="num" w:pos="5040"/>
+        </w:tabs>
+        <w:ind w:left="5040" w:hanging="360"/>
+      </w:pPr>
+      <w:rPr>
+        <w:rFonts w:ascii="Arial" w:hAnsi="Arial" w:hint="default"/>
+      </w:rPr>
+    </w:lvl>
+    <w:lvl w:ilvl="7" w:tplc="AFC21206" w:tentative="1">
+      <w:start w:val="1"/>
+      <w:numFmt w:val="bullet"/>
+      <w:lvlText w:val="•"/>
+      <w:lvlJc w:val="left"/>
+      <w:pPr>
+        <w:tabs>
+          <w:tab w:val="num" w:pos="5760"/>
+        </w:tabs>
+        <w:ind w:left="5760" w:hanging="360"/>
+      </w:pPr>
+      <w:rPr>
+        <w:rFonts w:ascii="Arial" w:hAnsi="Arial" w:hint="default"/>
+      </w:rPr>
+    </w:lvl>
+    <w:lvl w:ilvl="8" w:tplc="C7AE1C7E" w:tentative="1">
+      <w:start w:val="1"/>
+      <w:numFmt w:val="bullet"/>
+      <w:lvlText w:val="•"/>
+      <w:lvlJc w:val="left"/>
+      <w:pPr>
+        <w:tabs>
+          <w:tab w:val="num" w:pos="6480"/>
+        </w:tabs>
+        <w:ind w:left="6480" w:hanging="360"/>
+      </w:pPr>
+      <w:rPr>
+        <w:rFonts w:ascii="Arial" w:hAnsi="Arial" w:hint="default"/>
+      </w:rPr>
+    </w:lvl>
+  </w:abstractNum>
+  <w:abstractNum w:abstractNumId="3">
     <w:nsid w:val="0C3F6FA1"/>
     <w:multiLevelType w:val="multilevel"/>
     <w:tmpl w:val="FF4CB59A"/>
@@ -848,7 +1912,513 @@
       </w:pPr>
     </w:lvl>
   </w:abstractNum>
-  <w:abstractNum w:abstractNumId="1" w15:restartNumberingAfterBreak="0">
+  <w:abstractNum w:abstractNumId="4">
+    <w:nsid w:val="0CBB08C8"/>
+    <w:multiLevelType w:val="hybridMultilevel"/>
+    <w:tmpl w:val="1F488CEA"/>
+    <w:lvl w:ilvl="0" w:tplc="04090001">
+      <w:start w:val="1"/>
+      <w:numFmt w:val="bullet"/>
+      <w:lvlText w:val=""/>
+      <w:lvlJc w:val="left"/>
+      <w:pPr>
+        <w:ind w:left="720" w:hanging="360"/>
+      </w:pPr>
+      <w:rPr>
+        <w:rFonts w:ascii="Symbol" w:hAnsi="Symbol" w:hint="default"/>
+      </w:rPr>
+    </w:lvl>
+    <w:lvl w:ilvl="1" w:tplc="04090003" w:tentative="1">
+      <w:start w:val="1"/>
+      <w:numFmt w:val="bullet"/>
+      <w:lvlText w:val="o"/>
+      <w:lvlJc w:val="left"/>
+      <w:pPr>
+        <w:ind w:left="1440" w:hanging="360"/>
+      </w:pPr>
+      <w:rPr>
+        <w:rFonts w:ascii="Courier New" w:hAnsi="Courier New" w:cs="Courier New" w:hint="default"/>
+      </w:rPr>
+    </w:lvl>
+    <w:lvl w:ilvl="2" w:tplc="04090005" w:tentative="1">
+      <w:start w:val="1"/>
+      <w:numFmt w:val="bullet"/>
+      <w:lvlText w:val=""/>
+      <w:lvlJc w:val="left"/>
+      <w:pPr>
+        <w:ind w:left="2160" w:hanging="360"/>
+      </w:pPr>
+      <w:rPr>
+        <w:rFonts w:ascii="Wingdings" w:hAnsi="Wingdings" w:hint="default"/>
+      </w:rPr>
+    </w:lvl>
+    <w:lvl w:ilvl="3" w:tplc="04090001" w:tentative="1">
+      <w:start w:val="1"/>
+      <w:numFmt w:val="bullet"/>
+      <w:lvlText w:val=""/>
+      <w:lvlJc w:val="left"/>
+      <w:pPr>
+        <w:ind w:left="2880" w:hanging="360"/>
+      </w:pPr>
+      <w:rPr>
+        <w:rFonts w:ascii="Symbol" w:hAnsi="Symbol" w:hint="default"/>
+      </w:rPr>
+    </w:lvl>
+    <w:lvl w:ilvl="4" w:tplc="04090003" w:tentative="1">
+      <w:start w:val="1"/>
+      <w:numFmt w:val="bullet"/>
+      <w:lvlText w:val="o"/>
+      <w:lvlJc w:val="left"/>
+      <w:pPr>
+        <w:ind w:left="3600" w:hanging="360"/>
+      </w:pPr>
+      <w:rPr>
+        <w:rFonts w:ascii="Courier New" w:hAnsi="Courier New" w:cs="Courier New" w:hint="default"/>
+      </w:rPr>
+    </w:lvl>
+    <w:lvl w:ilvl="5" w:tplc="04090005" w:tentative="1">
+      <w:start w:val="1"/>
+      <w:numFmt w:val="bullet"/>
+      <w:lvlText w:val=""/>
+      <w:lvlJc w:val="left"/>
+      <w:pPr>
+        <w:ind w:left="4320" w:hanging="360"/>
+      </w:pPr>
+      <w:rPr>
+        <w:rFonts w:ascii="Wingdings" w:hAnsi="Wingdings" w:hint="default"/>
+      </w:rPr>
+    </w:lvl>
+    <w:lvl w:ilvl="6" w:tplc="04090001" w:tentative="1">
+      <w:start w:val="1"/>
+      <w:numFmt w:val="bullet"/>
+      <w:lvlText w:val=""/>
+      <w:lvlJc w:val="left"/>
+      <w:pPr>
+        <w:ind w:left="5040" w:hanging="360"/>
+      </w:pPr>
+      <w:rPr>
+        <w:rFonts w:ascii="Symbol" w:hAnsi="Symbol" w:hint="default"/>
+      </w:rPr>
+    </w:lvl>
+    <w:lvl w:ilvl="7" w:tplc="04090003" w:tentative="1">
+      <w:start w:val="1"/>
+      <w:numFmt w:val="bullet"/>
+      <w:lvlText w:val="o"/>
+      <w:lvlJc w:val="left"/>
+      <w:pPr>
+        <w:ind w:left="5760" w:hanging="360"/>
+      </w:pPr>
+      <w:rPr>
+        <w:rFonts w:ascii="Courier New" w:hAnsi="Courier New" w:cs="Courier New" w:hint="default"/>
+      </w:rPr>
+    </w:lvl>
+    <w:lvl w:ilvl="8" w:tplc="04090005" w:tentative="1">
+      <w:start w:val="1"/>
+      <w:numFmt w:val="bullet"/>
+      <w:lvlText w:val=""/>
+      <w:lvlJc w:val="left"/>
+      <w:pPr>
+        <w:ind w:left="6480" w:hanging="360"/>
+      </w:pPr>
+      <w:rPr>
+        <w:rFonts w:ascii="Wingdings" w:hAnsi="Wingdings" w:hint="default"/>
+      </w:rPr>
+    </w:lvl>
+  </w:abstractNum>
+  <w:abstractNum w:abstractNumId="5">
+    <w:nsid w:val="0DE711A1"/>
+    <w:multiLevelType w:val="hybridMultilevel"/>
+    <w:tmpl w:val="03263242"/>
+    <w:lvl w:ilvl="0" w:tplc="94E80772">
+      <w:start w:val="1"/>
+      <w:numFmt w:val="bullet"/>
+      <w:lvlText w:val="•"/>
+      <w:lvlJc w:val="left"/>
+      <w:pPr>
+        <w:tabs>
+          <w:tab w:val="num" w:pos="720"/>
+        </w:tabs>
+        <w:ind w:left="720" w:hanging="360"/>
+      </w:pPr>
+      <w:rPr>
+        <w:rFonts w:ascii="Arial" w:hAnsi="Arial" w:hint="default"/>
+      </w:rPr>
+    </w:lvl>
+    <w:lvl w:ilvl="1" w:tplc="DF763BA4" w:tentative="1">
+      <w:start w:val="1"/>
+      <w:numFmt w:val="bullet"/>
+      <w:lvlText w:val="•"/>
+      <w:lvlJc w:val="left"/>
+      <w:pPr>
+        <w:tabs>
+          <w:tab w:val="num" w:pos="1440"/>
+        </w:tabs>
+        <w:ind w:left="1440" w:hanging="360"/>
+      </w:pPr>
+      <w:rPr>
+        <w:rFonts w:ascii="Arial" w:hAnsi="Arial" w:hint="default"/>
+      </w:rPr>
+    </w:lvl>
+    <w:lvl w:ilvl="2" w:tplc="8C5E7A62" w:tentative="1">
+      <w:start w:val="1"/>
+      <w:numFmt w:val="bullet"/>
+      <w:lvlText w:val="•"/>
+      <w:lvlJc w:val="left"/>
+      <w:pPr>
+        <w:tabs>
+          <w:tab w:val="num" w:pos="2160"/>
+        </w:tabs>
+        <w:ind w:left="2160" w:hanging="360"/>
+      </w:pPr>
+      <w:rPr>
+        <w:rFonts w:ascii="Arial" w:hAnsi="Arial" w:hint="default"/>
+      </w:rPr>
+    </w:lvl>
+    <w:lvl w:ilvl="3" w:tplc="902EBFDE" w:tentative="1">
+      <w:start w:val="1"/>
+      <w:numFmt w:val="bullet"/>
+      <w:lvlText w:val="•"/>
+      <w:lvlJc w:val="left"/>
+      <w:pPr>
+        <w:tabs>
+          <w:tab w:val="num" w:pos="2880"/>
+        </w:tabs>
+        <w:ind w:left="2880" w:hanging="360"/>
+      </w:pPr>
+      <w:rPr>
+        <w:rFonts w:ascii="Arial" w:hAnsi="Arial" w:hint="default"/>
+      </w:rPr>
+    </w:lvl>
+    <w:lvl w:ilvl="4" w:tplc="1B504A6C" w:tentative="1">
+      <w:start w:val="1"/>
+      <w:numFmt w:val="bullet"/>
+      <w:lvlText w:val="•"/>
+      <w:lvlJc w:val="left"/>
+      <w:pPr>
+        <w:tabs>
+          <w:tab w:val="num" w:pos="3600"/>
+        </w:tabs>
+        <w:ind w:left="3600" w:hanging="360"/>
+      </w:pPr>
+      <w:rPr>
+        <w:rFonts w:ascii="Arial" w:hAnsi="Arial" w:hint="default"/>
+      </w:rPr>
+    </w:lvl>
+    <w:lvl w:ilvl="5" w:tplc="8BF0E30E" w:tentative="1">
+      <w:start w:val="1"/>
+      <w:numFmt w:val="bullet"/>
+      <w:lvlText w:val="•"/>
+      <w:lvlJc w:val="left"/>
+      <w:pPr>
+        <w:tabs>
+          <w:tab w:val="num" w:pos="4320"/>
+        </w:tabs>
+        <w:ind w:left="4320" w:hanging="360"/>
+      </w:pPr>
+      <w:rPr>
+        <w:rFonts w:ascii="Arial" w:hAnsi="Arial" w:hint="default"/>
+      </w:rPr>
+    </w:lvl>
+    <w:lvl w:ilvl="6" w:tplc="0C743B96" w:tentative="1">
+      <w:start w:val="1"/>
+      <w:numFmt w:val="bullet"/>
+      <w:lvlText w:val="•"/>
+      <w:lvlJc w:val="left"/>
+      <w:pPr>
+        <w:tabs>
+          <w:tab w:val="num" w:pos="5040"/>
+        </w:tabs>
+        <w:ind w:left="5040" w:hanging="360"/>
+      </w:pPr>
+      <w:rPr>
+        <w:rFonts w:ascii="Arial" w:hAnsi="Arial" w:hint="default"/>
+      </w:rPr>
+    </w:lvl>
+    <w:lvl w:ilvl="7" w:tplc="51F208D8" w:tentative="1">
+      <w:start w:val="1"/>
+      <w:numFmt w:val="bullet"/>
+      <w:lvlText w:val="•"/>
+      <w:lvlJc w:val="left"/>
+      <w:pPr>
+        <w:tabs>
+          <w:tab w:val="num" w:pos="5760"/>
+        </w:tabs>
+        <w:ind w:left="5760" w:hanging="360"/>
+      </w:pPr>
+      <w:rPr>
+        <w:rFonts w:ascii="Arial" w:hAnsi="Arial" w:hint="default"/>
+      </w:rPr>
+    </w:lvl>
+    <w:lvl w:ilvl="8" w:tplc="8AEAC77E" w:tentative="1">
+      <w:start w:val="1"/>
+      <w:numFmt w:val="bullet"/>
+      <w:lvlText w:val="•"/>
+      <w:lvlJc w:val="left"/>
+      <w:pPr>
+        <w:tabs>
+          <w:tab w:val="num" w:pos="6480"/>
+        </w:tabs>
+        <w:ind w:left="6480" w:hanging="360"/>
+      </w:pPr>
+      <w:rPr>
+        <w:rFonts w:ascii="Arial" w:hAnsi="Arial" w:hint="default"/>
+      </w:rPr>
+    </w:lvl>
+  </w:abstractNum>
+  <w:abstractNum w:abstractNumId="6">
+    <w:nsid w:val="18762BFB"/>
+    <w:multiLevelType w:val="hybridMultilevel"/>
+    <w:tmpl w:val="D1E021B4"/>
+    <w:lvl w:ilvl="0" w:tplc="3B720812">
+      <w:start w:val="1"/>
+      <w:numFmt w:val="bullet"/>
+      <w:lvlText w:val="•"/>
+      <w:lvlJc w:val="left"/>
+      <w:pPr>
+        <w:tabs>
+          <w:tab w:val="num" w:pos="720"/>
+        </w:tabs>
+        <w:ind w:left="720" w:hanging="360"/>
+      </w:pPr>
+      <w:rPr>
+        <w:rFonts w:ascii="Arial" w:hAnsi="Arial" w:hint="default"/>
+      </w:rPr>
+    </w:lvl>
+    <w:lvl w:ilvl="1" w:tplc="E8A830C6" w:tentative="1">
+      <w:start w:val="1"/>
+      <w:numFmt w:val="bullet"/>
+      <w:lvlText w:val="•"/>
+      <w:lvlJc w:val="left"/>
+      <w:pPr>
+        <w:tabs>
+          <w:tab w:val="num" w:pos="1440"/>
+        </w:tabs>
+        <w:ind w:left="1440" w:hanging="360"/>
+      </w:pPr>
+      <w:rPr>
+        <w:rFonts w:ascii="Arial" w:hAnsi="Arial" w:hint="default"/>
+      </w:rPr>
+    </w:lvl>
+    <w:lvl w:ilvl="2" w:tplc="83A84682" w:tentative="1">
+      <w:start w:val="1"/>
+      <w:numFmt w:val="bullet"/>
+      <w:lvlText w:val="•"/>
+      <w:lvlJc w:val="left"/>
+      <w:pPr>
+        <w:tabs>
+          <w:tab w:val="num" w:pos="2160"/>
+        </w:tabs>
+        <w:ind w:left="2160" w:hanging="360"/>
+      </w:pPr>
+      <w:rPr>
+        <w:rFonts w:ascii="Arial" w:hAnsi="Arial" w:hint="default"/>
+      </w:rPr>
+    </w:lvl>
+    <w:lvl w:ilvl="3" w:tplc="6242F944" w:tentative="1">
+      <w:start w:val="1"/>
+      <w:numFmt w:val="bullet"/>
+      <w:lvlText w:val="•"/>
+      <w:lvlJc w:val="left"/>
+      <w:pPr>
+        <w:tabs>
+          <w:tab w:val="num" w:pos="2880"/>
+        </w:tabs>
+        <w:ind w:left="2880" w:hanging="360"/>
+      </w:pPr>
+      <w:rPr>
+        <w:rFonts w:ascii="Arial" w:hAnsi="Arial" w:hint="default"/>
+      </w:rPr>
+    </w:lvl>
+    <w:lvl w:ilvl="4" w:tplc="5E90473E" w:tentative="1">
+      <w:start w:val="1"/>
+      <w:numFmt w:val="bullet"/>
+      <w:lvlText w:val="•"/>
+      <w:lvlJc w:val="left"/>
+      <w:pPr>
+        <w:tabs>
+          <w:tab w:val="num" w:pos="3600"/>
+        </w:tabs>
+        <w:ind w:left="3600" w:hanging="360"/>
+      </w:pPr>
+      <w:rPr>
+        <w:rFonts w:ascii="Arial" w:hAnsi="Arial" w:hint="default"/>
+      </w:rPr>
+    </w:lvl>
+    <w:lvl w:ilvl="5" w:tplc="7F80E642" w:tentative="1">
+      <w:start w:val="1"/>
+      <w:numFmt w:val="bullet"/>
+      <w:lvlText w:val="•"/>
+      <w:lvlJc w:val="left"/>
+      <w:pPr>
+        <w:tabs>
+          <w:tab w:val="num" w:pos="4320"/>
+        </w:tabs>
+        <w:ind w:left="4320" w:hanging="360"/>
+      </w:pPr>
+      <w:rPr>
+        <w:rFonts w:ascii="Arial" w:hAnsi="Arial" w:hint="default"/>
+      </w:rPr>
+    </w:lvl>
+    <w:lvl w:ilvl="6" w:tplc="F4C237A6" w:tentative="1">
+      <w:start w:val="1"/>
+      <w:numFmt w:val="bullet"/>
+      <w:lvlText w:val="•"/>
+      <w:lvlJc w:val="left"/>
+      <w:pPr>
+        <w:tabs>
+          <w:tab w:val="num" w:pos="5040"/>
+        </w:tabs>
+        <w:ind w:left="5040" w:hanging="360"/>
+      </w:pPr>
+      <w:rPr>
+        <w:rFonts w:ascii="Arial" w:hAnsi="Arial" w:hint="default"/>
+      </w:rPr>
+    </w:lvl>
+    <w:lvl w:ilvl="7" w:tplc="6A047A46" w:tentative="1">
+      <w:start w:val="1"/>
+      <w:numFmt w:val="bullet"/>
+      <w:lvlText w:val="•"/>
+      <w:lvlJc w:val="left"/>
+      <w:pPr>
+        <w:tabs>
+          <w:tab w:val="num" w:pos="5760"/>
+        </w:tabs>
+        <w:ind w:left="5760" w:hanging="360"/>
+      </w:pPr>
+      <w:rPr>
+        <w:rFonts w:ascii="Arial" w:hAnsi="Arial" w:hint="default"/>
+      </w:rPr>
+    </w:lvl>
+    <w:lvl w:ilvl="8" w:tplc="4F04DE64" w:tentative="1">
+      <w:start w:val="1"/>
+      <w:numFmt w:val="bullet"/>
+      <w:lvlText w:val="•"/>
+      <w:lvlJc w:val="left"/>
+      <w:pPr>
+        <w:tabs>
+          <w:tab w:val="num" w:pos="6480"/>
+        </w:tabs>
+        <w:ind w:left="6480" w:hanging="360"/>
+      </w:pPr>
+      <w:rPr>
+        <w:rFonts w:ascii="Arial" w:hAnsi="Arial" w:hint="default"/>
+      </w:rPr>
+    </w:lvl>
+  </w:abstractNum>
+  <w:abstractNum w:abstractNumId="7">
+    <w:nsid w:val="25212F17"/>
+    <w:multiLevelType w:val="hybridMultilevel"/>
+    <w:tmpl w:val="88D4A012"/>
+    <w:lvl w:ilvl="0" w:tplc="04090001">
+      <w:start w:val="1"/>
+      <w:numFmt w:val="bullet"/>
+      <w:lvlText w:val=""/>
+      <w:lvlJc w:val="left"/>
+      <w:pPr>
+        <w:ind w:left="720" w:hanging="360"/>
+      </w:pPr>
+      <w:rPr>
+        <w:rFonts w:ascii="Symbol" w:hAnsi="Symbol" w:hint="default"/>
+      </w:rPr>
+    </w:lvl>
+    <w:lvl w:ilvl="1" w:tplc="04090003" w:tentative="1">
+      <w:start w:val="1"/>
+      <w:numFmt w:val="bullet"/>
+      <w:lvlText w:val="o"/>
+      <w:lvlJc w:val="left"/>
+      <w:pPr>
+        <w:ind w:left="1440" w:hanging="360"/>
+      </w:pPr>
+      <w:rPr>
+        <w:rFonts w:ascii="Courier New" w:hAnsi="Courier New" w:cs="Courier New" w:hint="default"/>
+      </w:rPr>
+    </w:lvl>
+    <w:lvl w:ilvl="2" w:tplc="04090005" w:tentative="1">
+      <w:start w:val="1"/>
+      <w:numFmt w:val="bullet"/>
+      <w:lvlText w:val=""/>
+      <w:lvlJc w:val="left"/>
+      <w:pPr>
+        <w:ind w:left="2160" w:hanging="360"/>
+      </w:pPr>
+      <w:rPr>
+        <w:rFonts w:ascii="Wingdings" w:hAnsi="Wingdings" w:hint="default"/>
+      </w:rPr>
+    </w:lvl>
+    <w:lvl w:ilvl="3" w:tplc="04090001" w:tentative="1">
+      <w:start w:val="1"/>
+      <w:numFmt w:val="bullet"/>
+      <w:lvlText w:val=""/>
+      <w:lvlJc w:val="left"/>
+      <w:pPr>
+        <w:ind w:left="2880" w:hanging="360"/>
+      </w:pPr>
+      <w:rPr>
+        <w:rFonts w:ascii="Symbol" w:hAnsi="Symbol" w:hint="default"/>
+      </w:rPr>
+    </w:lvl>
+    <w:lvl w:ilvl="4" w:tplc="04090003" w:tentative="1">
+      <w:start w:val="1"/>
+      <w:numFmt w:val="bullet"/>
+      <w:lvlText w:val="o"/>
+      <w:lvlJc w:val="left"/>
+      <w:pPr>
+        <w:ind w:left="3600" w:hanging="360"/>
+      </w:pPr>
+      <w:rPr>
+        <w:rFonts w:ascii="Courier New" w:hAnsi="Courier New" w:cs="Courier New" w:hint="default"/>
+      </w:rPr>
+    </w:lvl>
+    <w:lvl w:ilvl="5" w:tplc="04090005" w:tentative="1">
+      <w:start w:val="1"/>
+      <w:numFmt w:val="bullet"/>
+      <w:lvlText w:val=""/>
+      <w:lvlJc w:val="left"/>
+      <w:pPr>
+        <w:ind w:left="4320" w:hanging="360"/>
+      </w:pPr>
+      <w:rPr>
+        <w:rFonts w:ascii="Wingdings" w:hAnsi="Wingdings" w:hint="default"/>
+      </w:rPr>
+    </w:lvl>
+    <w:lvl w:ilvl="6" w:tplc="04090001" w:tentative="1">
+      <w:start w:val="1"/>
+      <w:numFmt w:val="bullet"/>
+      <w:lvlText w:val=""/>
+      <w:lvlJc w:val="left"/>
+      <w:pPr>
+        <w:ind w:left="5040" w:hanging="360"/>
+      </w:pPr>
+      <w:rPr>
+        <w:rFonts w:ascii="Symbol" w:hAnsi="Symbol" w:hint="default"/>
+      </w:rPr>
+    </w:lvl>
+    <w:lvl w:ilvl="7" w:tplc="04090003" w:tentative="1">
+      <w:start w:val="1"/>
+      <w:numFmt w:val="bullet"/>
+      <w:lvlText w:val="o"/>
+      <w:lvlJc w:val="left"/>
+      <w:pPr>
+        <w:ind w:left="5760" w:hanging="360"/>
+      </w:pPr>
+      <w:rPr>
+        <w:rFonts w:ascii="Courier New" w:hAnsi="Courier New" w:cs="Courier New" w:hint="default"/>
+      </w:rPr>
+    </w:lvl>
+    <w:lvl w:ilvl="8" w:tplc="04090005" w:tentative="1">
+      <w:start w:val="1"/>
+      <w:numFmt w:val="bullet"/>
+      <w:lvlText w:val=""/>
+      <w:lvlJc w:val="left"/>
+      <w:pPr>
+        <w:ind w:left="6480" w:hanging="360"/>
+      </w:pPr>
+      <w:rPr>
+        <w:rFonts w:ascii="Wingdings" w:hAnsi="Wingdings" w:hint="default"/>
+      </w:rPr>
+    </w:lvl>
+  </w:abstractNum>
+  <w:abstractNum w:abstractNumId="8">
     <w:nsid w:val="29CB0F34"/>
     <w:multiLevelType w:val="hybridMultilevel"/>
     <w:tmpl w:val="61102598"/>
@@ -961,7 +2531,7 @@
       </w:rPr>
     </w:lvl>
   </w:abstractNum>
-  <w:abstractNum w:abstractNumId="2" w15:restartNumberingAfterBreak="0">
+  <w:abstractNum w:abstractNumId="9">
     <w:nsid w:val="33713101"/>
     <w:multiLevelType w:val="multilevel"/>
     <w:tmpl w:val="1A6ABA2C"/>
@@ -1055,7 +2625,7 @@
       </w:pPr>
     </w:lvl>
   </w:abstractNum>
-  <w:abstractNum w:abstractNumId="3" w15:restartNumberingAfterBreak="0">
+  <w:abstractNum w:abstractNumId="10">
     <w:nsid w:val="38FE35C6"/>
     <w:multiLevelType w:val="hybridMultilevel"/>
     <w:tmpl w:val="6192748C"/>
@@ -1168,7 +2738,7 @@
       </w:rPr>
     </w:lvl>
   </w:abstractNum>
-  <w:abstractNum w:abstractNumId="4" w15:restartNumberingAfterBreak="0">
+  <w:abstractNum w:abstractNumId="11">
     <w:nsid w:val="42C12A9C"/>
     <w:multiLevelType w:val="hybridMultilevel"/>
     <w:tmpl w:val="68225510"/>
@@ -1257,7 +2827,7 @@
       </w:pPr>
     </w:lvl>
   </w:abstractNum>
-  <w:abstractNum w:abstractNumId="5" w15:restartNumberingAfterBreak="0">
+  <w:abstractNum w:abstractNumId="12">
     <w:nsid w:val="4E5B5024"/>
     <w:multiLevelType w:val="hybridMultilevel"/>
     <w:tmpl w:val="67D0FF12"/>
@@ -1343,7 +2913,7 @@
       </w:pPr>
     </w:lvl>
   </w:abstractNum>
-  <w:abstractNum w:abstractNumId="6" w15:restartNumberingAfterBreak="0">
+  <w:abstractNum w:abstractNumId="13">
     <w:nsid w:val="60852239"/>
     <w:multiLevelType w:val="hybridMultilevel"/>
     <w:tmpl w:val="1430C17A"/>
@@ -1456,7 +3026,7 @@
       </w:rPr>
     </w:lvl>
   </w:abstractNum>
-  <w:abstractNum w:abstractNumId="7" w15:restartNumberingAfterBreak="0">
+  <w:abstractNum w:abstractNumId="14">
     <w:nsid w:val="60EC0B85"/>
     <w:multiLevelType w:val="hybridMultilevel"/>
     <w:tmpl w:val="9176F6FC"/>
@@ -1569,7 +3139,96 @@
       </w:rPr>
     </w:lvl>
   </w:abstractNum>
-  <w:abstractNum w:abstractNumId="8" w15:restartNumberingAfterBreak="0">
+  <w:abstractNum w:abstractNumId="15">
+    <w:nsid w:val="6D9A7708"/>
+    <w:multiLevelType w:val="hybridMultilevel"/>
+    <w:tmpl w:val="0F629B98"/>
+    <w:lvl w:ilvl="0" w:tplc="0409000F">
+      <w:start w:val="1"/>
+      <w:numFmt w:val="decimal"/>
+      <w:lvlText w:val="%1."/>
+      <w:lvlJc w:val="left"/>
+      <w:pPr>
+        <w:ind w:left="720" w:hanging="360"/>
+      </w:pPr>
+      <w:rPr>
+        <w:rFonts w:hint="default"/>
+      </w:rPr>
+    </w:lvl>
+    <w:lvl w:ilvl="1" w:tplc="04090019" w:tentative="1">
+      <w:start w:val="1"/>
+      <w:numFmt w:val="lowerLetter"/>
+      <w:lvlText w:val="%2."/>
+      <w:lvlJc w:val="left"/>
+      <w:pPr>
+        <w:ind w:left="1440" w:hanging="360"/>
+      </w:pPr>
+    </w:lvl>
+    <w:lvl w:ilvl="2" w:tplc="0409001B" w:tentative="1">
+      <w:start w:val="1"/>
+      <w:numFmt w:val="lowerRoman"/>
+      <w:lvlText w:val="%3."/>
+      <w:lvlJc w:val="right"/>
+      <w:pPr>
+        <w:ind w:left="2160" w:hanging="180"/>
+      </w:pPr>
+    </w:lvl>
+    <w:lvl w:ilvl="3" w:tplc="0409000F" w:tentative="1">
+      <w:start w:val="1"/>
+      <w:numFmt w:val="decimal"/>
+      <w:lvlText w:val="%4."/>
+      <w:lvlJc w:val="left"/>
+      <w:pPr>
+        <w:ind w:left="2880" w:hanging="360"/>
+      </w:pPr>
+    </w:lvl>
+    <w:lvl w:ilvl="4" w:tplc="04090019" w:tentative="1">
+      <w:start w:val="1"/>
+      <w:numFmt w:val="lowerLetter"/>
+      <w:lvlText w:val="%5."/>
+      <w:lvlJc w:val="left"/>
+      <w:pPr>
+        <w:ind w:left="3600" w:hanging="360"/>
+      </w:pPr>
+    </w:lvl>
+    <w:lvl w:ilvl="5" w:tplc="0409001B" w:tentative="1">
+      <w:start w:val="1"/>
+      <w:numFmt w:val="lowerRoman"/>
+      <w:lvlText w:val="%6."/>
+      <w:lvlJc w:val="right"/>
+      <w:pPr>
+        <w:ind w:left="4320" w:hanging="180"/>
+      </w:pPr>
+    </w:lvl>
+    <w:lvl w:ilvl="6" w:tplc="0409000F" w:tentative="1">
+      <w:start w:val="1"/>
+      <w:numFmt w:val="decimal"/>
+      <w:lvlText w:val="%7."/>
+      <w:lvlJc w:val="left"/>
+      <w:pPr>
+        <w:ind w:left="5040" w:hanging="360"/>
+      </w:pPr>
+    </w:lvl>
+    <w:lvl w:ilvl="7" w:tplc="04090019" w:tentative="1">
+      <w:start w:val="1"/>
+      <w:numFmt w:val="lowerLetter"/>
+      <w:lvlText w:val="%8."/>
+      <w:lvlJc w:val="left"/>
+      <w:pPr>
+        <w:ind w:left="5760" w:hanging="360"/>
+      </w:pPr>
+    </w:lvl>
+    <w:lvl w:ilvl="8" w:tplc="0409001B" w:tentative="1">
+      <w:start w:val="1"/>
+      <w:numFmt w:val="lowerRoman"/>
+      <w:lvlText w:val="%9."/>
+      <w:lvlJc w:val="right"/>
+      <w:pPr>
+        <w:ind w:left="6480" w:hanging="180"/>
+      </w:pPr>
+    </w:lvl>
+  </w:abstractNum>
+  <w:abstractNum w:abstractNumId="16">
     <w:nsid w:val="7DED4069"/>
     <w:multiLevelType w:val="multilevel"/>
     <w:tmpl w:val="0409001F"/>
@@ -1655,38 +3314,178 @@
       </w:pPr>
     </w:lvl>
   </w:abstractNum>
+  <w:abstractNum w:abstractNumId="17">
+    <w:nsid w:val="7F413B0D"/>
+    <w:multiLevelType w:val="hybridMultilevel"/>
+    <w:tmpl w:val="3870A162"/>
+    <w:lvl w:ilvl="0" w:tplc="04090001">
+      <w:start w:val="1"/>
+      <w:numFmt w:val="bullet"/>
+      <w:lvlText w:val=""/>
+      <w:lvlJc w:val="left"/>
+      <w:pPr>
+        <w:ind w:left="720" w:hanging="360"/>
+      </w:pPr>
+      <w:rPr>
+        <w:rFonts w:ascii="Symbol" w:hAnsi="Symbol" w:hint="default"/>
+      </w:rPr>
+    </w:lvl>
+    <w:lvl w:ilvl="1" w:tplc="04090003" w:tentative="1">
+      <w:start w:val="1"/>
+      <w:numFmt w:val="bullet"/>
+      <w:lvlText w:val="o"/>
+      <w:lvlJc w:val="left"/>
+      <w:pPr>
+        <w:ind w:left="1440" w:hanging="360"/>
+      </w:pPr>
+      <w:rPr>
+        <w:rFonts w:ascii="Courier New" w:hAnsi="Courier New" w:cs="Courier New" w:hint="default"/>
+      </w:rPr>
+    </w:lvl>
+    <w:lvl w:ilvl="2" w:tplc="04090005" w:tentative="1">
+      <w:start w:val="1"/>
+      <w:numFmt w:val="bullet"/>
+      <w:lvlText w:val=""/>
+      <w:lvlJc w:val="left"/>
+      <w:pPr>
+        <w:ind w:left="2160" w:hanging="360"/>
+      </w:pPr>
+      <w:rPr>
+        <w:rFonts w:ascii="Wingdings" w:hAnsi="Wingdings" w:hint="default"/>
+      </w:rPr>
+    </w:lvl>
+    <w:lvl w:ilvl="3" w:tplc="04090001" w:tentative="1">
+      <w:start w:val="1"/>
+      <w:numFmt w:val="bullet"/>
+      <w:lvlText w:val=""/>
+      <w:lvlJc w:val="left"/>
+      <w:pPr>
+        <w:ind w:left="2880" w:hanging="360"/>
+      </w:pPr>
+      <w:rPr>
+        <w:rFonts w:ascii="Symbol" w:hAnsi="Symbol" w:hint="default"/>
+      </w:rPr>
+    </w:lvl>
+    <w:lvl w:ilvl="4" w:tplc="04090003" w:tentative="1">
+      <w:start w:val="1"/>
+      <w:numFmt w:val="bullet"/>
+      <w:lvlText w:val="o"/>
+      <w:lvlJc w:val="left"/>
+      <w:pPr>
+        <w:ind w:left="3600" w:hanging="360"/>
+      </w:pPr>
+      <w:rPr>
+        <w:rFonts w:ascii="Courier New" w:hAnsi="Courier New" w:cs="Courier New" w:hint="default"/>
+      </w:rPr>
+    </w:lvl>
+    <w:lvl w:ilvl="5" w:tplc="04090005" w:tentative="1">
+      <w:start w:val="1"/>
+      <w:numFmt w:val="bullet"/>
+      <w:lvlText w:val=""/>
+      <w:lvlJc w:val="left"/>
+      <w:pPr>
+        <w:ind w:left="4320" w:hanging="360"/>
+      </w:pPr>
+      <w:rPr>
+        <w:rFonts w:ascii="Wingdings" w:hAnsi="Wingdings" w:hint="default"/>
+      </w:rPr>
+    </w:lvl>
+    <w:lvl w:ilvl="6" w:tplc="04090001" w:tentative="1">
+      <w:start w:val="1"/>
+      <w:numFmt w:val="bullet"/>
+      <w:lvlText w:val=""/>
+      <w:lvlJc w:val="left"/>
+      <w:pPr>
+        <w:ind w:left="5040" w:hanging="360"/>
+      </w:pPr>
+      <w:rPr>
+        <w:rFonts w:ascii="Symbol" w:hAnsi="Symbol" w:hint="default"/>
+      </w:rPr>
+    </w:lvl>
+    <w:lvl w:ilvl="7" w:tplc="04090003" w:tentative="1">
+      <w:start w:val="1"/>
+      <w:numFmt w:val="bullet"/>
+      <w:lvlText w:val="o"/>
+      <w:lvlJc w:val="left"/>
+      <w:pPr>
+        <w:ind w:left="5760" w:hanging="360"/>
+      </w:pPr>
+      <w:rPr>
+        <w:rFonts w:ascii="Courier New" w:hAnsi="Courier New" w:cs="Courier New" w:hint="default"/>
+      </w:rPr>
+    </w:lvl>
+    <w:lvl w:ilvl="8" w:tplc="04090005" w:tentative="1">
+      <w:start w:val="1"/>
+      <w:numFmt w:val="bullet"/>
+      <w:lvlText w:val=""/>
+      <w:lvlJc w:val="left"/>
+      <w:pPr>
+        <w:ind w:left="6480" w:hanging="360"/>
+      </w:pPr>
+      <w:rPr>
+        <w:rFonts w:ascii="Wingdings" w:hAnsi="Wingdings" w:hint="default"/>
+      </w:rPr>
+    </w:lvl>
+  </w:abstractNum>
   <w:num w:numId="1">
+    <w:abstractNumId w:val="13"/>
+  </w:num>
+  <w:num w:numId="2">
+    <w:abstractNumId w:val="12"/>
+  </w:num>
+  <w:num w:numId="3">
+    <w:abstractNumId w:val="16"/>
+  </w:num>
+  <w:num w:numId="4">
+    <w:abstractNumId w:val="9"/>
+  </w:num>
+  <w:num w:numId="5">
+    <w:abstractNumId w:val="3"/>
+  </w:num>
+  <w:num w:numId="6">
+    <w:abstractNumId w:val="8"/>
+  </w:num>
+  <w:num w:numId="7">
+    <w:abstractNumId w:val="10"/>
+  </w:num>
+  <w:num w:numId="8">
+    <w:abstractNumId w:val="14"/>
+  </w:num>
+  <w:num w:numId="9">
+    <w:abstractNumId w:val="11"/>
+  </w:num>
+  <w:num w:numId="10">
+    <w:abstractNumId w:val="15"/>
+  </w:num>
+  <w:num w:numId="11">
+    <w:abstractNumId w:val="4"/>
+  </w:num>
+  <w:num w:numId="12">
+    <w:abstractNumId w:val="17"/>
+  </w:num>
+  <w:num w:numId="13">
+    <w:abstractNumId w:val="7"/>
+  </w:num>
+  <w:num w:numId="14">
+    <w:abstractNumId w:val="1"/>
+  </w:num>
+  <w:num w:numId="15">
+    <w:abstractNumId w:val="0"/>
+  </w:num>
+  <w:num w:numId="16">
+    <w:abstractNumId w:val="2"/>
+  </w:num>
+  <w:num w:numId="17">
     <w:abstractNumId w:val="6"/>
   </w:num>
-  <w:num w:numId="2">
+  <w:num w:numId="18">
     <w:abstractNumId w:val="5"/>
-  </w:num>
-  <w:num w:numId="3">
-    <w:abstractNumId w:val="8"/>
-  </w:num>
-  <w:num w:numId="4">
-    <w:abstractNumId w:val="2"/>
-  </w:num>
-  <w:num w:numId="5">
-    <w:abstractNumId w:val="0"/>
-  </w:num>
-  <w:num w:numId="6">
-    <w:abstractNumId w:val="1"/>
-  </w:num>
-  <w:num w:numId="7">
-    <w:abstractNumId w:val="3"/>
-  </w:num>
-  <w:num w:numId="8">
-    <w:abstractNumId w:val="7"/>
-  </w:num>
-  <w:num w:numId="9">
-    <w:abstractNumId w:val="4"/>
   </w:num>
 </w:numbering>
 </file>
 
 <file path=word/styles.xml><?xml version="1.0" encoding="utf-8"?>
-<w:styles xmlns:mc="http://schemas.openxmlformats.org/markup-compatibility/2006" xmlns:r="http://schemas.openxmlformats.org/officeDocument/2006/relationships" xmlns:w="http://schemas.openxmlformats.org/wordprocessingml/2006/main" xmlns:w14="http://schemas.microsoft.com/office/word/2010/wordml" xmlns:w15="http://schemas.microsoft.com/office/word/2012/wordml" xmlns:w16se="http://schemas.microsoft.com/office/word/2015/wordml/symex" mc:Ignorable="w14 w15 w16se">
+<w:styles xmlns:mc="http://schemas.openxmlformats.org/markup-compatibility/2006" xmlns:r="http://schemas.openxmlformats.org/officeDocument/2006/relationships" xmlns:w="http://schemas.openxmlformats.org/wordprocessingml/2006/main" xmlns:w14="http://schemas.microsoft.com/office/word/2010/wordml" mc:Ignorable="w14">
   <w:docDefaults>
     <w:rPrDefault>
       <w:rPr>
@@ -1698,369 +3497,153 @@
     </w:rPrDefault>
     <w:pPrDefault/>
   </w:docDefaults>
-  <w:latentStyles w:defLockedState="0" w:defUIPriority="99" w:defSemiHidden="0" w:defUnhideWhenUsed="0" w:defQFormat="0" w:count="371">
-    <w:lsdException w:name="Normal" w:uiPriority="0" w:qFormat="1"/>
-    <w:lsdException w:name="heading 1" w:uiPriority="9" w:qFormat="1"/>
-    <w:lsdException w:name="heading 2" w:semiHidden="1" w:uiPriority="9" w:unhideWhenUsed="1" w:qFormat="1"/>
-    <w:lsdException w:name="heading 3" w:semiHidden="1" w:uiPriority="9" w:unhideWhenUsed="1" w:qFormat="1"/>
-    <w:lsdException w:name="heading 4" w:semiHidden="1" w:uiPriority="9" w:unhideWhenUsed="1" w:qFormat="1"/>
-    <w:lsdException w:name="heading 5" w:semiHidden="1" w:uiPriority="9" w:unhideWhenUsed="1" w:qFormat="1"/>
-    <w:lsdException w:name="heading 6" w:semiHidden="1" w:uiPriority="9" w:unhideWhenUsed="1" w:qFormat="1"/>
-    <w:lsdException w:name="heading 7" w:semiHidden="1" w:uiPriority="9" w:unhideWhenUsed="1" w:qFormat="1"/>
-    <w:lsdException w:name="heading 8" w:semiHidden="1" w:uiPriority="9" w:unhideWhenUsed="1" w:qFormat="1"/>
-    <w:lsdException w:name="heading 9" w:semiHidden="1" w:uiPriority="9" w:unhideWhenUsed="1" w:qFormat="1"/>
-    <w:lsdException w:name="index 1" w:semiHidden="1" w:unhideWhenUsed="1"/>
-    <w:lsdException w:name="index 2" w:semiHidden="1" w:unhideWhenUsed="1"/>
-    <w:lsdException w:name="index 3" w:semiHidden="1" w:unhideWhenUsed="1"/>
-    <w:lsdException w:name="index 4" w:semiHidden="1" w:unhideWhenUsed="1"/>
-    <w:lsdException w:name="index 5" w:semiHidden="1" w:unhideWhenUsed="1"/>
-    <w:lsdException w:name="index 6" w:semiHidden="1" w:unhideWhenUsed="1"/>
-    <w:lsdException w:name="index 7" w:semiHidden="1" w:unhideWhenUsed="1"/>
-    <w:lsdException w:name="index 8" w:semiHidden="1" w:unhideWhenUsed="1"/>
-    <w:lsdException w:name="index 9" w:semiHidden="1" w:unhideWhenUsed="1"/>
-    <w:lsdException w:name="toc 1" w:semiHidden="1" w:uiPriority="39" w:unhideWhenUsed="1"/>
-    <w:lsdException w:name="toc 2" w:semiHidden="1" w:uiPriority="39" w:unhideWhenUsed="1"/>
-    <w:lsdException w:name="toc 3" w:semiHidden="1" w:uiPriority="39" w:unhideWhenUsed="1"/>
-    <w:lsdException w:name="toc 4" w:semiHidden="1" w:uiPriority="39" w:unhideWhenUsed="1"/>
-    <w:lsdException w:name="toc 5" w:semiHidden="1" w:uiPriority="39" w:unhideWhenUsed="1"/>
-    <w:lsdException w:name="toc 6" w:semiHidden="1" w:uiPriority="39" w:unhideWhenUsed="1"/>
-    <w:lsdException w:name="toc 7" w:semiHidden="1" w:uiPriority="39" w:unhideWhenUsed="1"/>
-    <w:lsdException w:name="toc 8" w:semiHidden="1" w:uiPriority="39" w:unhideWhenUsed="1"/>
-    <w:lsdException w:name="toc 9" w:semiHidden="1" w:uiPriority="39" w:unhideWhenUsed="1"/>
-    <w:lsdException w:name="Normal Indent" w:semiHidden="1" w:unhideWhenUsed="1"/>
-    <w:lsdException w:name="footnote text" w:semiHidden="1" w:unhideWhenUsed="1"/>
-    <w:lsdException w:name="annotation text" w:semiHidden="1" w:unhideWhenUsed="1"/>
-    <w:lsdException w:name="header" w:semiHidden="1" w:unhideWhenUsed="1"/>
-    <w:lsdException w:name="footer" w:semiHidden="1" w:unhideWhenUsed="1"/>
-    <w:lsdException w:name="index heading" w:semiHidden="1" w:unhideWhenUsed="1"/>
-    <w:lsdException w:name="caption" w:semiHidden="1" w:uiPriority="35" w:unhideWhenUsed="1" w:qFormat="1"/>
-    <w:lsdException w:name="table of figures" w:semiHidden="1" w:unhideWhenUsed="1"/>
-    <w:lsdException w:name="envelope address" w:semiHidden="1" w:unhideWhenUsed="1"/>
-    <w:lsdException w:name="envelope return" w:semiHidden="1" w:unhideWhenUsed="1"/>
-    <w:lsdException w:name="footnote reference" w:semiHidden="1" w:unhideWhenUsed="1"/>
-    <w:lsdException w:name="annotation reference" w:semiHidden="1" w:unhideWhenUsed="1"/>
-    <w:lsdException w:name="line number" w:semiHidden="1" w:unhideWhenUsed="1"/>
-    <w:lsdException w:name="page number" w:semiHidden="1" w:unhideWhenUsed="1"/>
-    <w:lsdException w:name="endnote reference" w:semiHidden="1" w:unhideWhenUsed="1"/>
-    <w:lsdException w:name="endnote text" w:semiHidden="1" w:unhideWhenUsed="1"/>
-    <w:lsdException w:name="table of authorities" w:semiHidden="1" w:unhideWhenUsed="1"/>
-    <w:lsdException w:name="macro" w:semiHidden="1" w:unhideWhenUsed="1"/>
-    <w:lsdException w:name="toa heading" w:semiHidden="1" w:unhideWhenUsed="1"/>
-    <w:lsdException w:name="List" w:semiHidden="1" w:unhideWhenUsed="1"/>
-    <w:lsdException w:name="List Bullet" w:semiHidden="1" w:unhideWhenUsed="1"/>
-    <w:lsdException w:name="List Number" w:semiHidden="1" w:unhideWhenUsed="1"/>
-    <w:lsdException w:name="List 2" w:semiHidden="1" w:unhideWhenUsed="1"/>
-    <w:lsdException w:name="List 3" w:semiHidden="1" w:unhideWhenUsed="1"/>
-    <w:lsdException w:name="List 4" w:semiHidden="1" w:unhideWhenUsed="1"/>
-    <w:lsdException w:name="List 5" w:semiHidden="1" w:unhideWhenUsed="1"/>
-    <w:lsdException w:name="List Bullet 2" w:semiHidden="1" w:unhideWhenUsed="1"/>
-    <w:lsdException w:name="List Bullet 3" w:semiHidden="1" w:unhideWhenUsed="1"/>
-    <w:lsdException w:name="List Bullet 4" w:semiHidden="1" w:unhideWhenUsed="1"/>
-    <w:lsdException w:name="List Bullet 5" w:semiHidden="1" w:unhideWhenUsed="1"/>
-    <w:lsdException w:name="List Number 2" w:semiHidden="1" w:unhideWhenUsed="1"/>
-    <w:lsdException w:name="List Number 3" w:semiHidden="1" w:unhideWhenUsed="1"/>
-    <w:lsdException w:name="List Number 4" w:semiHidden="1" w:unhideWhenUsed="1"/>
-    <w:lsdException w:name="List Number 5" w:semiHidden="1" w:unhideWhenUsed="1"/>
-    <w:lsdException w:name="Title" w:uiPriority="10" w:qFormat="1"/>
-    <w:lsdException w:name="Closing" w:semiHidden="1" w:unhideWhenUsed="1"/>
-    <w:lsdException w:name="Signature" w:semiHidden="1" w:unhideWhenUsed="1"/>
-    <w:lsdException w:name="Default Paragraph Font" w:semiHidden="1" w:uiPriority="1" w:unhideWhenUsed="1"/>
-    <w:lsdException w:name="Body Text" w:semiHidden="1" w:unhideWhenUsed="1"/>
-    <w:lsdException w:name="Body Text Indent" w:semiHidden="1" w:unhideWhenUsed="1"/>
-    <w:lsdException w:name="List Continue" w:semiHidden="1" w:unhideWhenUsed="1"/>
-    <w:lsdException w:name="List Continue 2" w:semiHidden="1" w:unhideWhenUsed="1"/>
-    <w:lsdException w:name="List Continue 3" w:semiHidden="1" w:unhideWhenUsed="1"/>
-    <w:lsdException w:name="List Continue 4" w:semiHidden="1" w:unhideWhenUsed="1"/>
-    <w:lsdException w:name="List Continue 5" w:semiHidden="1" w:unhideWhenUsed="1"/>
-    <w:lsdException w:name="Message Header" w:semiHidden="1" w:unhideWhenUsed="1"/>
-    <w:lsdException w:name="Subtitle" w:uiPriority="11" w:qFormat="1"/>
-    <w:lsdException w:name="Salutation" w:semiHidden="1" w:unhideWhenUsed="1"/>
-    <w:lsdException w:name="Date" w:semiHidden="1" w:unhideWhenUsed="1"/>
-    <w:lsdException w:name="Body Text First Indent" w:semiHidden="1" w:unhideWhenUsed="1"/>
-    <w:lsdException w:name="Body Text First Indent 2" w:semiHidden="1" w:unhideWhenUsed="1"/>
-    <w:lsdException w:name="Note Heading" w:semiHidden="1" w:unhideWhenUsed="1"/>
-    <w:lsdException w:name="Body Text 2" w:semiHidden="1" w:unhideWhenUsed="1"/>
-    <w:lsdException w:name="Body Text 3" w:semiHidden="1" w:unhideWhenUsed="1"/>
-    <w:lsdException w:name="Body Text Indent 2" w:semiHidden="1" w:unhideWhenUsed="1"/>
-    <w:lsdException w:name="Body Text Indent 3" w:semiHidden="1" w:unhideWhenUsed="1"/>
-    <w:lsdException w:name="Block Text" w:semiHidden="1" w:unhideWhenUsed="1"/>
-    <w:lsdException w:name="Hyperlink" w:semiHidden="1" w:unhideWhenUsed="1"/>
-    <w:lsdException w:name="FollowedHyperlink" w:semiHidden="1" w:unhideWhenUsed="1"/>
-    <w:lsdException w:name="Strong" w:uiPriority="22" w:qFormat="1"/>
-    <w:lsdException w:name="Emphasis" w:uiPriority="20" w:qFormat="1"/>
-    <w:lsdException w:name="Document Map" w:semiHidden="1" w:unhideWhenUsed="1"/>
-    <w:lsdException w:name="Plain Text" w:semiHidden="1" w:unhideWhenUsed="1"/>
-    <w:lsdException w:name="E-mail Signature" w:semiHidden="1" w:unhideWhenUsed="1"/>
-    <w:lsdException w:name="HTML Top of Form" w:semiHidden="1" w:unhideWhenUsed="1"/>
-    <w:lsdException w:name="HTML Bottom of Form" w:semiHidden="1" w:unhideWhenUsed="1"/>
-    <w:lsdException w:name="Normal (Web)" w:semiHidden="1" w:unhideWhenUsed="1"/>
-    <w:lsdException w:name="HTML Acronym" w:semiHidden="1" w:unhideWhenUsed="1"/>
-    <w:lsdException w:name="HTML Address" w:semiHidden="1" w:unhideWhenUsed="1"/>
-    <w:lsdException w:name="HTML Cite" w:semiHidden="1" w:unhideWhenUsed="1"/>
-    <w:lsdException w:name="HTML Code" w:semiHidden="1" w:unhideWhenUsed="1"/>
-    <w:lsdException w:name="HTML Definition" w:semiHidden="1" w:unhideWhenUsed="1"/>
-    <w:lsdException w:name="HTML Keyboard" w:semiHidden="1" w:unhideWhenUsed="1"/>
-    <w:lsdException w:name="HTML Preformatted" w:semiHidden="1" w:unhideWhenUsed="1"/>
-    <w:lsdException w:name="HTML Sample" w:semiHidden="1" w:unhideWhenUsed="1"/>
-    <w:lsdException w:name="HTML Typewriter" w:semiHidden="1" w:unhideWhenUsed="1"/>
-    <w:lsdException w:name="HTML Variable" w:semiHidden="1" w:unhideWhenUsed="1"/>
-    <w:lsdException w:name="Normal Table" w:semiHidden="1" w:unhideWhenUsed="1"/>
-    <w:lsdException w:name="annotation subject" w:semiHidden="1" w:unhideWhenUsed="1"/>
-    <w:lsdException w:name="No List" w:semiHidden="1" w:unhideWhenUsed="1"/>
-    <w:lsdException w:name="Outline List 1" w:semiHidden="1" w:unhideWhenUsed="1"/>
-    <w:lsdException w:name="Outline List 2" w:semiHidden="1" w:unhideWhenUsed="1"/>
-    <w:lsdException w:name="Outline List 3" w:semiHidden="1" w:unhideWhenUsed="1"/>
-    <w:lsdException w:name="Table Simple 1" w:semiHidden="1" w:unhideWhenUsed="1"/>
-    <w:lsdException w:name="Table Simple 2" w:semiHidden="1" w:unhideWhenUsed="1"/>
-    <w:lsdException w:name="Table Simple 3" w:semiHidden="1" w:unhideWhenUsed="1"/>
-    <w:lsdException w:name="Table Classic 1" w:semiHidden="1" w:unhideWhenUsed="1"/>
-    <w:lsdException w:name="Table Classic 2" w:semiHidden="1" w:unhideWhenUsed="1"/>
-    <w:lsdException w:name="Table Classic 3" w:semiHidden="1" w:unhideWhenUsed="1"/>
-    <w:lsdException w:name="Table Classic 4" w:semiHidden="1" w:unhideWhenUsed="1"/>
-    <w:lsdException w:name="Table Colorful 1" w:semiHidden="1" w:unhideWhenUsed="1"/>
-    <w:lsdException w:name="Table Colorful 2" w:semiHidden="1" w:unhideWhenUsed="1"/>
-    <w:lsdException w:name="Table Colorful 3" w:semiHidden="1" w:unhideWhenUsed="1"/>
-    <w:lsdException w:name="Table Columns 1" w:semiHidden="1" w:unhideWhenUsed="1"/>
-    <w:lsdException w:name="Table Columns 2" w:semiHidden="1" w:unhideWhenUsed="1"/>
-    <w:lsdException w:name="Table Columns 3" w:semiHidden="1" w:unhideWhenUsed="1"/>
-    <w:lsdException w:name="Table Columns 4" w:semiHidden="1" w:unhideWhenUsed="1"/>
-    <w:lsdException w:name="Table Columns 5" w:semiHidden="1" w:unhideWhenUsed="1"/>
-    <w:lsdException w:name="Table Grid 1" w:semiHidden="1" w:unhideWhenUsed="1"/>
-    <w:lsdException w:name="Table Grid 2" w:semiHidden="1" w:unhideWhenUsed="1"/>
-    <w:lsdException w:name="Table Grid 3" w:semiHidden="1" w:unhideWhenUsed="1"/>
-    <w:lsdException w:name="Table Grid 4" w:semiHidden="1" w:unhideWhenUsed="1"/>
-    <w:lsdException w:name="Table Grid 5" w:semiHidden="1" w:unhideWhenUsed="1"/>
-    <w:lsdException w:name="Table Grid 6" w:semiHidden="1" w:unhideWhenUsed="1"/>
-    <w:lsdException w:name="Table Grid 7" w:semiHidden="1" w:unhideWhenUsed="1"/>
-    <w:lsdException w:name="Table Grid 8" w:semiHidden="1" w:unhideWhenUsed="1"/>
-    <w:lsdException w:name="Table List 1" w:semiHidden="1" w:unhideWhenUsed="1"/>
-    <w:lsdException w:name="Table List 2" w:semiHidden="1" w:unhideWhenUsed="1"/>
-    <w:lsdException w:name="Table List 3" w:semiHidden="1" w:unhideWhenUsed="1"/>
-    <w:lsdException w:name="Table List 4" w:semiHidden="1" w:unhideWhenUsed="1"/>
-    <w:lsdException w:name="Table List 5" w:semiHidden="1" w:unhideWhenUsed="1"/>
-    <w:lsdException w:name="Table List 6" w:semiHidden="1" w:unhideWhenUsed="1"/>
-    <w:lsdException w:name="Table List 7" w:semiHidden="1" w:unhideWhenUsed="1"/>
-    <w:lsdException w:name="Table List 8" w:semiHidden="1" w:unhideWhenUsed="1"/>
-    <w:lsdException w:name="Table 3D effects 1" w:semiHidden="1" w:unhideWhenUsed="1"/>
-    <w:lsdException w:name="Table 3D effects 2" w:semiHidden="1" w:unhideWhenUsed="1"/>
-    <w:lsdException w:name="Table 3D effects 3" w:semiHidden="1" w:unhideWhenUsed="1"/>
-    <w:lsdException w:name="Table Contemporary" w:semiHidden="1" w:unhideWhenUsed="1"/>
-    <w:lsdException w:name="Table Elegant" w:semiHidden="1" w:unhideWhenUsed="1"/>
-    <w:lsdException w:name="Table Professional" w:semiHidden="1" w:unhideWhenUsed="1"/>
-    <w:lsdException w:name="Table Subtle 1" w:semiHidden="1" w:unhideWhenUsed="1"/>
-    <w:lsdException w:name="Table Subtle 2" w:semiHidden="1" w:unhideWhenUsed="1"/>
-    <w:lsdException w:name="Table Web 1" w:semiHidden="1" w:unhideWhenUsed="1"/>
-    <w:lsdException w:name="Table Web 2" w:semiHidden="1" w:unhideWhenUsed="1"/>
-    <w:lsdException w:name="Table Web 3" w:semiHidden="1" w:unhideWhenUsed="1"/>
-    <w:lsdException w:name="Balloon Text" w:semiHidden="1" w:unhideWhenUsed="1"/>
-    <w:lsdException w:name="Table Grid" w:uiPriority="39"/>
-    <w:lsdException w:name="Table Theme" w:semiHidden="1" w:unhideWhenUsed="1"/>
-    <w:lsdException w:name="Placeholder Text" w:semiHidden="1"/>
-    <w:lsdException w:name="No Spacing" w:uiPriority="1" w:qFormat="1"/>
-    <w:lsdException w:name="Light Shading" w:uiPriority="60"/>
-    <w:lsdException w:name="Light List" w:uiPriority="61"/>
-    <w:lsdException w:name="Light Grid" w:uiPriority="62"/>
-    <w:lsdException w:name="Medium Shading 1" w:uiPriority="63"/>
-    <w:lsdException w:name="Medium Shading 2" w:uiPriority="64"/>
-    <w:lsdException w:name="Medium List 1" w:uiPriority="65"/>
-    <w:lsdException w:name="Medium List 2" w:uiPriority="66"/>
-    <w:lsdException w:name="Medium Grid 1" w:uiPriority="67"/>
-    <w:lsdException w:name="Medium Grid 2" w:uiPriority="68"/>
-    <w:lsdException w:name="Medium Grid 3" w:uiPriority="69"/>
-    <w:lsdException w:name="Dark List" w:uiPriority="70"/>
-    <w:lsdException w:name="Colorful Shading" w:uiPriority="71"/>
-    <w:lsdException w:name="Colorful List" w:uiPriority="72"/>
-    <w:lsdException w:name="Colorful Grid" w:uiPriority="73"/>
-    <w:lsdException w:name="Light Shading Accent 1" w:uiPriority="60"/>
-    <w:lsdException w:name="Light List Accent 1" w:uiPriority="61"/>
-    <w:lsdException w:name="Light Grid Accent 1" w:uiPriority="62"/>
-    <w:lsdException w:name="Medium Shading 1 Accent 1" w:uiPriority="63"/>
-    <w:lsdException w:name="Medium Shading 2 Accent 1" w:uiPriority="64"/>
-    <w:lsdException w:name="Medium List 1 Accent 1" w:uiPriority="65"/>
-    <w:lsdException w:name="Revision" w:semiHidden="1"/>
-    <w:lsdException w:name="List Paragraph" w:uiPriority="34" w:qFormat="1"/>
-    <w:lsdException w:name="Quote" w:uiPriority="29" w:qFormat="1"/>
-    <w:lsdException w:name="Intense Quote" w:uiPriority="30" w:qFormat="1"/>
-    <w:lsdException w:name="Medium List 2 Accent 1" w:uiPriority="66"/>
-    <w:lsdException w:name="Medium Grid 1 Accent 1" w:uiPriority="67"/>
-    <w:lsdException w:name="Medium Grid 2 Accent 1" w:uiPriority="68"/>
-    <w:lsdException w:name="Medium Grid 3 Accent 1" w:uiPriority="69"/>
-    <w:lsdException w:name="Dark List Accent 1" w:uiPriority="70"/>
-    <w:lsdException w:name="Colorful Shading Accent 1" w:uiPriority="71"/>
-    <w:lsdException w:name="Colorful List Accent 1" w:uiPriority="72"/>
-    <w:lsdException w:name="Colorful Grid Accent 1" w:uiPriority="73"/>
-    <w:lsdException w:name="Light Shading Accent 2" w:uiPriority="60"/>
-    <w:lsdException w:name="Light List Accent 2" w:uiPriority="61"/>
-    <w:lsdException w:name="Light Grid Accent 2" w:uiPriority="62"/>
-    <w:lsdException w:name="Medium Shading 1 Accent 2" w:uiPriority="63"/>
-    <w:lsdException w:name="Medium Shading 2 Accent 2" w:uiPriority="64"/>
-    <w:lsdException w:name="Medium List 1 Accent 2" w:uiPriority="65"/>
-    <w:lsdException w:name="Medium List 2 Accent 2" w:uiPriority="66"/>
-    <w:lsdException w:name="Medium Grid 1 Accent 2" w:uiPriority="67"/>
-    <w:lsdException w:name="Medium Grid 2 Accent 2" w:uiPriority="68"/>
-    <w:lsdException w:name="Medium Grid 3 Accent 2" w:uiPriority="69"/>
-    <w:lsdException w:name="Dark List Accent 2" w:uiPriority="70"/>
-    <w:lsdException w:name="Colorful Shading Accent 2" w:uiPriority="71"/>
-    <w:lsdException w:name="Colorful List Accent 2" w:uiPriority="72"/>
-    <w:lsdException w:name="Colorful Grid Accent 2" w:uiPriority="73"/>
-    <w:lsdException w:name="Light Shading Accent 3" w:uiPriority="60"/>
-    <w:lsdException w:name="Light List Accent 3" w:uiPriority="61"/>
-    <w:lsdException w:name="Light Grid Accent 3" w:uiPriority="62"/>
-    <w:lsdException w:name="Medium Shading 1 Accent 3" w:uiPriority="63"/>
-    <w:lsdException w:name="Medium Shading 2 Accent 3" w:uiPriority="64"/>
-    <w:lsdException w:name="Medium List 1 Accent 3" w:uiPriority="65"/>
-    <w:lsdException w:name="Medium List 2 Accent 3" w:uiPriority="66"/>
-    <w:lsdException w:name="Medium Grid 1 Accent 3" w:uiPriority="67"/>
-    <w:lsdException w:name="Medium Grid 2 Accent 3" w:uiPriority="68"/>
-    <w:lsdException w:name="Medium Grid 3 Accent 3" w:uiPriority="69"/>
-    <w:lsdException w:name="Dark List Accent 3" w:uiPriority="70"/>
-    <w:lsdException w:name="Colorful Shading Accent 3" w:uiPriority="71"/>
-    <w:lsdException w:name="Colorful List Accent 3" w:uiPriority="72"/>
-    <w:lsdException w:name="Colorful Grid Accent 3" w:uiPriority="73"/>
-    <w:lsdException w:name="Light Shading Accent 4" w:uiPriority="60"/>
-    <w:lsdException w:name="Light List Accent 4" w:uiPriority="61"/>
-    <w:lsdException w:name="Light Grid Accent 4" w:uiPriority="62"/>
-    <w:lsdException w:name="Medium Shading 1 Accent 4" w:uiPriority="63"/>
-    <w:lsdException w:name="Medium Shading 2 Accent 4" w:uiPriority="64"/>
-    <w:lsdException w:name="Medium List 1 Accent 4" w:uiPriority="65"/>
-    <w:lsdException w:name="Medium List 2 Accent 4" w:uiPriority="66"/>
-    <w:lsdException w:name="Medium Grid 1 Accent 4" w:uiPriority="67"/>
-    <w:lsdException w:name="Medium Grid 2 Accent 4" w:uiPriority="68"/>
-    <w:lsdException w:name="Medium Grid 3 Accent 4" w:uiPriority="69"/>
-    <w:lsdException w:name="Dark List Accent 4" w:uiPriority="70"/>
-    <w:lsdException w:name="Colorful Shading Accent 4" w:uiPriority="71"/>
-    <w:lsdException w:name="Colorful List Accent 4" w:uiPriority="72"/>
-    <w:lsdException w:name="Colorful Grid Accent 4" w:uiPriority="73"/>
-    <w:lsdException w:name="Light Shading Accent 5" w:uiPriority="60"/>
-    <w:lsdException w:name="Light List Accent 5" w:uiPriority="61"/>
-    <w:lsdException w:name="Light Grid Accent 5" w:uiPriority="62"/>
-    <w:lsdException w:name="Medium Shading 1 Accent 5" w:uiPriority="63"/>
-    <w:lsdException w:name="Medium Shading 2 Accent 5" w:uiPriority="64"/>
-    <w:lsdException w:name="Medium List 1 Accent 5" w:uiPriority="65"/>
-    <w:lsdException w:name="Medium List 2 Accent 5" w:uiPriority="66"/>
-    <w:lsdException w:name="Medium Grid 1 Accent 5" w:uiPriority="67"/>
-    <w:lsdException w:name="Medium Grid 2 Accent 5" w:uiPriority="68"/>
-    <w:lsdException w:name="Medium Grid 3 Accent 5" w:uiPriority="69"/>
-    <w:lsdException w:name="Dark List Accent 5" w:uiPriority="70"/>
-    <w:lsdException w:name="Colorful Shading Accent 5" w:uiPriority="71"/>
-    <w:lsdException w:name="Colorful List Accent 5" w:uiPriority="72"/>
-    <w:lsdException w:name="Colorful Grid Accent 5" w:uiPriority="73"/>
-    <w:lsdException w:name="Light Shading Accent 6" w:uiPriority="60"/>
-    <w:lsdException w:name="Light List Accent 6" w:uiPriority="61"/>
-    <w:lsdException w:name="Light Grid Accent 6" w:uiPriority="62"/>
-    <w:lsdException w:name="Medium Shading 1 Accent 6" w:uiPriority="63"/>
-    <w:lsdException w:name="Medium Shading 2 Accent 6" w:uiPriority="64"/>
-    <w:lsdException w:name="Medium List 1 Accent 6" w:uiPriority="65"/>
-    <w:lsdException w:name="Medium List 2 Accent 6" w:uiPriority="66"/>
-    <w:lsdException w:name="Medium Grid 1 Accent 6" w:uiPriority="67"/>
-    <w:lsdException w:name="Medium Grid 2 Accent 6" w:uiPriority="68"/>
-    <w:lsdException w:name="Medium Grid 3 Accent 6" w:uiPriority="69"/>
-    <w:lsdException w:name="Dark List Accent 6" w:uiPriority="70"/>
-    <w:lsdException w:name="Colorful Shading Accent 6" w:uiPriority="71"/>
-    <w:lsdException w:name="Colorful List Accent 6" w:uiPriority="72"/>
-    <w:lsdException w:name="Colorful Grid Accent 6" w:uiPriority="73"/>
-    <w:lsdException w:name="Subtle Emphasis" w:uiPriority="19" w:qFormat="1"/>
-    <w:lsdException w:name="Intense Emphasis" w:uiPriority="21" w:qFormat="1"/>
-    <w:lsdException w:name="Subtle Reference" w:uiPriority="31" w:qFormat="1"/>
-    <w:lsdException w:name="Intense Reference" w:uiPriority="32" w:qFormat="1"/>
-    <w:lsdException w:name="Book Title" w:uiPriority="33" w:qFormat="1"/>
-    <w:lsdException w:name="Bibliography" w:semiHidden="1" w:uiPriority="37" w:unhideWhenUsed="1"/>
-    <w:lsdException w:name="TOC Heading" w:semiHidden="1" w:uiPriority="39" w:unhideWhenUsed="1" w:qFormat="1"/>
-    <w:lsdException w:name="Grid Table 4" w:uiPriority="49"/>
-    <w:lsdException w:name="Grid Table 5 Dark" w:uiPriority="50"/>
-    <w:lsdException w:name="Grid Table 6 Colorful" w:uiPriority="51"/>
-    <w:lsdException w:name="Grid Table 7 Colorful" w:uiPriority="52"/>
-    <w:lsdException w:name="Grid Table 1 Light Accent 1" w:uiPriority="46"/>
-    <w:lsdException w:name="Grid Table 2 Accent 1" w:uiPriority="47"/>
-    <w:lsdException w:name="Grid Table 3 Accent 1" w:uiPriority="48"/>
-    <w:lsdException w:name="Grid Table 4 Accent 1" w:uiPriority="49"/>
-    <w:lsdException w:name="Grid Table 5 Dark Accent 1" w:uiPriority="50"/>
-    <w:lsdException w:name="Grid Table 6 Colorful Accent 1" w:uiPriority="51"/>
-    <w:lsdException w:name="Grid Table 7 Colorful Accent 1" w:uiPriority="52"/>
-    <w:lsdException w:name="Grid Table 1 Light Accent 2" w:uiPriority="46"/>
-    <w:lsdException w:name="Grid Table 2 Accent 2" w:uiPriority="47"/>
-    <w:lsdException w:name="Grid Table 3 Accent 2" w:uiPriority="48"/>
-    <w:lsdException w:name="Grid Table 4 Accent 2" w:uiPriority="49"/>
-    <w:lsdException w:name="Grid Table 5 Dark Accent 2" w:uiPriority="50"/>
-    <w:lsdException w:name="Grid Table 6 Colorful Accent 2" w:uiPriority="51"/>
-    <w:lsdException w:name="Grid Table 7 Colorful Accent 2" w:uiPriority="52"/>
-    <w:lsdException w:name="Grid Table 1 Light Accent 3" w:uiPriority="46"/>
-    <w:lsdException w:name="Grid Table 2 Accent 3" w:uiPriority="47"/>
-    <w:lsdException w:name="Grid Table 3 Accent 3" w:uiPriority="48"/>
-    <w:lsdException w:name="Grid Table 4 Accent 3" w:uiPriority="49"/>
-    <w:lsdException w:name="Grid Table 5 Dark Accent 3" w:uiPriority="50"/>
-    <w:lsdException w:name="Grid Table 6 Colorful Accent 3" w:uiPriority="51"/>
-    <w:lsdException w:name="Grid Table 7 Colorful Accent 3" w:uiPriority="52"/>
-    <w:lsdException w:name="Grid Table 1 Light Accent 4" w:uiPriority="46"/>
-    <w:lsdException w:name="Grid Table 2 Accent 4" w:uiPriority="47"/>
-    <w:lsdException w:name="Grid Table 3 Accent 4" w:uiPriority="48"/>
-    <w:lsdException w:name="Grid Table 4 Accent 4" w:uiPriority="49"/>
-    <w:lsdException w:name="Grid Table 5 Dark Accent 4" w:uiPriority="50"/>
-    <w:lsdException w:name="Grid Table 6 Colorful Accent 4" w:uiPriority="51"/>
-    <w:lsdException w:name="Grid Table 7 Colorful Accent 4" w:uiPriority="52"/>
-    <w:lsdException w:name="Grid Table 1 Light Accent 5" w:uiPriority="46"/>
-    <w:lsdException w:name="Grid Table 2 Accent 5" w:uiPriority="47"/>
-    <w:lsdException w:name="Grid Table 3 Accent 5" w:uiPriority="48"/>
-    <w:lsdException w:name="Grid Table 4 Accent 5" w:uiPriority="49"/>
-    <w:lsdException w:name="Grid Table 5 Dark Accent 5" w:uiPriority="50"/>
-    <w:lsdException w:name="Grid Table 6 Colorful Accent 5" w:uiPriority="51"/>
-    <w:lsdException w:name="Grid Table 7 Colorful Accent 5" w:uiPriority="52"/>
-    <w:lsdException w:name="Grid Table 1 Light Accent 6" w:uiPriority="46"/>
-    <w:lsdException w:name="Grid Table 2 Accent 6" w:uiPriority="47"/>
-    <w:lsdException w:name="Grid Table 3 Accent 6" w:uiPriority="48"/>
-    <w:lsdException w:name="Grid Table 4 Accent 6" w:uiPriority="49"/>
-    <w:lsdException w:name="Grid Table 5 Dark Accent 6" w:uiPriority="50"/>
-    <w:lsdException w:name="Grid Table 6 Colorful Accent 6" w:uiPriority="51"/>
-    <w:lsdException w:name="Grid Table 7 Colorful Accent 6" w:uiPriority="52"/>
-    <w:lsdException w:name="List Table 1 Light" w:uiPriority="46"/>
-    <w:lsdException w:name="List Table 2" w:uiPriority="47"/>
-    <w:lsdException w:name="List Table 3" w:uiPriority="48"/>
-    <w:lsdException w:name="List Table 4" w:uiPriority="49"/>
-    <w:lsdException w:name="List Table 5 Dark" w:uiPriority="50"/>
-    <w:lsdException w:name="List Table 6 Colorful" w:uiPriority="51"/>
-    <w:lsdException w:name="List Table 7 Colorful" w:uiPriority="52"/>
-    <w:lsdException w:name="List Table 1 Light Accent 1" w:uiPriority="46"/>
-    <w:lsdException w:name="List Table 2 Accent 1" w:uiPriority="47"/>
-    <w:lsdException w:name="List Table 3 Accent 1" w:uiPriority="48"/>
-    <w:lsdException w:name="List Table 4 Accent 1" w:uiPriority="49"/>
-    <w:lsdException w:name="List Table 5 Dark Accent 1" w:uiPriority="50"/>
-    <w:lsdException w:name="List Table 6 Colorful Accent 1" w:uiPriority="51"/>
-    <w:lsdException w:name="List Table 7 Colorful Accent 1" w:uiPriority="52"/>
-    <w:lsdException w:name="List Table 1 Light Accent 2" w:uiPriority="46"/>
-    <w:lsdException w:name="List Table 2 Accent 2" w:uiPriority="47"/>
-    <w:lsdException w:name="List Table 3 Accent 2" w:uiPriority="48"/>
-    <w:lsdException w:name="List Table 4 Accent 2" w:uiPriority="49"/>
-    <w:lsdException w:name="List Table 5 Dark Accent 2" w:uiPriority="50"/>
-    <w:lsdException w:name="List Table 6 Colorful Accent 2" w:uiPriority="51"/>
-    <w:lsdException w:name="List Table 7 Colorful Accent 2" w:uiPriority="52"/>
-    <w:lsdException w:name="List Table 1 Light Accent 3" w:uiPriority="46"/>
-    <w:lsdException w:name="List Table 2 Accent 3" w:uiPriority="47"/>
-    <w:lsdException w:name="List Table 3 Accent 3" w:uiPriority="48"/>
-    <w:lsdException w:name="List Table 4 Accent 3" w:uiPriority="49"/>
-    <w:lsdException w:name="List Table 5 Dark Accent 3" w:uiPriority="50"/>
-    <w:lsdException w:name="List Table 6 Colorful Accent 3" w:uiPriority="51"/>
-    <w:lsdException w:name="List Table 7 Colorful Accent 3" w:uiPriority="52"/>
-    <w:lsdException w:name="List Table 1 Light Accent 4" w:uiPriority="46"/>
-    <w:lsdException w:name="List Table 2 Accent 4" w:uiPriority="47"/>
-    <w:lsdException w:name="List Table 3 Accent 4" w:uiPriority="48"/>
-    <w:lsdException w:name="List Table 4 Accent 4" w:uiPriority="49"/>
-    <w:lsdException w:name="List Table 5 Dark Accent 4" w:uiPriority="50"/>
-    <w:lsdException w:name="List Table 6 Colorful Accent 4" w:uiPriority="51"/>
-    <w:lsdException w:name="List Table 7 Colorful Accent 4" w:uiPriority="52"/>
-    <w:lsdException w:name="List Table 1 Light Accent 5" w:uiPriority="46"/>
-    <w:lsdException w:name="List Table 2 Accent 5" w:uiPriority="47"/>
-    <w:lsdException w:name="List Table 3 Accent 5" w:uiPriority="48"/>
-    <w:lsdException w:name="List Table 4 Accent 5" w:uiPriority="49"/>
-    <w:lsdException w:name="List Table 5 Dark Accent 5" w:uiPriority="50"/>
-    <w:lsdException w:name="List Table 6 Colorful Accent 5" w:uiPriority="51"/>
-    <w:lsdException w:name="List Table 7 Colorful Accent 5" w:uiPriority="52"/>
-    <w:lsdException w:name="List Table 1 Light Accent 6" w:uiPriority="46"/>
-    <w:lsdException w:name="List Table 2 Accent 6" w:uiPriority="47"/>
-    <w:lsdException w:name="List Table 3 Accent 6" w:uiPriority="48"/>
-    <w:lsdException w:name="List Table 4 Accent 6" w:uiPriority="49"/>
-    <w:lsdException w:name="List Table 5 Dark Accent 6" w:uiPriority="50"/>
-    <w:lsdException w:name="List Table 6 Colorful Accent 6" w:uiPriority="51"/>
-    <w:lsdException w:name="List Table 7 Colorful Accent 6" w:uiPriority="52"/>
+  <w:latentStyles w:defLockedState="0" w:defUIPriority="99" w:defSemiHidden="1" w:defUnhideWhenUsed="1" w:defQFormat="0" w:count="276">
+    <w:lsdException w:name="Normal" w:semiHidden="0" w:uiPriority="0" w:unhideWhenUsed="0" w:qFormat="1"/>
+    <w:lsdException w:name="heading 1" w:semiHidden="0" w:uiPriority="9" w:unhideWhenUsed="0" w:qFormat="1"/>
+    <w:lsdException w:name="heading 2" w:uiPriority="9" w:qFormat="1"/>
+    <w:lsdException w:name="heading 3" w:uiPriority="9" w:qFormat="1"/>
+    <w:lsdException w:name="heading 4" w:uiPriority="9" w:qFormat="1"/>
+    <w:lsdException w:name="heading 5" w:uiPriority="9" w:qFormat="1"/>
+    <w:lsdException w:name="heading 6" w:uiPriority="9" w:qFormat="1"/>
+    <w:lsdException w:name="heading 7" w:uiPriority="9" w:qFormat="1"/>
+    <w:lsdException w:name="heading 8" w:uiPriority="9" w:qFormat="1"/>
+    <w:lsdException w:name="heading 9" w:uiPriority="9" w:qFormat="1"/>
+    <w:lsdException w:name="toc 1" w:uiPriority="39"/>
+    <w:lsdException w:name="toc 2" w:uiPriority="39"/>
+    <w:lsdException w:name="toc 3" w:uiPriority="39"/>
+    <w:lsdException w:name="toc 4" w:uiPriority="39"/>
+    <w:lsdException w:name="toc 5" w:uiPriority="39"/>
+    <w:lsdException w:name="toc 6" w:uiPriority="39"/>
+    <w:lsdException w:name="toc 7" w:uiPriority="39"/>
+    <w:lsdException w:name="toc 8" w:uiPriority="39"/>
+    <w:lsdException w:name="toc 9" w:uiPriority="39"/>
+    <w:lsdException w:name="caption" w:uiPriority="35" w:qFormat="1"/>
+    <w:lsdException w:name="Title" w:semiHidden="0" w:uiPriority="10" w:unhideWhenUsed="0" w:qFormat="1"/>
+    <w:lsdException w:name="Default Paragraph Font" w:uiPriority="1"/>
+    <w:lsdException w:name="Subtitle" w:semiHidden="0" w:uiPriority="11" w:unhideWhenUsed="0" w:qFormat="1"/>
+    <w:lsdException w:name="Strong" w:semiHidden="0" w:uiPriority="22" w:unhideWhenUsed="0" w:qFormat="1"/>
+    <w:lsdException w:name="Emphasis" w:semiHidden="0" w:uiPriority="20" w:unhideWhenUsed="0" w:qFormat="1"/>
+    <w:lsdException w:name="Table Grid" w:semiHidden="0" w:uiPriority="39" w:unhideWhenUsed="0"/>
+    <w:lsdException w:name="Note Level 1" w:semiHidden="0" w:unhideWhenUsed="0"/>
+    <w:lsdException w:name="Note Level 2" w:semiHidden="0" w:unhideWhenUsed="0"/>
+    <w:lsdException w:name="Note Level 3" w:semiHidden="0" w:unhideWhenUsed="0"/>
+    <w:lsdException w:name="Note Level 4" w:semiHidden="0" w:unhideWhenUsed="0"/>
+    <w:lsdException w:name="Note Level 5" w:semiHidden="0" w:unhideWhenUsed="0"/>
+    <w:lsdException w:name="Note Level 6" w:semiHidden="0" w:unhideWhenUsed="0"/>
+    <w:lsdException w:name="Note Level 7" w:semiHidden="0" w:unhideWhenUsed="0"/>
+    <w:lsdException w:name="Note Level 8" w:semiHidden="0" w:unhideWhenUsed="0"/>
+    <w:lsdException w:name="Note Level 9" w:semiHidden="0" w:unhideWhenUsed="0"/>
+    <w:lsdException w:name="Placeholder Text" w:unhideWhenUsed="0"/>
+    <w:lsdException w:name="No Spacing" w:semiHidden="0" w:uiPriority="1" w:unhideWhenUsed="0" w:qFormat="1"/>
+    <w:lsdException w:name="Light Shading" w:semiHidden="0" w:uiPriority="60" w:unhideWhenUsed="0"/>
+    <w:lsdException w:name="Light List" w:semiHidden="0" w:uiPriority="61" w:unhideWhenUsed="0"/>
+    <w:lsdException w:name="Light Grid" w:semiHidden="0" w:uiPriority="62" w:unhideWhenUsed="0"/>
+    <w:lsdException w:name="Medium Shading 1" w:semiHidden="0" w:uiPriority="63" w:unhideWhenUsed="0"/>
+    <w:lsdException w:name="Medium Shading 2" w:semiHidden="0" w:uiPriority="64" w:unhideWhenUsed="0"/>
+    <w:lsdException w:name="Medium List 1" w:semiHidden="0" w:uiPriority="65" w:unhideWhenUsed="0"/>
+    <w:lsdException w:name="Medium List 2" w:semiHidden="0" w:uiPriority="66" w:unhideWhenUsed="0"/>
+    <w:lsdException w:name="Medium Grid 1" w:semiHidden="0" w:uiPriority="67" w:unhideWhenUsed="0"/>
+    <w:lsdException w:name="Medium Grid 2" w:semiHidden="0" w:uiPriority="68" w:unhideWhenUsed="0"/>
+    <w:lsdException w:name="Medium Grid 3" w:semiHidden="0" w:uiPriority="69" w:unhideWhenUsed="0"/>
+    <w:lsdException w:name="Dark List" w:semiHidden="0" w:uiPriority="70" w:unhideWhenUsed="0"/>
+    <w:lsdException w:name="Colorful Shading" w:semiHidden="0" w:uiPriority="71" w:unhideWhenUsed="0"/>
+    <w:lsdException w:name="Colorful List" w:semiHidden="0" w:uiPriority="72" w:unhideWhenUsed="0"/>
+    <w:lsdException w:name="Colorful Grid" w:semiHidden="0" w:uiPriority="73" w:unhideWhenUsed="0"/>
+    <w:lsdException w:name="Light Shading Accent 1" w:semiHidden="0" w:uiPriority="60" w:unhideWhenUsed="0"/>
+    <w:lsdException w:name="Light List Accent 1" w:semiHidden="0" w:uiPriority="61" w:unhideWhenUsed="0"/>
+    <w:lsdException w:name="Light Grid Accent 1" w:semiHidden="0" w:uiPriority="62" w:unhideWhenUsed="0"/>
+    <w:lsdException w:name="Medium Shading 1 Accent 1" w:semiHidden="0" w:uiPriority="63" w:unhideWhenUsed="0"/>
+    <w:lsdException w:name="Medium Shading 2 Accent 1" w:semiHidden="0" w:uiPriority="64" w:unhideWhenUsed="0"/>
+    <w:lsdException w:name="Medium List 1 Accent 1" w:semiHidden="0" w:uiPriority="65" w:unhideWhenUsed="0"/>
+    <w:lsdException w:name="Revision" w:unhideWhenUsed="0"/>
+    <w:lsdException w:name="List Paragraph" w:semiHidden="0" w:uiPriority="34" w:unhideWhenUsed="0" w:qFormat="1"/>
+    <w:lsdException w:name="Quote" w:semiHidden="0" w:uiPriority="29" w:unhideWhenUsed="0" w:qFormat="1"/>
+    <w:lsdException w:name="Intense Quote" w:semiHidden="0" w:uiPriority="30" w:unhideWhenUsed="0" w:qFormat="1"/>
+    <w:lsdException w:name="Medium List 2 Accent 1" w:semiHidden="0" w:uiPriority="66" w:unhideWhenUsed="0"/>
+    <w:lsdException w:name="Medium Grid 1 Accent 1" w:semiHidden="0" w:uiPriority="67" w:unhideWhenUsed="0"/>
+    <w:lsdException w:name="Medium Grid 2 Accent 1" w:semiHidden="0" w:uiPriority="68" w:unhideWhenUsed="0"/>
+    <w:lsdException w:name="Medium Grid 3 Accent 1" w:semiHidden="0" w:uiPriority="69" w:unhideWhenUsed="0"/>
+    <w:lsdException w:name="Dark List Accent 1" w:semiHidden="0" w:uiPriority="70" w:unhideWhenUsed="0"/>
+    <w:lsdException w:name="Colorful Shading Accent 1" w:semiHidden="0" w:uiPriority="71" w:unhideWhenUsed="0"/>
+    <w:lsdException w:name="Colorful List Accent 1" w:semiHidden="0" w:uiPriority="72" w:unhideWhenUsed="0"/>
+    <w:lsdException w:name="Colorful Grid Accent 1" w:semiHidden="0" w:uiPriority="73" w:unhideWhenUsed="0"/>
+    <w:lsdException w:name="Light Shading Accent 2" w:semiHidden="0" w:uiPriority="60" w:unhideWhenUsed="0"/>
+    <w:lsdException w:name="Light List Accent 2" w:semiHidden="0" w:uiPriority="61" w:unhideWhenUsed="0"/>
+    <w:lsdException w:name="Light Grid Accent 2" w:semiHidden="0" w:uiPriority="62" w:unhideWhenUsed="0"/>
+    <w:lsdException w:name="Medium Shading 1 Accent 2" w:semiHidden="0" w:uiPriority="63" w:unhideWhenUsed="0"/>
+    <w:lsdException w:name="Medium Shading 2 Accent 2" w:semiHidden="0" w:uiPriority="64" w:unhideWhenUsed="0"/>
+    <w:lsdException w:name="Medium List 1 Accent 2" w:semiHidden="0" w:uiPriority="65" w:unhideWhenUsed="0"/>
+    <w:lsdException w:name="Medium List 2 Accent 2" w:semiHidden="0" w:uiPriority="66" w:unhideWhenUsed="0"/>
+    <w:lsdException w:name="Medium Grid 1 Accent 2" w:semiHidden="0" w:uiPriority="67" w:unhideWhenUsed="0"/>
+    <w:lsdException w:name="Medium Grid 2 Accent 2" w:semiHidden="0" w:uiPriority="68" w:unhideWhenUsed="0"/>
+    <w:lsdException w:name="Medium Grid 3 Accent 2" w:semiHidden="0" w:uiPriority="69" w:unhideWhenUsed="0"/>
+    <w:lsdException w:name="Dark List Accent 2" w:semiHidden="0" w:uiPriority="70" w:unhideWhenUsed="0"/>
+    <w:lsdException w:name="Colorful Shading Accent 2" w:semiHidden="0" w:uiPriority="71" w:unhideWhenUsed="0"/>
+    <w:lsdException w:name="Colorful List Accent 2" w:semiHidden="0" w:uiPriority="72" w:unhideWhenUsed="0"/>
+    <w:lsdException w:name="Colorful Grid Accent 2" w:semiHidden="0" w:uiPriority="73" w:unhideWhenUsed="0"/>
+    <w:lsdException w:name="Light Shading Accent 3" w:semiHidden="0" w:uiPriority="60" w:unhideWhenUsed="0"/>
+    <w:lsdException w:name="Light List Accent 3" w:semiHidden="0" w:uiPriority="61" w:unhideWhenUsed="0"/>
+    <w:lsdException w:name="Light Grid Accent 3" w:semiHidden="0" w:uiPriority="62" w:unhideWhenUsed="0"/>
+    <w:lsdException w:name="Medium Shading 1 Accent 3" w:semiHidden="0" w:uiPriority="63" w:unhideWhenUsed="0"/>
+    <w:lsdException w:name="Medium Shading 2 Accent 3" w:semiHidden="0" w:uiPriority="64" w:unhideWhenUsed="0"/>
+    <w:lsdException w:name="Medium List 1 Accent 3" w:semiHidden="0" w:uiPriority="65" w:unhideWhenUsed="0"/>
+    <w:lsdException w:name="Medium List 2 Accent 3" w:semiHidden="0" w:uiPriority="66" w:unhideWhenUsed="0"/>
+    <w:lsdException w:name="Medium Grid 1 Accent 3" w:semiHidden="0" w:uiPriority="67" w:unhideWhenUsed="0"/>
+    <w:lsdException w:name="Medium Grid 2 Accent 3" w:semiHidden="0" w:uiPriority="68" w:unhideWhenUsed="0"/>
+    <w:lsdException w:name="Medium Grid 3 Accent 3" w:semiHidden="0" w:uiPriority="69" w:unhideWhenUsed="0"/>
+    <w:lsdException w:name="Dark List Accent 3" w:semiHidden="0" w:uiPriority="70" w:unhideWhenUsed="0"/>
+    <w:lsdException w:name="Colorful Shading Accent 3" w:semiHidden="0" w:uiPriority="71" w:unhideWhenUsed="0"/>
+    <w:lsdException w:name="Colorful List Accent 3" w:semiHidden="0" w:uiPriority="72" w:unhideWhenUsed="0"/>
+    <w:lsdException w:name="Colorful Grid Accent 3" w:semiHidden="0" w:uiPriority="73" w:unhideWhenUsed="0"/>
+    <w:lsdException w:name="Light Shading Accent 4" w:semiHidden="0" w:uiPriority="60" w:unhideWhenUsed="0"/>
+    <w:lsdException w:name="Light List Accent 4" w:semiHidden="0" w:uiPriority="61" w:unhideWhenUsed="0"/>
+    <w:lsdException w:name="Light Grid Accent 4" w:semiHidden="0" w:uiPriority="62" w:unhideWhenUsed="0"/>
+    <w:lsdException w:name="Medium Shading 1 Accent 4" w:semiHidden="0" w:uiPriority="63" w:unhideWhenUsed="0"/>
+    <w:lsdException w:name="Medium Shading 2 Accent 4" w:semiHidden="0" w:uiPriority="64" w:unhideWhenUsed="0"/>
+    <w:lsdException w:name="Medium List 1 Accent 4" w:semiHidden="0" w:uiPriority="65" w:unhideWhenUsed="0"/>
+    <w:lsdException w:name="Medium List 2 Accent 4" w:semiHidden="0" w:uiPriority="66" w:unhideWhenUsed="0"/>
+    <w:lsdException w:name="Medium Grid 1 Accent 4" w:semiHidden="0" w:uiPriority="67" w:unhideWhenUsed="0"/>
+    <w:lsdException w:name="Medium Grid 2 Accent 4" w:semiHidden="0" w:uiPriority="68" w:unhideWhenUsed="0"/>
+    <w:lsdException w:name="Medium Grid 3 Accent 4" w:semiHidden="0" w:uiPriority="69" w:unhideWhenUsed="0"/>
+    <w:lsdException w:name="Dark List Accent 4" w:semiHidden="0" w:uiPriority="70" w:unhideWhenUsed="0"/>
+    <w:lsdException w:name="Colorful Shading Accent 4" w:semiHidden="0" w:uiPriority="71" w:unhideWhenUsed="0"/>
+    <w:lsdException w:name="Colorful List Accent 4" w:semiHidden="0" w:uiPriority="72" w:unhideWhenUsed="0"/>
+    <w:lsdException w:name="Colorful Grid Accent 4" w:semiHidden="0" w:uiPriority="73" w:unhideWhenUsed="0"/>
+    <w:lsdException w:name="Light Shading Accent 5" w:semiHidden="0" w:uiPriority="60" w:unhideWhenUsed="0"/>
+    <w:lsdException w:name="Light List Accent 5" w:semiHidden="0" w:uiPriority="61" w:unhideWhenUsed="0"/>
+    <w:lsdException w:name="Light Grid Accent 5" w:semiHidden="0" w:uiPriority="62" w:unhideWhenUsed="0"/>
+    <w:lsdException w:name="Medium Shading 1 Accent 5" w:semiHidden="0" w:uiPriority="63" w:unhideWhenUsed="0"/>
+    <w:lsdException w:name="Medium Shading 2 Accent 5" w:semiHidden="0" w:uiPriority="64" w:unhideWhenUsed="0"/>
+    <w:lsdException w:name="Medium List 1 Accent 5" w:semiHidden="0" w:uiPriority="65" w:unhideWhenUsed="0"/>
+    <w:lsdException w:name="Medium List 2 Accent 5" w:semiHidden="0" w:uiPriority="66" w:unhideWhenUsed="0"/>
+    <w:lsdException w:name="Medium Grid 1 Accent 5" w:semiHidden="0" w:uiPriority="67" w:unhideWhenUsed="0"/>
+    <w:lsdException w:name="Medium Grid 2 Accent 5" w:semiHidden="0" w:uiPriority="68" w:unhideWhenUsed="0"/>
+    <w:lsdException w:name="Medium Grid 3 Accent 5" w:semiHidden="0" w:uiPriority="69" w:unhideWhenUsed="0"/>
+    <w:lsdException w:name="Dark List Accent 5" w:semiHidden="0" w:uiPriority="70" w:unhideWhenUsed="0"/>
+    <w:lsdException w:name="Colorful Shading Accent 5" w:semiHidden="0" w:uiPriority="71" w:unhideWhenUsed="0"/>
+    <w:lsdException w:name="Colorful List Accent 5" w:semiHidden="0" w:uiPriority="72" w:unhideWhenUsed="0"/>
+    <w:lsdException w:name="Colorful Grid Accent 5" w:semiHidden="0" w:uiPriority="73" w:unhideWhenUsed="0"/>
+    <w:lsdException w:name="Light Shading Accent 6" w:semiHidden="0" w:uiPriority="60" w:unhideWhenUsed="0"/>
+    <w:lsdException w:name="Light List Accent 6" w:semiHidden="0" w:uiPriority="61" w:unhideWhenUsed="0"/>
+    <w:lsdException w:name="Light Grid Accent 6" w:semiHidden="0" w:uiPriority="62" w:unhideWhenUsed="0"/>
+    <w:lsdException w:name="Medium Shading 1 Accent 6" w:semiHidden="0" w:uiPriority="63" w:unhideWhenUsed="0"/>
+    <w:lsdException w:name="Medium Shading 2 Accent 6" w:semiHidden="0" w:uiPriority="64" w:unhideWhenUsed="0"/>
+    <w:lsdException w:name="Medium List 1 Accent 6" w:semiHidden="0" w:uiPriority="65" w:unhideWhenUsed="0"/>
+    <w:lsdException w:name="Medium List 2 Accent 6" w:semiHidden="0" w:uiPriority="66" w:unhideWhenUsed="0"/>
+    <w:lsdException w:name="Medium Grid 1 Accent 6" w:semiHidden="0" w:uiPriority="67" w:unhideWhenUsed="0"/>
+    <w:lsdException w:name="Medium Grid 2 Accent 6" w:semiHidden="0" w:uiPriority="68" w:unhideWhenUsed="0"/>
+    <w:lsdException w:name="Medium Grid 3 Accent 6" w:semiHidden="0" w:uiPriority="69" w:unhideWhenUsed="0"/>
+    <w:lsdException w:name="Dark List Accent 6" w:semiHidden="0" w:uiPriority="70" w:unhideWhenUsed="0"/>
+    <w:lsdException w:name="Colorful Shading Accent 6" w:semiHidden="0" w:uiPriority="71" w:unhideWhenUsed="0"/>
+    <w:lsdException w:name="Colorful List Accent 6" w:semiHidden="0" w:uiPriority="72" w:unhideWhenUsed="0"/>
+    <w:lsdException w:name="Colorful Grid Accent 6" w:semiHidden="0" w:uiPriority="73" w:unhideWhenUsed="0"/>
+    <w:lsdException w:name="Subtle Emphasis" w:semiHidden="0" w:uiPriority="19" w:unhideWhenUsed="0" w:qFormat="1"/>
+    <w:lsdException w:name="Intense Emphasis" w:semiHidden="0" w:uiPriority="21" w:unhideWhenUsed="0" w:qFormat="1"/>
+    <w:lsdException w:name="Subtle Reference" w:semiHidden="0" w:uiPriority="31" w:unhideWhenUsed="0" w:qFormat="1"/>
+    <w:lsdException w:name="Intense Reference" w:semiHidden="0" w:uiPriority="32" w:unhideWhenUsed="0" w:qFormat="1"/>
+    <w:lsdException w:name="Book Title" w:semiHidden="0" w:uiPriority="33" w:unhideWhenUsed="0" w:qFormat="1"/>
+    <w:lsdException w:name="Bibliography" w:uiPriority="37"/>
+    <w:lsdException w:name="TOC Heading" w:uiPriority="39" w:qFormat="1"/>
   </w:latentStyles>
   <w:style w:type="paragraph" w:default="1" w:styleId="Normal">
     <w:name w:val="Normal"/>
@@ -2312,7 +3895,763 @@
   <w:style w:type="character" w:default="1" w:styleId="DefaultParagraphFont">
     <w:name w:val="Default Paragraph Font"/>
     <w:uiPriority w:val="1"/>
+    <w:unhideWhenUsed/>
+  </w:style>
+  <w:style w:type="table" w:default="1" w:styleId="TableNormal">
+    <w:name w:val="Normal Table"/>
+    <w:uiPriority w:val="99"/>
     <w:semiHidden/>
+    <w:unhideWhenUsed/>
+    <w:tblPr>
+      <w:tblInd w:w="0" w:type="dxa"/>
+      <w:tblCellMar>
+        <w:top w:w="0" w:type="dxa"/>
+        <w:left w:w="108" w:type="dxa"/>
+        <w:bottom w:w="0" w:type="dxa"/>
+        <w:right w:w="108" w:type="dxa"/>
+      </w:tblCellMar>
+    </w:tblPr>
+  </w:style>
+  <w:style w:type="numbering" w:default="1" w:styleId="NoList">
+    <w:name w:val="No List"/>
+    <w:uiPriority w:val="99"/>
+    <w:semiHidden/>
+    <w:unhideWhenUsed/>
+  </w:style>
+  <w:style w:type="paragraph" w:styleId="ListParagraph">
+    <w:name w:val="List Paragraph"/>
+    <w:basedOn w:val="Normal"/>
+    <w:uiPriority w:val="34"/>
+    <w:qFormat/>
+    <w:rsid w:val="00556825"/>
+    <w:pPr>
+      <w:numPr>
+        <w:numId w:val="6"/>
+      </w:numPr>
+      <w:spacing w:before="240"/>
+      <w:contextualSpacing/>
+    </w:pPr>
+    <w:rPr>
+      <w:rFonts w:eastAsiaTheme="minorEastAsia"/>
+      <w:lang w:eastAsia="ja-JP"/>
+    </w:rPr>
+  </w:style>
+  <w:style w:type="paragraph" w:styleId="Title">
+    <w:name w:val="Title"/>
+    <w:basedOn w:val="Normal"/>
+    <w:next w:val="Normal"/>
+    <w:link w:val="TitleChar"/>
+    <w:uiPriority w:val="10"/>
+    <w:qFormat/>
+    <w:rsid w:val="00AC2E55"/>
+    <w:pPr>
+      <w:contextualSpacing/>
+    </w:pPr>
+    <w:rPr>
+      <w:rFonts w:asciiTheme="majorHAnsi" w:eastAsiaTheme="majorEastAsia" w:hAnsiTheme="majorHAnsi" w:cstheme="majorBidi"/>
+      <w:spacing w:val="-10"/>
+      <w:kern w:val="28"/>
+      <w:sz w:val="56"/>
+      <w:szCs w:val="56"/>
+    </w:rPr>
+  </w:style>
+  <w:style w:type="character" w:customStyle="1" w:styleId="TitleChar">
+    <w:name w:val="Title Char"/>
+    <w:basedOn w:val="DefaultParagraphFont"/>
+    <w:link w:val="Title"/>
+    <w:uiPriority w:val="10"/>
+    <w:rsid w:val="00AC2E55"/>
+    <w:rPr>
+      <w:rFonts w:asciiTheme="majorHAnsi" w:eastAsiaTheme="majorEastAsia" w:hAnsiTheme="majorHAnsi" w:cstheme="majorBidi"/>
+      <w:spacing w:val="-10"/>
+      <w:kern w:val="28"/>
+      <w:sz w:val="56"/>
+      <w:szCs w:val="56"/>
+    </w:rPr>
+  </w:style>
+  <w:style w:type="character" w:customStyle="1" w:styleId="Heading1Char">
+    <w:name w:val="Heading 1 Char"/>
+    <w:basedOn w:val="DefaultParagraphFont"/>
+    <w:link w:val="Heading1"/>
+    <w:uiPriority w:val="9"/>
+    <w:rsid w:val="00CA4984"/>
+    <w:rPr>
+      <w:rFonts w:ascii="Times New Roman" w:eastAsiaTheme="majorEastAsia" w:hAnsi="Times New Roman" w:cs="Times New Roman"/>
+      <w:b/>
+      <w:color w:val="000000" w:themeColor="text1"/>
+      <w:sz w:val="28"/>
+      <w:szCs w:val="28"/>
+    </w:rPr>
+  </w:style>
+  <w:style w:type="character" w:customStyle="1" w:styleId="Heading2Char">
+    <w:name w:val="Heading 2 Char"/>
+    <w:basedOn w:val="DefaultParagraphFont"/>
+    <w:link w:val="Heading2"/>
+    <w:uiPriority w:val="9"/>
+    <w:rsid w:val="00F42DD0"/>
+    <w:rPr>
+      <w:rFonts w:asciiTheme="majorHAnsi" w:eastAsiaTheme="majorEastAsia" w:hAnsiTheme="majorHAnsi" w:cstheme="majorBidi"/>
+      <w:i/>
+      <w:color w:val="000000" w:themeColor="text1"/>
+      <w:sz w:val="26"/>
+      <w:szCs w:val="26"/>
+    </w:rPr>
+  </w:style>
+  <w:style w:type="paragraph" w:styleId="NoSpacing">
+    <w:name w:val="No Spacing"/>
+    <w:uiPriority w:val="1"/>
+    <w:qFormat/>
+    <w:rsid w:val="00AC2E55"/>
+  </w:style>
+  <w:style w:type="character" w:customStyle="1" w:styleId="Heading3Char">
+    <w:name w:val="Heading 3 Char"/>
+    <w:basedOn w:val="DefaultParagraphFont"/>
+    <w:link w:val="Heading3"/>
+    <w:uiPriority w:val="9"/>
+    <w:semiHidden/>
+    <w:rsid w:val="00AC2E55"/>
+    <w:rPr>
+      <w:rFonts w:asciiTheme="majorHAnsi" w:eastAsiaTheme="majorEastAsia" w:hAnsiTheme="majorHAnsi" w:cstheme="majorBidi"/>
+      <w:color w:val="1F4D78" w:themeColor="accent1" w:themeShade="7F"/>
+    </w:rPr>
+  </w:style>
+  <w:style w:type="character" w:customStyle="1" w:styleId="Heading4Char">
+    <w:name w:val="Heading 4 Char"/>
+    <w:basedOn w:val="DefaultParagraphFont"/>
+    <w:link w:val="Heading4"/>
+    <w:uiPriority w:val="9"/>
+    <w:semiHidden/>
+    <w:rsid w:val="00AC2E55"/>
+    <w:rPr>
+      <w:rFonts w:asciiTheme="majorHAnsi" w:eastAsiaTheme="majorEastAsia" w:hAnsiTheme="majorHAnsi" w:cstheme="majorBidi"/>
+      <w:i/>
+      <w:iCs/>
+      <w:color w:val="2E74B5" w:themeColor="accent1" w:themeShade="BF"/>
+    </w:rPr>
+  </w:style>
+  <w:style w:type="character" w:customStyle="1" w:styleId="Heading5Char">
+    <w:name w:val="Heading 5 Char"/>
+    <w:basedOn w:val="DefaultParagraphFont"/>
+    <w:link w:val="Heading5"/>
+    <w:uiPriority w:val="9"/>
+    <w:semiHidden/>
+    <w:rsid w:val="00AC2E55"/>
+    <w:rPr>
+      <w:rFonts w:asciiTheme="majorHAnsi" w:eastAsiaTheme="majorEastAsia" w:hAnsiTheme="majorHAnsi" w:cstheme="majorBidi"/>
+      <w:color w:val="2E74B5" w:themeColor="accent1" w:themeShade="BF"/>
+    </w:rPr>
+  </w:style>
+  <w:style w:type="character" w:customStyle="1" w:styleId="Heading6Char">
+    <w:name w:val="Heading 6 Char"/>
+    <w:basedOn w:val="DefaultParagraphFont"/>
+    <w:link w:val="Heading6"/>
+    <w:uiPriority w:val="9"/>
+    <w:semiHidden/>
+    <w:rsid w:val="00AC2E55"/>
+    <w:rPr>
+      <w:rFonts w:asciiTheme="majorHAnsi" w:eastAsiaTheme="majorEastAsia" w:hAnsiTheme="majorHAnsi" w:cstheme="majorBidi"/>
+      <w:color w:val="1F4D78" w:themeColor="accent1" w:themeShade="7F"/>
+    </w:rPr>
+  </w:style>
+  <w:style w:type="character" w:customStyle="1" w:styleId="Heading7Char">
+    <w:name w:val="Heading 7 Char"/>
+    <w:basedOn w:val="DefaultParagraphFont"/>
+    <w:link w:val="Heading7"/>
+    <w:uiPriority w:val="9"/>
+    <w:semiHidden/>
+    <w:rsid w:val="00AC2E55"/>
+    <w:rPr>
+      <w:rFonts w:asciiTheme="majorHAnsi" w:eastAsiaTheme="majorEastAsia" w:hAnsiTheme="majorHAnsi" w:cstheme="majorBidi"/>
+      <w:i/>
+      <w:iCs/>
+      <w:color w:val="1F4D78" w:themeColor="accent1" w:themeShade="7F"/>
+    </w:rPr>
+  </w:style>
+  <w:style w:type="character" w:customStyle="1" w:styleId="Heading8Char">
+    <w:name w:val="Heading 8 Char"/>
+    <w:basedOn w:val="DefaultParagraphFont"/>
+    <w:link w:val="Heading8"/>
+    <w:uiPriority w:val="9"/>
+    <w:semiHidden/>
+    <w:rsid w:val="00AC2E55"/>
+    <w:rPr>
+      <w:rFonts w:asciiTheme="majorHAnsi" w:eastAsiaTheme="majorEastAsia" w:hAnsiTheme="majorHAnsi" w:cstheme="majorBidi"/>
+      <w:color w:val="272727" w:themeColor="text1" w:themeTint="D8"/>
+      <w:sz w:val="21"/>
+      <w:szCs w:val="21"/>
+    </w:rPr>
+  </w:style>
+  <w:style w:type="character" w:customStyle="1" w:styleId="Heading9Char">
+    <w:name w:val="Heading 9 Char"/>
+    <w:basedOn w:val="DefaultParagraphFont"/>
+    <w:link w:val="Heading9"/>
+    <w:uiPriority w:val="9"/>
+    <w:semiHidden/>
+    <w:rsid w:val="00AC2E55"/>
+    <w:rPr>
+      <w:rFonts w:asciiTheme="majorHAnsi" w:eastAsiaTheme="majorEastAsia" w:hAnsiTheme="majorHAnsi" w:cstheme="majorBidi"/>
+      <w:i/>
+      <w:iCs/>
+      <w:color w:val="272727" w:themeColor="text1" w:themeTint="D8"/>
+      <w:sz w:val="21"/>
+      <w:szCs w:val="21"/>
+    </w:rPr>
+  </w:style>
+  <w:style w:type="character" w:styleId="Hyperlink">
+    <w:name w:val="Hyperlink"/>
+    <w:basedOn w:val="DefaultParagraphFont"/>
+    <w:uiPriority w:val="99"/>
+    <w:unhideWhenUsed/>
+    <w:rsid w:val="00AC26F3"/>
+    <w:rPr>
+      <w:color w:val="0563C1" w:themeColor="hyperlink"/>
+      <w:u w:val="single"/>
+    </w:rPr>
+  </w:style>
+  <w:style w:type="paragraph" w:styleId="BalloonText">
+    <w:name w:val="Balloon Text"/>
+    <w:basedOn w:val="Normal"/>
+    <w:link w:val="BalloonTextChar"/>
+    <w:uiPriority w:val="99"/>
+    <w:semiHidden/>
+    <w:unhideWhenUsed/>
+    <w:rsid w:val="002F6C39"/>
+    <w:pPr>
+      <w:spacing w:before="0"/>
+    </w:pPr>
+    <w:rPr>
+      <w:rFonts w:cs="Times New Roman"/>
+      <w:sz w:val="18"/>
+      <w:szCs w:val="18"/>
+    </w:rPr>
+  </w:style>
+  <w:style w:type="character" w:customStyle="1" w:styleId="BalloonTextChar">
+    <w:name w:val="Balloon Text Char"/>
+    <w:basedOn w:val="DefaultParagraphFont"/>
+    <w:link w:val="BalloonText"/>
+    <w:uiPriority w:val="99"/>
+    <w:semiHidden/>
+    <w:rsid w:val="002F6C39"/>
+    <w:rPr>
+      <w:rFonts w:ascii="Times New Roman" w:hAnsi="Times New Roman" w:cs="Times New Roman"/>
+      <w:sz w:val="18"/>
+      <w:szCs w:val="18"/>
+    </w:rPr>
+  </w:style>
+  <w:style w:type="paragraph" w:styleId="Header">
+    <w:name w:val="header"/>
+    <w:basedOn w:val="Normal"/>
+    <w:link w:val="HeaderChar"/>
+    <w:uiPriority w:val="99"/>
+    <w:unhideWhenUsed/>
+    <w:rsid w:val="002F6C39"/>
+    <w:pPr>
+      <w:tabs>
+        <w:tab w:val="center" w:pos="4680"/>
+        <w:tab w:val="right" w:pos="9360"/>
+      </w:tabs>
+      <w:spacing w:before="0"/>
+    </w:pPr>
+  </w:style>
+  <w:style w:type="character" w:customStyle="1" w:styleId="HeaderChar">
+    <w:name w:val="Header Char"/>
+    <w:basedOn w:val="DefaultParagraphFont"/>
+    <w:link w:val="Header"/>
+    <w:uiPriority w:val="99"/>
+    <w:rsid w:val="002F6C39"/>
+    <w:rPr>
+      <w:rFonts w:ascii="Times New Roman" w:hAnsi="Times New Roman"/>
+    </w:rPr>
+  </w:style>
+  <w:style w:type="paragraph" w:styleId="Footer">
+    <w:name w:val="footer"/>
+    <w:basedOn w:val="Normal"/>
+    <w:link w:val="FooterChar"/>
+    <w:uiPriority w:val="99"/>
+    <w:unhideWhenUsed/>
+    <w:rsid w:val="002F6C39"/>
+    <w:pPr>
+      <w:tabs>
+        <w:tab w:val="center" w:pos="4680"/>
+        <w:tab w:val="right" w:pos="9360"/>
+      </w:tabs>
+      <w:spacing w:before="0"/>
+    </w:pPr>
+  </w:style>
+  <w:style w:type="character" w:customStyle="1" w:styleId="FooterChar">
+    <w:name w:val="Footer Char"/>
+    <w:basedOn w:val="DefaultParagraphFont"/>
+    <w:link w:val="Footer"/>
+    <w:uiPriority w:val="99"/>
+    <w:rsid w:val="002F6C39"/>
+    <w:rPr>
+      <w:rFonts w:ascii="Times New Roman" w:hAnsi="Times New Roman"/>
+    </w:rPr>
+  </w:style>
+  <w:style w:type="paragraph" w:styleId="NormalWeb">
+    <w:name w:val="Normal (Web)"/>
+    <w:basedOn w:val="Normal"/>
+    <w:uiPriority w:val="99"/>
+    <w:semiHidden/>
+    <w:unhideWhenUsed/>
+    <w:rsid w:val="00226959"/>
+    <w:pPr>
+      <w:spacing w:before="100" w:beforeAutospacing="1" w:after="100" w:afterAutospacing="1"/>
+    </w:pPr>
+    <w:rPr>
+      <w:rFonts w:cs="Times New Roman"/>
+    </w:rPr>
+  </w:style>
+  <w:style w:type="paragraph" w:customStyle="1" w:styleId="UnindentedList">
+    <w:name w:val="Unindented List"/>
+    <w:basedOn w:val="List"/>
+    <w:qFormat/>
+    <w:rsid w:val="00CA3240"/>
+    <w:pPr>
+      <w:numPr>
+        <w:numId w:val="8"/>
+      </w:numPr>
+      <w:ind w:left="360"/>
+      <w:contextualSpacing w:val="0"/>
+      <w:jc w:val="both"/>
+    </w:pPr>
+  </w:style>
+  <w:style w:type="paragraph" w:styleId="List">
+    <w:name w:val="List"/>
+    <w:basedOn w:val="Normal"/>
+    <w:uiPriority w:val="99"/>
+    <w:semiHidden/>
+    <w:unhideWhenUsed/>
+    <w:rsid w:val="00CA3240"/>
+    <w:pPr>
+      <w:ind w:left="360" w:hanging="360"/>
+      <w:contextualSpacing/>
+    </w:pPr>
+  </w:style>
+  <w:style w:type="paragraph" w:styleId="Revision">
+    <w:name w:val="Revision"/>
+    <w:hidden/>
+    <w:uiPriority w:val="99"/>
+    <w:semiHidden/>
+    <w:rsid w:val="005E6E99"/>
+    <w:rPr>
+      <w:rFonts w:ascii="Times New Roman" w:hAnsi="Times New Roman"/>
+    </w:rPr>
+  </w:style>
+</w:styles>
+</file>
+
+<file path=word/stylesWithEffects.xml><?xml version="1.0" encoding="utf-8"?>
+<w:styles xmlns:wpc="http://schemas.microsoft.com/office/word/2010/wordprocessingCanvas" xmlns:mo="http://schemas.microsoft.com/office/mac/office/2008/main" xmlns:mc="http://schemas.openxmlformats.org/markup-compatibility/2006" xmlns:mv="urn:schemas-microsoft-com:mac:vml" xmlns:o="urn:schemas-microsoft-com:office:office" xmlns:r="http://schemas.openxmlformats.org/officeDocument/2006/relationships" xmlns:m="http://schemas.openxmlformats.org/officeDocument/2006/math" xmlns:v="urn:schemas-microsoft-com:vml" xmlns:wp14="http://schemas.microsoft.com/office/word/2010/wordprocessingDrawing" xmlns:wp="http://schemas.openxmlformats.org/drawingml/2006/wordprocessingDrawing" xmlns:w10="urn:schemas-microsoft-com:office:word" xmlns:w="http://schemas.openxmlformats.org/wordprocessingml/2006/main" xmlns:w14="http://schemas.microsoft.com/office/word/2010/wordml" xmlns:wpg="http://schemas.microsoft.com/office/word/2010/wordprocessingGroup" xmlns:wpi="http://schemas.microsoft.com/office/word/2010/wordprocessingInk" xmlns:wne="http://schemas.microsoft.com/office/word/2006/wordml" xmlns:wps="http://schemas.microsoft.com/office/word/2010/wordprocessingShape" mc:Ignorable="w14 wp14">
+  <w:docDefaults>
+    <w:rPrDefault>
+      <w:rPr>
+        <w:rFonts w:asciiTheme="minorHAnsi" w:eastAsiaTheme="minorHAnsi" w:hAnsiTheme="minorHAnsi" w:cstheme="minorBidi"/>
+        <w:sz w:val="24"/>
+        <w:szCs w:val="24"/>
+        <w:lang w:val="en-US" w:eastAsia="en-US" w:bidi="ar-SA"/>
+      </w:rPr>
+    </w:rPrDefault>
+    <w:pPrDefault/>
+  </w:docDefaults>
+  <w:latentStyles w:defLockedState="0" w:defUIPriority="99" w:defSemiHidden="1" w:defUnhideWhenUsed="1" w:defQFormat="0" w:count="276">
+    <w:lsdException w:name="Normal" w:semiHidden="0" w:uiPriority="0" w:unhideWhenUsed="0" w:qFormat="1"/>
+    <w:lsdException w:name="heading 1" w:semiHidden="0" w:uiPriority="9" w:unhideWhenUsed="0" w:qFormat="1"/>
+    <w:lsdException w:name="heading 2" w:uiPriority="9" w:qFormat="1"/>
+    <w:lsdException w:name="heading 3" w:uiPriority="9" w:qFormat="1"/>
+    <w:lsdException w:name="heading 4" w:uiPriority="9" w:qFormat="1"/>
+    <w:lsdException w:name="heading 5" w:uiPriority="9" w:qFormat="1"/>
+    <w:lsdException w:name="heading 6" w:uiPriority="9" w:qFormat="1"/>
+    <w:lsdException w:name="heading 7" w:uiPriority="9" w:qFormat="1"/>
+    <w:lsdException w:name="heading 8" w:uiPriority="9" w:qFormat="1"/>
+    <w:lsdException w:name="heading 9" w:uiPriority="9" w:qFormat="1"/>
+    <w:lsdException w:name="toc 1" w:uiPriority="39"/>
+    <w:lsdException w:name="toc 2" w:uiPriority="39"/>
+    <w:lsdException w:name="toc 3" w:uiPriority="39"/>
+    <w:lsdException w:name="toc 4" w:uiPriority="39"/>
+    <w:lsdException w:name="toc 5" w:uiPriority="39"/>
+    <w:lsdException w:name="toc 6" w:uiPriority="39"/>
+    <w:lsdException w:name="toc 7" w:uiPriority="39"/>
+    <w:lsdException w:name="toc 8" w:uiPriority="39"/>
+    <w:lsdException w:name="toc 9" w:uiPriority="39"/>
+    <w:lsdException w:name="caption" w:uiPriority="35" w:qFormat="1"/>
+    <w:lsdException w:name="Title" w:semiHidden="0" w:uiPriority="10" w:unhideWhenUsed="0" w:qFormat="1"/>
+    <w:lsdException w:name="Default Paragraph Font" w:uiPriority="1"/>
+    <w:lsdException w:name="Subtitle" w:semiHidden="0" w:uiPriority="11" w:unhideWhenUsed="0" w:qFormat="1"/>
+    <w:lsdException w:name="Strong" w:semiHidden="0" w:uiPriority="22" w:unhideWhenUsed="0" w:qFormat="1"/>
+    <w:lsdException w:name="Emphasis" w:semiHidden="0" w:uiPriority="20" w:unhideWhenUsed="0" w:qFormat="1"/>
+    <w:lsdException w:name="Table Grid" w:semiHidden="0" w:uiPriority="39" w:unhideWhenUsed="0"/>
+    <w:lsdException w:name="Note Level 1" w:semiHidden="0" w:unhideWhenUsed="0"/>
+    <w:lsdException w:name="Note Level 2" w:semiHidden="0" w:unhideWhenUsed="0"/>
+    <w:lsdException w:name="Note Level 3" w:semiHidden="0" w:unhideWhenUsed="0"/>
+    <w:lsdException w:name="Note Level 4" w:semiHidden="0" w:unhideWhenUsed="0"/>
+    <w:lsdException w:name="Note Level 5" w:semiHidden="0" w:unhideWhenUsed="0"/>
+    <w:lsdException w:name="Note Level 6" w:semiHidden="0" w:unhideWhenUsed="0"/>
+    <w:lsdException w:name="Note Level 7" w:semiHidden="0" w:unhideWhenUsed="0"/>
+    <w:lsdException w:name="Note Level 8" w:semiHidden="0" w:unhideWhenUsed="0"/>
+    <w:lsdException w:name="Note Level 9" w:semiHidden="0" w:unhideWhenUsed="0"/>
+    <w:lsdException w:name="Placeholder Text" w:unhideWhenUsed="0"/>
+    <w:lsdException w:name="No Spacing" w:semiHidden="0" w:uiPriority="1" w:unhideWhenUsed="0" w:qFormat="1"/>
+    <w:lsdException w:name="Light Shading" w:semiHidden="0" w:uiPriority="60" w:unhideWhenUsed="0"/>
+    <w:lsdException w:name="Light List" w:semiHidden="0" w:uiPriority="61" w:unhideWhenUsed="0"/>
+    <w:lsdException w:name="Light Grid" w:semiHidden="0" w:uiPriority="62" w:unhideWhenUsed="0"/>
+    <w:lsdException w:name="Medium Shading 1" w:semiHidden="0" w:uiPriority="63" w:unhideWhenUsed="0"/>
+    <w:lsdException w:name="Medium Shading 2" w:semiHidden="0" w:uiPriority="64" w:unhideWhenUsed="0"/>
+    <w:lsdException w:name="Medium List 1" w:semiHidden="0" w:uiPriority="65" w:unhideWhenUsed="0"/>
+    <w:lsdException w:name="Medium List 2" w:semiHidden="0" w:uiPriority="66" w:unhideWhenUsed="0"/>
+    <w:lsdException w:name="Medium Grid 1" w:semiHidden="0" w:uiPriority="67" w:unhideWhenUsed="0"/>
+    <w:lsdException w:name="Medium Grid 2" w:semiHidden="0" w:uiPriority="68" w:unhideWhenUsed="0"/>
+    <w:lsdException w:name="Medium Grid 3" w:semiHidden="0" w:uiPriority="69" w:unhideWhenUsed="0"/>
+    <w:lsdException w:name="Dark List" w:semiHidden="0" w:uiPriority="70" w:unhideWhenUsed="0"/>
+    <w:lsdException w:name="Colorful Shading" w:semiHidden="0" w:uiPriority="71" w:unhideWhenUsed="0"/>
+    <w:lsdException w:name="Colorful List" w:semiHidden="0" w:uiPriority="72" w:unhideWhenUsed="0"/>
+    <w:lsdException w:name="Colorful Grid" w:semiHidden="0" w:uiPriority="73" w:unhideWhenUsed="0"/>
+    <w:lsdException w:name="Light Shading Accent 1" w:semiHidden="0" w:uiPriority="60" w:unhideWhenUsed="0"/>
+    <w:lsdException w:name="Light List Accent 1" w:semiHidden="0" w:uiPriority="61" w:unhideWhenUsed="0"/>
+    <w:lsdException w:name="Light Grid Accent 1" w:semiHidden="0" w:uiPriority="62" w:unhideWhenUsed="0"/>
+    <w:lsdException w:name="Medium Shading 1 Accent 1" w:semiHidden="0" w:uiPriority="63" w:unhideWhenUsed="0"/>
+    <w:lsdException w:name="Medium Shading 2 Accent 1" w:semiHidden="0" w:uiPriority="64" w:unhideWhenUsed="0"/>
+    <w:lsdException w:name="Medium List 1 Accent 1" w:semiHidden="0" w:uiPriority="65" w:unhideWhenUsed="0"/>
+    <w:lsdException w:name="Revision" w:unhideWhenUsed="0"/>
+    <w:lsdException w:name="List Paragraph" w:semiHidden="0" w:uiPriority="34" w:unhideWhenUsed="0" w:qFormat="1"/>
+    <w:lsdException w:name="Quote" w:semiHidden="0" w:uiPriority="29" w:unhideWhenUsed="0" w:qFormat="1"/>
+    <w:lsdException w:name="Intense Quote" w:semiHidden="0" w:uiPriority="30" w:unhideWhenUsed="0" w:qFormat="1"/>
+    <w:lsdException w:name="Medium List 2 Accent 1" w:semiHidden="0" w:uiPriority="66" w:unhideWhenUsed="0"/>
+    <w:lsdException w:name="Medium Grid 1 Accent 1" w:semiHidden="0" w:uiPriority="67" w:unhideWhenUsed="0"/>
+    <w:lsdException w:name="Medium Grid 2 Accent 1" w:semiHidden="0" w:uiPriority="68" w:unhideWhenUsed="0"/>
+    <w:lsdException w:name="Medium Grid 3 Accent 1" w:semiHidden="0" w:uiPriority="69" w:unhideWhenUsed="0"/>
+    <w:lsdException w:name="Dark List Accent 1" w:semiHidden="0" w:uiPriority="70" w:unhideWhenUsed="0"/>
+    <w:lsdException w:name="Colorful Shading Accent 1" w:semiHidden="0" w:uiPriority="71" w:unhideWhenUsed="0"/>
+    <w:lsdException w:name="Colorful List Accent 1" w:semiHidden="0" w:uiPriority="72" w:unhideWhenUsed="0"/>
+    <w:lsdException w:name="Colorful Grid Accent 1" w:semiHidden="0" w:uiPriority="73" w:unhideWhenUsed="0"/>
+    <w:lsdException w:name="Light Shading Accent 2" w:semiHidden="0" w:uiPriority="60" w:unhideWhenUsed="0"/>
+    <w:lsdException w:name="Light List Accent 2" w:semiHidden="0" w:uiPriority="61" w:unhideWhenUsed="0"/>
+    <w:lsdException w:name="Light Grid Accent 2" w:semiHidden="0" w:uiPriority="62" w:unhideWhenUsed="0"/>
+    <w:lsdException w:name="Medium Shading 1 Accent 2" w:semiHidden="0" w:uiPriority="63" w:unhideWhenUsed="0"/>
+    <w:lsdException w:name="Medium Shading 2 Accent 2" w:semiHidden="0" w:uiPriority="64" w:unhideWhenUsed="0"/>
+    <w:lsdException w:name="Medium List 1 Accent 2" w:semiHidden="0" w:uiPriority="65" w:unhideWhenUsed="0"/>
+    <w:lsdException w:name="Medium List 2 Accent 2" w:semiHidden="0" w:uiPriority="66" w:unhideWhenUsed="0"/>
+    <w:lsdException w:name="Medium Grid 1 Accent 2" w:semiHidden="0" w:uiPriority="67" w:unhideWhenUsed="0"/>
+    <w:lsdException w:name="Medium Grid 2 Accent 2" w:semiHidden="0" w:uiPriority="68" w:unhideWhenUsed="0"/>
+    <w:lsdException w:name="Medium Grid 3 Accent 2" w:semiHidden="0" w:uiPriority="69" w:unhideWhenUsed="0"/>
+    <w:lsdException w:name="Dark List Accent 2" w:semiHidden="0" w:uiPriority="70" w:unhideWhenUsed="0"/>
+    <w:lsdException w:name="Colorful Shading Accent 2" w:semiHidden="0" w:uiPriority="71" w:unhideWhenUsed="0"/>
+    <w:lsdException w:name="Colorful List Accent 2" w:semiHidden="0" w:uiPriority="72" w:unhideWhenUsed="0"/>
+    <w:lsdException w:name="Colorful Grid Accent 2" w:semiHidden="0" w:uiPriority="73" w:unhideWhenUsed="0"/>
+    <w:lsdException w:name="Light Shading Accent 3" w:semiHidden="0" w:uiPriority="60" w:unhideWhenUsed="0"/>
+    <w:lsdException w:name="Light List Accent 3" w:semiHidden="0" w:uiPriority="61" w:unhideWhenUsed="0"/>
+    <w:lsdException w:name="Light Grid Accent 3" w:semiHidden="0" w:uiPriority="62" w:unhideWhenUsed="0"/>
+    <w:lsdException w:name="Medium Shading 1 Accent 3" w:semiHidden="0" w:uiPriority="63" w:unhideWhenUsed="0"/>
+    <w:lsdException w:name="Medium Shading 2 Accent 3" w:semiHidden="0" w:uiPriority="64" w:unhideWhenUsed="0"/>
+    <w:lsdException w:name="Medium List 1 Accent 3" w:semiHidden="0" w:uiPriority="65" w:unhideWhenUsed="0"/>
+    <w:lsdException w:name="Medium List 2 Accent 3" w:semiHidden="0" w:uiPriority="66" w:unhideWhenUsed="0"/>
+    <w:lsdException w:name="Medium Grid 1 Accent 3" w:semiHidden="0" w:uiPriority="67" w:unhideWhenUsed="0"/>
+    <w:lsdException w:name="Medium Grid 2 Accent 3" w:semiHidden="0" w:uiPriority="68" w:unhideWhenUsed="0"/>
+    <w:lsdException w:name="Medium Grid 3 Accent 3" w:semiHidden="0" w:uiPriority="69" w:unhideWhenUsed="0"/>
+    <w:lsdException w:name="Dark List Accent 3" w:semiHidden="0" w:uiPriority="70" w:unhideWhenUsed="0"/>
+    <w:lsdException w:name="Colorful Shading Accent 3" w:semiHidden="0" w:uiPriority="71" w:unhideWhenUsed="0"/>
+    <w:lsdException w:name="Colorful List Accent 3" w:semiHidden="0" w:uiPriority="72" w:unhideWhenUsed="0"/>
+    <w:lsdException w:name="Colorful Grid Accent 3" w:semiHidden="0" w:uiPriority="73" w:unhideWhenUsed="0"/>
+    <w:lsdException w:name="Light Shading Accent 4" w:semiHidden="0" w:uiPriority="60" w:unhideWhenUsed="0"/>
+    <w:lsdException w:name="Light List Accent 4" w:semiHidden="0" w:uiPriority="61" w:unhideWhenUsed="0"/>
+    <w:lsdException w:name="Light Grid Accent 4" w:semiHidden="0" w:uiPriority="62" w:unhideWhenUsed="0"/>
+    <w:lsdException w:name="Medium Shading 1 Accent 4" w:semiHidden="0" w:uiPriority="63" w:unhideWhenUsed="0"/>
+    <w:lsdException w:name="Medium Shading 2 Accent 4" w:semiHidden="0" w:uiPriority="64" w:unhideWhenUsed="0"/>
+    <w:lsdException w:name="Medium List 1 Accent 4" w:semiHidden="0" w:uiPriority="65" w:unhideWhenUsed="0"/>
+    <w:lsdException w:name="Medium List 2 Accent 4" w:semiHidden="0" w:uiPriority="66" w:unhideWhenUsed="0"/>
+    <w:lsdException w:name="Medium Grid 1 Accent 4" w:semiHidden="0" w:uiPriority="67" w:unhideWhenUsed="0"/>
+    <w:lsdException w:name="Medium Grid 2 Accent 4" w:semiHidden="0" w:uiPriority="68" w:unhideWhenUsed="0"/>
+    <w:lsdException w:name="Medium Grid 3 Accent 4" w:semiHidden="0" w:uiPriority="69" w:unhideWhenUsed="0"/>
+    <w:lsdException w:name="Dark List Accent 4" w:semiHidden="0" w:uiPriority="70" w:unhideWhenUsed="0"/>
+    <w:lsdException w:name="Colorful Shading Accent 4" w:semiHidden="0" w:uiPriority="71" w:unhideWhenUsed="0"/>
+    <w:lsdException w:name="Colorful List Accent 4" w:semiHidden="0" w:uiPriority="72" w:unhideWhenUsed="0"/>
+    <w:lsdException w:name="Colorful Grid Accent 4" w:semiHidden="0" w:uiPriority="73" w:unhideWhenUsed="0"/>
+    <w:lsdException w:name="Light Shading Accent 5" w:semiHidden="0" w:uiPriority="60" w:unhideWhenUsed="0"/>
+    <w:lsdException w:name="Light List Accent 5" w:semiHidden="0" w:uiPriority="61" w:unhideWhenUsed="0"/>
+    <w:lsdException w:name="Light Grid Accent 5" w:semiHidden="0" w:uiPriority="62" w:unhideWhenUsed="0"/>
+    <w:lsdException w:name="Medium Shading 1 Accent 5" w:semiHidden="0" w:uiPriority="63" w:unhideWhenUsed="0"/>
+    <w:lsdException w:name="Medium Shading 2 Accent 5" w:semiHidden="0" w:uiPriority="64" w:unhideWhenUsed="0"/>
+    <w:lsdException w:name="Medium List 1 Accent 5" w:semiHidden="0" w:uiPriority="65" w:unhideWhenUsed="0"/>
+    <w:lsdException w:name="Medium List 2 Accent 5" w:semiHidden="0" w:uiPriority="66" w:unhideWhenUsed="0"/>
+    <w:lsdException w:name="Medium Grid 1 Accent 5" w:semiHidden="0" w:uiPriority="67" w:unhideWhenUsed="0"/>
+    <w:lsdException w:name="Medium Grid 2 Accent 5" w:semiHidden="0" w:uiPriority="68" w:unhideWhenUsed="0"/>
+    <w:lsdException w:name="Medium Grid 3 Accent 5" w:semiHidden="0" w:uiPriority="69" w:unhideWhenUsed="0"/>
+    <w:lsdException w:name="Dark List Accent 5" w:semiHidden="0" w:uiPriority="70" w:unhideWhenUsed="0"/>
+    <w:lsdException w:name="Colorful Shading Accent 5" w:semiHidden="0" w:uiPriority="71" w:unhideWhenUsed="0"/>
+    <w:lsdException w:name="Colorful List Accent 5" w:semiHidden="0" w:uiPriority="72" w:unhideWhenUsed="0"/>
+    <w:lsdException w:name="Colorful Grid Accent 5" w:semiHidden="0" w:uiPriority="73" w:unhideWhenUsed="0"/>
+    <w:lsdException w:name="Light Shading Accent 6" w:semiHidden="0" w:uiPriority="60" w:unhideWhenUsed="0"/>
+    <w:lsdException w:name="Light List Accent 6" w:semiHidden="0" w:uiPriority="61" w:unhideWhenUsed="0"/>
+    <w:lsdException w:name="Light Grid Accent 6" w:semiHidden="0" w:uiPriority="62" w:unhideWhenUsed="0"/>
+    <w:lsdException w:name="Medium Shading 1 Accent 6" w:semiHidden="0" w:uiPriority="63" w:unhideWhenUsed="0"/>
+    <w:lsdException w:name="Medium Shading 2 Accent 6" w:semiHidden="0" w:uiPriority="64" w:unhideWhenUsed="0"/>
+    <w:lsdException w:name="Medium List 1 Accent 6" w:semiHidden="0" w:uiPriority="65" w:unhideWhenUsed="0"/>
+    <w:lsdException w:name="Medium List 2 Accent 6" w:semiHidden="0" w:uiPriority="66" w:unhideWhenUsed="0"/>
+    <w:lsdException w:name="Medium Grid 1 Accent 6" w:semiHidden="0" w:uiPriority="67" w:unhideWhenUsed="0"/>
+    <w:lsdException w:name="Medium Grid 2 Accent 6" w:semiHidden="0" w:uiPriority="68" w:unhideWhenUsed="0"/>
+    <w:lsdException w:name="Medium Grid 3 Accent 6" w:semiHidden="0" w:uiPriority="69" w:unhideWhenUsed="0"/>
+    <w:lsdException w:name="Dark List Accent 6" w:semiHidden="0" w:uiPriority="70" w:unhideWhenUsed="0"/>
+    <w:lsdException w:name="Colorful Shading Accent 6" w:semiHidden="0" w:uiPriority="71" w:unhideWhenUsed="0"/>
+    <w:lsdException w:name="Colorful List Accent 6" w:semiHidden="0" w:uiPriority="72" w:unhideWhenUsed="0"/>
+    <w:lsdException w:name="Colorful Grid Accent 6" w:semiHidden="0" w:uiPriority="73" w:unhideWhenUsed="0"/>
+    <w:lsdException w:name="Subtle Emphasis" w:semiHidden="0" w:uiPriority="19" w:unhideWhenUsed="0" w:qFormat="1"/>
+    <w:lsdException w:name="Intense Emphasis" w:semiHidden="0" w:uiPriority="21" w:unhideWhenUsed="0" w:qFormat="1"/>
+    <w:lsdException w:name="Subtle Reference" w:semiHidden="0" w:uiPriority="31" w:unhideWhenUsed="0" w:qFormat="1"/>
+    <w:lsdException w:name="Intense Reference" w:semiHidden="0" w:uiPriority="32" w:unhideWhenUsed="0" w:qFormat="1"/>
+    <w:lsdException w:name="Book Title" w:semiHidden="0" w:uiPriority="33" w:unhideWhenUsed="0" w:qFormat="1"/>
+    <w:lsdException w:name="Bibliography" w:uiPriority="37"/>
+    <w:lsdException w:name="TOC Heading" w:uiPriority="39" w:qFormat="1"/>
+  </w:latentStyles>
+  <w:style w:type="paragraph" w:default="1" w:styleId="Normal">
+    <w:name w:val="Normal"/>
+    <w:qFormat/>
+    <w:rsid w:val="00CA4984"/>
+    <w:pPr>
+      <w:spacing w:before="120"/>
+    </w:pPr>
+    <w:rPr>
+      <w:rFonts w:ascii="Times New Roman" w:hAnsi="Times New Roman"/>
+    </w:rPr>
+  </w:style>
+  <w:style w:type="paragraph" w:styleId="Heading1">
+    <w:name w:val="heading 1"/>
+    <w:basedOn w:val="Normal"/>
+    <w:next w:val="Normal"/>
+    <w:link w:val="Heading1Char"/>
+    <w:uiPriority w:val="9"/>
+    <w:qFormat/>
+    <w:rsid w:val="00CA4984"/>
+    <w:pPr>
+      <w:keepNext/>
+      <w:keepLines/>
+      <w:numPr>
+        <w:numId w:val="5"/>
+      </w:numPr>
+      <w:outlineLvl w:val="0"/>
+    </w:pPr>
+    <w:rPr>
+      <w:rFonts w:eastAsiaTheme="majorEastAsia" w:cs="Times New Roman"/>
+      <w:b/>
+      <w:color w:val="000000" w:themeColor="text1"/>
+      <w:sz w:val="28"/>
+      <w:szCs w:val="28"/>
+    </w:rPr>
+  </w:style>
+  <w:style w:type="paragraph" w:styleId="Heading2">
+    <w:name w:val="heading 2"/>
+    <w:basedOn w:val="Normal"/>
+    <w:next w:val="Normal"/>
+    <w:link w:val="Heading2Char"/>
+    <w:uiPriority w:val="9"/>
+    <w:unhideWhenUsed/>
+    <w:qFormat/>
+    <w:rsid w:val="00F42DD0"/>
+    <w:pPr>
+      <w:keepNext/>
+      <w:keepLines/>
+      <w:numPr>
+        <w:ilvl w:val="1"/>
+        <w:numId w:val="4"/>
+      </w:numPr>
+      <w:spacing w:before="40"/>
+      <w:outlineLvl w:val="1"/>
+    </w:pPr>
+    <w:rPr>
+      <w:rFonts w:asciiTheme="majorHAnsi" w:eastAsiaTheme="majorEastAsia" w:hAnsiTheme="majorHAnsi" w:cstheme="majorBidi"/>
+      <w:i/>
+      <w:color w:val="000000" w:themeColor="text1"/>
+      <w:sz w:val="26"/>
+      <w:szCs w:val="26"/>
+    </w:rPr>
+  </w:style>
+  <w:style w:type="paragraph" w:styleId="Heading3">
+    <w:name w:val="heading 3"/>
+    <w:basedOn w:val="Normal"/>
+    <w:next w:val="Normal"/>
+    <w:link w:val="Heading3Char"/>
+    <w:uiPriority w:val="9"/>
+    <w:semiHidden/>
+    <w:unhideWhenUsed/>
+    <w:qFormat/>
+    <w:rsid w:val="00AC2E55"/>
+    <w:pPr>
+      <w:keepNext/>
+      <w:keepLines/>
+      <w:numPr>
+        <w:ilvl w:val="2"/>
+        <w:numId w:val="4"/>
+      </w:numPr>
+      <w:spacing w:before="40"/>
+      <w:outlineLvl w:val="2"/>
+    </w:pPr>
+    <w:rPr>
+      <w:rFonts w:asciiTheme="majorHAnsi" w:eastAsiaTheme="majorEastAsia" w:hAnsiTheme="majorHAnsi" w:cstheme="majorBidi"/>
+      <w:color w:val="1F4D78" w:themeColor="accent1" w:themeShade="7F"/>
+    </w:rPr>
+  </w:style>
+  <w:style w:type="paragraph" w:styleId="Heading4">
+    <w:name w:val="heading 4"/>
+    <w:basedOn w:val="Normal"/>
+    <w:next w:val="Normal"/>
+    <w:link w:val="Heading4Char"/>
+    <w:uiPriority w:val="9"/>
+    <w:semiHidden/>
+    <w:unhideWhenUsed/>
+    <w:qFormat/>
+    <w:rsid w:val="00AC2E55"/>
+    <w:pPr>
+      <w:keepNext/>
+      <w:keepLines/>
+      <w:numPr>
+        <w:ilvl w:val="3"/>
+        <w:numId w:val="4"/>
+      </w:numPr>
+      <w:spacing w:before="40"/>
+      <w:outlineLvl w:val="3"/>
+    </w:pPr>
+    <w:rPr>
+      <w:rFonts w:asciiTheme="majorHAnsi" w:eastAsiaTheme="majorEastAsia" w:hAnsiTheme="majorHAnsi" w:cstheme="majorBidi"/>
+      <w:i/>
+      <w:iCs/>
+      <w:color w:val="2E74B5" w:themeColor="accent1" w:themeShade="BF"/>
+    </w:rPr>
+  </w:style>
+  <w:style w:type="paragraph" w:styleId="Heading5">
+    <w:name w:val="heading 5"/>
+    <w:basedOn w:val="Normal"/>
+    <w:next w:val="Normal"/>
+    <w:link w:val="Heading5Char"/>
+    <w:uiPriority w:val="9"/>
+    <w:semiHidden/>
+    <w:unhideWhenUsed/>
+    <w:qFormat/>
+    <w:rsid w:val="00AC2E55"/>
+    <w:pPr>
+      <w:keepNext/>
+      <w:keepLines/>
+      <w:numPr>
+        <w:ilvl w:val="4"/>
+        <w:numId w:val="4"/>
+      </w:numPr>
+      <w:spacing w:before="40"/>
+      <w:outlineLvl w:val="4"/>
+    </w:pPr>
+    <w:rPr>
+      <w:rFonts w:asciiTheme="majorHAnsi" w:eastAsiaTheme="majorEastAsia" w:hAnsiTheme="majorHAnsi" w:cstheme="majorBidi"/>
+      <w:color w:val="2E74B5" w:themeColor="accent1" w:themeShade="BF"/>
+    </w:rPr>
+  </w:style>
+  <w:style w:type="paragraph" w:styleId="Heading6">
+    <w:name w:val="heading 6"/>
+    <w:basedOn w:val="Normal"/>
+    <w:next w:val="Normal"/>
+    <w:link w:val="Heading6Char"/>
+    <w:uiPriority w:val="9"/>
+    <w:semiHidden/>
+    <w:unhideWhenUsed/>
+    <w:qFormat/>
+    <w:rsid w:val="00AC2E55"/>
+    <w:pPr>
+      <w:keepNext/>
+      <w:keepLines/>
+      <w:numPr>
+        <w:ilvl w:val="5"/>
+        <w:numId w:val="4"/>
+      </w:numPr>
+      <w:spacing w:before="40"/>
+      <w:outlineLvl w:val="5"/>
+    </w:pPr>
+    <w:rPr>
+      <w:rFonts w:asciiTheme="majorHAnsi" w:eastAsiaTheme="majorEastAsia" w:hAnsiTheme="majorHAnsi" w:cstheme="majorBidi"/>
+      <w:color w:val="1F4D78" w:themeColor="accent1" w:themeShade="7F"/>
+    </w:rPr>
+  </w:style>
+  <w:style w:type="paragraph" w:styleId="Heading7">
+    <w:name w:val="heading 7"/>
+    <w:basedOn w:val="Normal"/>
+    <w:next w:val="Normal"/>
+    <w:link w:val="Heading7Char"/>
+    <w:uiPriority w:val="9"/>
+    <w:semiHidden/>
+    <w:unhideWhenUsed/>
+    <w:qFormat/>
+    <w:rsid w:val="00AC2E55"/>
+    <w:pPr>
+      <w:keepNext/>
+      <w:keepLines/>
+      <w:numPr>
+        <w:ilvl w:val="6"/>
+        <w:numId w:val="4"/>
+      </w:numPr>
+      <w:spacing w:before="40"/>
+      <w:outlineLvl w:val="6"/>
+    </w:pPr>
+    <w:rPr>
+      <w:rFonts w:asciiTheme="majorHAnsi" w:eastAsiaTheme="majorEastAsia" w:hAnsiTheme="majorHAnsi" w:cstheme="majorBidi"/>
+      <w:i/>
+      <w:iCs/>
+      <w:color w:val="1F4D78" w:themeColor="accent1" w:themeShade="7F"/>
+    </w:rPr>
+  </w:style>
+  <w:style w:type="paragraph" w:styleId="Heading8">
+    <w:name w:val="heading 8"/>
+    <w:basedOn w:val="Normal"/>
+    <w:next w:val="Normal"/>
+    <w:link w:val="Heading8Char"/>
+    <w:uiPriority w:val="9"/>
+    <w:semiHidden/>
+    <w:unhideWhenUsed/>
+    <w:qFormat/>
+    <w:rsid w:val="00AC2E55"/>
+    <w:pPr>
+      <w:keepNext/>
+      <w:keepLines/>
+      <w:numPr>
+        <w:ilvl w:val="7"/>
+        <w:numId w:val="4"/>
+      </w:numPr>
+      <w:spacing w:before="40"/>
+      <w:outlineLvl w:val="7"/>
+    </w:pPr>
+    <w:rPr>
+      <w:rFonts w:asciiTheme="majorHAnsi" w:eastAsiaTheme="majorEastAsia" w:hAnsiTheme="majorHAnsi" w:cstheme="majorBidi"/>
+      <w:color w:val="272727" w:themeColor="text1" w:themeTint="D8"/>
+      <w:sz w:val="21"/>
+      <w:szCs w:val="21"/>
+    </w:rPr>
+  </w:style>
+  <w:style w:type="paragraph" w:styleId="Heading9">
+    <w:name w:val="heading 9"/>
+    <w:basedOn w:val="Normal"/>
+    <w:next w:val="Normal"/>
+    <w:link w:val="Heading9Char"/>
+    <w:uiPriority w:val="9"/>
+    <w:semiHidden/>
+    <w:unhideWhenUsed/>
+    <w:qFormat/>
+    <w:rsid w:val="00AC2E55"/>
+    <w:pPr>
+      <w:keepNext/>
+      <w:keepLines/>
+      <w:numPr>
+        <w:ilvl w:val="8"/>
+        <w:numId w:val="4"/>
+      </w:numPr>
+      <w:spacing w:before="40"/>
+      <w:outlineLvl w:val="8"/>
+    </w:pPr>
+    <w:rPr>
+      <w:rFonts w:asciiTheme="majorHAnsi" w:eastAsiaTheme="majorEastAsia" w:hAnsiTheme="majorHAnsi" w:cstheme="majorBidi"/>
+      <w:i/>
+      <w:iCs/>
+      <w:color w:val="272727" w:themeColor="text1" w:themeTint="D8"/>
+      <w:sz w:val="21"/>
+      <w:szCs w:val="21"/>
+    </w:rPr>
+  </w:style>
+  <w:style w:type="character" w:default="1" w:styleId="DefaultParagraphFont">
+    <w:name w:val="Default Paragraph Font"/>
+    <w:uiPriority w:val="1"/>
     <w:unhideWhenUsed/>
   </w:style>
   <w:style w:type="table" w:default="1" w:styleId="TableNormal">
@@ -2914,7 +5253,7 @@
   <a:extraClrSchemeLst/>
   <a:extLst>
     <a:ext uri="{05A4C25C-085E-4340-85A3-A5531E510DB2}">
-      <thm15:themeFamily xmlns:thm15="http://schemas.microsoft.com/office/thememl/2012/main" name="Office Theme" id="{62F939B6-93AF-4DB8-9C6B-D6C7DFDC589F}" vid="{4A3C46E8-61CC-4603-A589-7422A47A8E4A}"/>
+      <thm15:themeFamily xmlns:thm15="http://schemas.microsoft.com/office/thememl/2012/main" xmlns="" name="Office Theme" id="{62F939B6-93AF-4DB8-9C6B-D6C7DFDC589F}" vid="{4A3C46E8-61CC-4603-A589-7422A47A8E4A}"/>
     </a:ext>
   </a:extLst>
 </a:theme>
@@ -2925,7 +5264,7 @@
 </file>
 
 <file path=customXml/itemProps1.xml><?xml version="1.0" encoding="utf-8"?>
-<ds:datastoreItem xmlns:ds="http://schemas.openxmlformats.org/officeDocument/2006/customXml" ds:itemID="{ECDD9445-EACA-4C81-83C9-3C7341A11776}">
+<ds:datastoreItem xmlns:ds="http://schemas.openxmlformats.org/officeDocument/2006/customXml" ds:itemID="{BC33BF27-BB4C-6D48-B541-D6B8A1A93CD4}">
   <ds:schemaRefs>
     <ds:schemaRef ds:uri="http://schemas.openxmlformats.org/officeDocument/2006/bibliography"/>
   </ds:schemaRefs>

</xml_diff>